<commit_message>
Update the last deletes from delte.sql and the questions in word
</commit_message>
<xml_diff>
--- a/Pill_MYSQLBasics.docx
+++ b/Pill_MYSQLBasics.docx
@@ -3587,7 +3587,7 @@
         <w:jc w:val="both"/>
         <w:rPr>
           <w:rFonts w:ascii="Arial" w:eastAsia="Times New Roman" w:hAnsi="Arial" w:cs="Arial"/>
-          <w:lang w:eastAsia="es-CO"/>
+          <w:lang w:val="en-US" w:eastAsia="es-CO"/>
         </w:rPr>
       </w:pPr>
     </w:p>
@@ -4230,7 +4230,6 @@
           <w:lang w:val="en-US" w:eastAsia="es-CO"/>
         </w:rPr>
       </w:pPr>
-      <w:bookmarkStart w:id="0" w:name="_GoBack"/>
       <w:r>
         <w:rPr>
           <w:noProof/>
@@ -4273,7 +4272,6 @@
           </wp:inline>
         </w:drawing>
       </w:r>
-      <w:bookmarkEnd w:id="0"/>
     </w:p>
     <w:p>
       <w:pPr>
@@ -6823,14 +6821,7 @@
           <w:rFonts w:ascii="Arial" w:eastAsia="Times New Roman" w:hAnsi="Arial" w:cs="Arial"/>
           <w:lang w:val="en-US" w:eastAsia="es-CO"/>
         </w:rPr>
-        <w:t>UPDATE</w:t>
-      </w:r>
-      <w:r>
-        <w:rPr>
-          <w:rFonts w:ascii="Arial" w:eastAsia="Times New Roman" w:hAnsi="Arial" w:cs="Arial"/>
-          <w:lang w:val="en-US" w:eastAsia="es-CO"/>
-        </w:rPr>
-        <w:t xml:space="preserve"> DATA</w:t>
+        <w:t>UPDATE DATA</w:t>
       </w:r>
     </w:p>
     <w:p>
@@ -8212,14 +8203,7 @@
           <w:rFonts w:ascii="Arial" w:eastAsia="Times New Roman" w:hAnsi="Arial" w:cs="Arial"/>
           <w:lang w:val="en-US" w:eastAsia="es-CO"/>
         </w:rPr>
-        <w:t>ET D</w:t>
-      </w:r>
-      <w:r>
-        <w:rPr>
-          <w:rFonts w:ascii="Arial" w:eastAsia="Times New Roman" w:hAnsi="Arial" w:cs="Arial"/>
-          <w:lang w:val="en-US" w:eastAsia="es-CO"/>
-        </w:rPr>
-        <w:t>ATA</w:t>
+        <w:t>ET DATA</w:t>
       </w:r>
     </w:p>
     <w:p>
@@ -8418,35 +8402,7 @@
           <w:rFonts w:ascii="Arial" w:eastAsia="Times New Roman" w:hAnsi="Arial" w:cs="Arial"/>
           <w:lang w:val="en-US" w:eastAsia="es-CO"/>
         </w:rPr>
-        <w:t>To show employee’s number</w:t>
-      </w:r>
-      <w:r>
-        <w:rPr>
-          <w:rFonts w:ascii="Arial" w:eastAsia="Times New Roman" w:hAnsi="Arial" w:cs="Arial"/>
-          <w:lang w:val="en-US" w:eastAsia="es-CO"/>
-        </w:rPr>
-        <w:t xml:space="preserve">, name and salaries </w:t>
-      </w:r>
-      <w:r>
-        <w:rPr>
-          <w:rFonts w:ascii="Arial" w:eastAsia="Times New Roman" w:hAnsi="Arial" w:cs="Arial"/>
-          <w:lang w:val="en-US" w:eastAsia="es-CO"/>
-        </w:rPr>
-        <w:t>from the table salaries</w:t>
-      </w:r>
-      <w:r>
-        <w:rPr>
-          <w:rFonts w:ascii="Arial" w:eastAsia="Times New Roman" w:hAnsi="Arial" w:cs="Arial"/>
-          <w:lang w:val="en-US" w:eastAsia="es-CO"/>
-        </w:rPr>
-        <w:t xml:space="preserve"> and employees</w:t>
-      </w:r>
-      <w:r>
-        <w:rPr>
-          <w:rFonts w:ascii="Arial" w:eastAsia="Times New Roman" w:hAnsi="Arial" w:cs="Arial"/>
-          <w:lang w:val="en-US" w:eastAsia="es-CO"/>
-        </w:rPr>
-        <w:t>:</w:t>
+        <w:t>To show employee’s number, name and salaries from the table salaries and employees:</w:t>
       </w:r>
     </w:p>
     <w:p>
@@ -9483,14 +9439,7 @@
           <w:rFonts w:ascii="Arial" w:eastAsia="Times New Roman" w:hAnsi="Arial" w:cs="Arial"/>
           <w:lang w:val="en-US" w:eastAsia="es-CO"/>
         </w:rPr>
-        <w:t xml:space="preserve"> &gt;</w:t>
-      </w:r>
-      <w:r>
-        <w:rPr>
-          <w:rFonts w:ascii="Arial" w:eastAsia="Times New Roman" w:hAnsi="Arial" w:cs="Arial"/>
-          <w:lang w:val="en-US" w:eastAsia="es-CO"/>
-        </w:rPr>
-        <w:t>=' 50</w:t>
+        <w:t xml:space="preserve"> &gt;=' 50</w:t>
       </w:r>
       <w:r>
         <w:rPr>
@@ -10903,23 +10852,7 @@
           <w:rFonts w:ascii="Arial" w:eastAsia="Times New Roman" w:hAnsi="Arial" w:cs="Arial"/>
           <w:lang w:val="en-US" w:eastAsia="es-CO"/>
         </w:rPr>
-        <w:t xml:space="preserve">Select the name, surname and number of times the employee has worked as </w:t>
-      </w:r>
-      <w:proofErr w:type="gramStart"/>
-      <w:r>
-        <w:rPr>
-          <w:rFonts w:ascii="Arial" w:eastAsia="Times New Roman" w:hAnsi="Arial" w:cs="Arial"/>
-          <w:lang w:val="en-US" w:eastAsia="es-CO"/>
-        </w:rPr>
-        <w:t>a</w:t>
-      </w:r>
-      <w:proofErr w:type="gramEnd"/>
-      <w:r>
-        <w:rPr>
-          <w:rFonts w:ascii="Arial" w:eastAsia="Times New Roman" w:hAnsi="Arial" w:cs="Arial"/>
-          <w:lang w:val="en-US" w:eastAsia="es-CO"/>
-        </w:rPr>
-        <w:t xml:space="preserve"> manager</w:t>
+        <w:t>Select the name, surname and number of times the employee has worked as a manager</w:t>
       </w:r>
       <w:r>
         <w:rPr>
@@ -11340,21 +11273,7 @@
           <w:rFonts w:ascii="Arial" w:eastAsia="Times New Roman" w:hAnsi="Arial" w:cs="Arial"/>
           <w:lang w:val="en-US" w:eastAsia="es-CO"/>
         </w:rPr>
-        <w:t>DE</w:t>
-      </w:r>
-      <w:r>
-        <w:rPr>
-          <w:rFonts w:ascii="Arial" w:eastAsia="Times New Roman" w:hAnsi="Arial" w:cs="Arial"/>
-          <w:lang w:val="en-US" w:eastAsia="es-CO"/>
-        </w:rPr>
-        <w:t>LETE</w:t>
-      </w:r>
-      <w:r>
-        <w:rPr>
-          <w:rFonts w:ascii="Arial" w:eastAsia="Times New Roman" w:hAnsi="Arial" w:cs="Arial"/>
-          <w:lang w:val="en-US" w:eastAsia="es-CO"/>
-        </w:rPr>
-        <w:t xml:space="preserve"> DATA</w:t>
+        <w:t>DELETE DATA</w:t>
       </w:r>
     </w:p>
     <w:p>
@@ -12887,6 +12806,18 @@
           </wp:inline>
         </w:drawing>
       </w:r>
+    </w:p>
+    <w:p>
+      <w:pPr>
+        <w:pStyle w:val="Prrafodelista"/>
+        <w:spacing w:after="0" w:line="240" w:lineRule="auto"/>
+        <w:ind w:left="1440"/>
+        <w:jc w:val="both"/>
+        <w:rPr>
+          <w:rFonts w:ascii="Arial" w:eastAsia="Times New Roman" w:hAnsi="Arial" w:cs="Arial"/>
+          <w:lang w:val="en-US" w:eastAsia="es-CO"/>
+        </w:rPr>
+      </w:pPr>
     </w:p>
     <w:p>
       <w:pPr>
@@ -13880,17 +13811,15 @@
           <w:rFonts w:ascii="Arial" w:eastAsia="Times New Roman" w:hAnsi="Arial" w:cs="Arial"/>
           <w:lang w:val="en-US" w:eastAsia="es-CO"/>
         </w:rPr>
-        <w:t xml:space="preserve"> To check in the main table “employees”, the </w:t>
-      </w:r>
-      <w:proofErr w:type="spellStart"/>
-      <w:r>
-        <w:rPr>
-          <w:rFonts w:ascii="Arial" w:eastAsia="Times New Roman" w:hAnsi="Arial" w:cs="Arial"/>
-          <w:lang w:val="en-US" w:eastAsia="es-CO"/>
-        </w:rPr>
-        <w:t>departmen</w:t>
-      </w:r>
-      <w:proofErr w:type="spellEnd"/>
+        <w:t xml:space="preserve"> To check in the main table “employees”, the departmen</w:t>
+      </w:r>
+      <w:r>
+        <w:rPr>
+          <w:rFonts w:ascii="Arial" w:eastAsia="Times New Roman" w:hAnsi="Arial" w:cs="Arial"/>
+          <w:lang w:val="en-US" w:eastAsia="es-CO"/>
+        </w:rPr>
+        <w:t>t</w:t>
+      </w:r>
     </w:p>
     <w:p>
       <w:pPr>
@@ -14313,6 +14242,18 @@
     <w:p>
       <w:pPr>
         <w:pStyle w:val="Prrafodelista"/>
+        <w:spacing w:after="0" w:line="240" w:lineRule="auto"/>
+        <w:ind w:left="1440"/>
+        <w:jc w:val="both"/>
+        <w:rPr>
+          <w:rFonts w:ascii="Arial" w:eastAsia="Times New Roman" w:hAnsi="Arial" w:cs="Arial"/>
+          <w:lang w:val="en-US" w:eastAsia="es-CO"/>
+        </w:rPr>
+      </w:pPr>
+    </w:p>
+    <w:p>
+      <w:pPr>
+        <w:pStyle w:val="Prrafodelista"/>
         <w:numPr>
           <w:ilvl w:val="0"/>
           <w:numId w:val="5"/>
@@ -14457,6 +14398,10 @@
         </w:rPr>
       </w:pPr>
       <w:r>
+        <w:rPr>
+          <w:noProof/>
+          <w:lang w:eastAsia="es-CO"/>
+        </w:rPr>
         <w:lastRenderedPageBreak/>
         <w:drawing>
           <wp:inline distT="0" distB="0" distL="0" distR="0">
@@ -14604,6 +14549,13 @@
         </w:rPr>
         <w:t>PRIMARY KEY</w:t>
       </w:r>
+      <w:r>
+        <w:rPr>
+          <w:rFonts w:ascii="Arial" w:eastAsia="Times New Roman" w:hAnsi="Arial" w:cs="Arial"/>
+          <w:lang w:val="en-US" w:eastAsia="es-CO"/>
+        </w:rPr>
+        <w:t>.</w:t>
+      </w:r>
     </w:p>
     <w:p>
       <w:pPr>
@@ -14787,6 +14739,13 @@
         </w:rPr>
         <w:t>UNIQUE</w:t>
       </w:r>
+      <w:r>
+        <w:rPr>
+          <w:rFonts w:ascii="Arial" w:eastAsia="Times New Roman" w:hAnsi="Arial" w:cs="Arial"/>
+          <w:lang w:val="en-US" w:eastAsia="es-CO"/>
+        </w:rPr>
+        <w:t>.</w:t>
+      </w:r>
     </w:p>
     <w:p>
       <w:pPr>
@@ -14804,23 +14763,21 @@
           <w:rFonts w:ascii="Arial" w:eastAsia="Times New Roman" w:hAnsi="Arial" w:cs="Arial"/>
           <w:lang w:val="en-US" w:eastAsia="es-CO"/>
         </w:rPr>
-        <w:t xml:space="preserve">This type of restriction is very similar to PRIMARY </w:t>
-      </w:r>
-      <w:proofErr w:type="gramStart"/>
-      <w:r>
-        <w:rPr>
-          <w:rFonts w:ascii="Arial" w:eastAsia="Times New Roman" w:hAnsi="Arial" w:cs="Arial"/>
-          <w:lang w:val="en-US" w:eastAsia="es-CO"/>
-        </w:rPr>
-        <w:t>KEY ,</w:t>
-      </w:r>
-      <w:proofErr w:type="gramEnd"/>
-      <w:r>
-        <w:rPr>
-          <w:rFonts w:ascii="Arial" w:eastAsia="Times New Roman" w:hAnsi="Arial" w:cs="Arial"/>
-          <w:lang w:val="en-US" w:eastAsia="es-CO"/>
-        </w:rPr>
-        <w:t xml:space="preserve"> the differences are as follows:</w:t>
+        <w:t>This type of restriction is very</w:t>
+      </w:r>
+      <w:r>
+        <w:rPr>
+          <w:rFonts w:ascii="Arial" w:eastAsia="Times New Roman" w:hAnsi="Arial" w:cs="Arial"/>
+          <w:lang w:val="en-US" w:eastAsia="es-CO"/>
+        </w:rPr>
+        <w:t xml:space="preserve"> similar to PRIMARY KEY</w:t>
+      </w:r>
+      <w:r>
+        <w:rPr>
+          <w:rFonts w:ascii="Arial" w:eastAsia="Times New Roman" w:hAnsi="Arial" w:cs="Arial"/>
+          <w:lang w:val="en-US" w:eastAsia="es-CO"/>
+        </w:rPr>
+        <w:t>, the differences are as follows:</w:t>
       </w:r>
     </w:p>
     <w:p>
@@ -14831,29 +14788,34 @@
           <w:numId w:val="19"/>
         </w:numPr>
         <w:spacing w:after="0" w:line="240" w:lineRule="auto"/>
-        <w:ind w:left="981" w:hanging="357"/>
-        <w:jc w:val="both"/>
-        <w:rPr>
-          <w:rFonts w:ascii="Arial" w:eastAsia="Times New Roman" w:hAnsi="Arial" w:cs="Arial"/>
-          <w:lang w:val="en-US" w:eastAsia="es-CO"/>
-        </w:rPr>
-      </w:pPr>
-      <w:r>
-        <w:rPr>
-          <w:rFonts w:ascii="Arial" w:eastAsia="Times New Roman" w:hAnsi="Arial" w:cs="Arial"/>
-          <w:lang w:val="en-US" w:eastAsia="es-CO"/>
-        </w:rPr>
-        <w:t xml:space="preserve">It also generates an index automatically but is of the NON CLUSTERED </w:t>
-      </w:r>
-      <w:proofErr w:type="gramStart"/>
-      <w:r>
-        <w:rPr>
-          <w:rFonts w:ascii="Arial" w:eastAsia="Times New Roman" w:hAnsi="Arial" w:cs="Arial"/>
-          <w:lang w:val="en-US" w:eastAsia="es-CO"/>
-        </w:rPr>
-        <w:t>type .</w:t>
-      </w:r>
-      <w:proofErr w:type="gramEnd"/>
+        <w:ind w:left="1434" w:hanging="357"/>
+        <w:jc w:val="both"/>
+        <w:rPr>
+          <w:rFonts w:ascii="Arial" w:eastAsia="Times New Roman" w:hAnsi="Arial" w:cs="Arial"/>
+          <w:lang w:val="en-US" w:eastAsia="es-CO"/>
+        </w:rPr>
+      </w:pPr>
+      <w:r>
+        <w:rPr>
+          <w:rFonts w:ascii="Arial" w:eastAsia="Times New Roman" w:hAnsi="Arial" w:cs="Arial"/>
+          <w:lang w:val="en-US" w:eastAsia="es-CO"/>
+        </w:rPr>
+        <w:t>It also generates an index automatically b</w:t>
+      </w:r>
+      <w:r>
+        <w:rPr>
+          <w:rFonts w:ascii="Arial" w:eastAsia="Times New Roman" w:hAnsi="Arial" w:cs="Arial"/>
+          <w:lang w:val="en-US" w:eastAsia="es-CO"/>
+        </w:rPr>
+        <w:t>ut is of the NON CLUSTERED type</w:t>
+      </w:r>
+      <w:r>
+        <w:rPr>
+          <w:rFonts w:ascii="Arial" w:eastAsia="Times New Roman" w:hAnsi="Arial" w:cs="Arial"/>
+          <w:lang w:val="en-US" w:eastAsia="es-CO"/>
+        </w:rPr>
+        <w:t>.</w:t>
+      </w:r>
     </w:p>
     <w:p>
       <w:pPr>
@@ -14863,29 +14825,34 @@
           <w:numId w:val="19"/>
         </w:numPr>
         <w:spacing w:after="0" w:line="240" w:lineRule="auto"/>
-        <w:ind w:left="981" w:hanging="357"/>
-        <w:jc w:val="both"/>
-        <w:rPr>
-          <w:rFonts w:ascii="Arial" w:eastAsia="Times New Roman" w:hAnsi="Arial" w:cs="Arial"/>
-          <w:lang w:val="en-US" w:eastAsia="es-CO"/>
-        </w:rPr>
-      </w:pPr>
-      <w:r>
-        <w:rPr>
-          <w:rFonts w:ascii="Arial" w:eastAsia="Times New Roman" w:hAnsi="Arial" w:cs="Arial"/>
-          <w:lang w:val="en-US" w:eastAsia="es-CO"/>
-        </w:rPr>
-        <w:t xml:space="preserve">The table can have more than one UNIQUE type </w:t>
-      </w:r>
-      <w:proofErr w:type="gramStart"/>
-      <w:r>
-        <w:rPr>
-          <w:rFonts w:ascii="Arial" w:eastAsia="Times New Roman" w:hAnsi="Arial" w:cs="Arial"/>
-          <w:lang w:val="en-US" w:eastAsia="es-CO"/>
-        </w:rPr>
-        <w:t>constraint .</w:t>
-      </w:r>
-      <w:proofErr w:type="gramEnd"/>
+        <w:ind w:left="1434" w:hanging="357"/>
+        <w:jc w:val="both"/>
+        <w:rPr>
+          <w:rFonts w:ascii="Arial" w:eastAsia="Times New Roman" w:hAnsi="Arial" w:cs="Arial"/>
+          <w:lang w:val="en-US" w:eastAsia="es-CO"/>
+        </w:rPr>
+      </w:pPr>
+      <w:r>
+        <w:rPr>
+          <w:rFonts w:ascii="Arial" w:eastAsia="Times New Roman" w:hAnsi="Arial" w:cs="Arial"/>
+          <w:lang w:val="en-US" w:eastAsia="es-CO"/>
+        </w:rPr>
+        <w:t xml:space="preserve">The table can have more </w:t>
+      </w:r>
+      <w:r>
+        <w:rPr>
+          <w:rFonts w:ascii="Arial" w:eastAsia="Times New Roman" w:hAnsi="Arial" w:cs="Arial"/>
+          <w:lang w:val="en-US" w:eastAsia="es-CO"/>
+        </w:rPr>
+        <w:t>than one UNIQUE type constraint</w:t>
+      </w:r>
+      <w:r>
+        <w:rPr>
+          <w:rFonts w:ascii="Arial" w:eastAsia="Times New Roman" w:hAnsi="Arial" w:cs="Arial"/>
+          <w:lang w:val="en-US" w:eastAsia="es-CO"/>
+        </w:rPr>
+        <w:t>.</w:t>
+      </w:r>
     </w:p>
     <w:p>
       <w:pPr>
@@ -14895,35 +14862,26 @@
           <w:numId w:val="19"/>
         </w:numPr>
         <w:spacing w:after="0" w:line="240" w:lineRule="auto"/>
-        <w:ind w:left="981" w:hanging="357"/>
-        <w:jc w:val="both"/>
-        <w:rPr>
-          <w:rFonts w:ascii="Arial" w:eastAsia="Times New Roman" w:hAnsi="Arial" w:cs="Arial"/>
-          <w:lang w:val="en-US" w:eastAsia="es-CO"/>
-        </w:rPr>
-      </w:pPr>
-      <w:r>
-        <w:rPr>
-          <w:rFonts w:ascii="Arial" w:eastAsia="Times New Roman" w:hAnsi="Arial" w:cs="Arial"/>
-          <w:lang w:val="en-US" w:eastAsia="es-CO"/>
-        </w:rPr>
-        <w:t xml:space="preserve">If you can accept </w:t>
-      </w:r>
-      <w:proofErr w:type="gramStart"/>
-      <w:r>
-        <w:rPr>
-          <w:rFonts w:ascii="Arial" w:eastAsia="Times New Roman" w:hAnsi="Arial" w:cs="Arial"/>
-          <w:lang w:val="en-US" w:eastAsia="es-CO"/>
-        </w:rPr>
-        <w:t>NULL ,</w:t>
-      </w:r>
-      <w:proofErr w:type="gramEnd"/>
-      <w:r>
-        <w:rPr>
-          <w:rFonts w:ascii="Arial" w:eastAsia="Times New Roman" w:hAnsi="Arial" w:cs="Arial"/>
-          <w:lang w:val="en-US" w:eastAsia="es-CO"/>
-        </w:rPr>
-        <w:t xml:space="preserve"> but only one row can contain it since, as the name implies, it is UNIQUE or unique.</w:t>
+        <w:ind w:left="1434" w:hanging="357"/>
+        <w:jc w:val="both"/>
+        <w:rPr>
+          <w:rFonts w:ascii="Arial" w:eastAsia="Times New Roman" w:hAnsi="Arial" w:cs="Arial"/>
+          <w:lang w:val="en-US" w:eastAsia="es-CO"/>
+        </w:rPr>
+      </w:pPr>
+      <w:r>
+        <w:rPr>
+          <w:rFonts w:ascii="Arial" w:eastAsia="Times New Roman" w:hAnsi="Arial" w:cs="Arial"/>
+          <w:lang w:val="en-US" w:eastAsia="es-CO"/>
+        </w:rPr>
+        <w:t>If you can accept NULL</w:t>
+      </w:r>
+      <w:r>
+        <w:rPr>
+          <w:rFonts w:ascii="Arial" w:eastAsia="Times New Roman" w:hAnsi="Arial" w:cs="Arial"/>
+          <w:lang w:val="en-US" w:eastAsia="es-CO"/>
+        </w:rPr>
+        <w:t>, but only one row can contain it since, as the name implies, it is UNIQUE or unique.</w:t>
       </w:r>
     </w:p>
     <w:p>
@@ -14946,7 +14904,168 @@
           <w:rFonts w:ascii="Arial" w:eastAsia="Times New Roman" w:hAnsi="Arial" w:cs="Arial"/>
           <w:lang w:val="en-US" w:eastAsia="es-CO"/>
         </w:rPr>
-        <w:t>FOREIGN KEY</w:t>
+        <w:t>FOREIGN KEY.</w:t>
+      </w:r>
+    </w:p>
+    <w:p>
+      <w:pPr>
+        <w:pStyle w:val="Prrafodelista"/>
+        <w:spacing w:after="0" w:line="240" w:lineRule="auto"/>
+        <w:ind w:left="1077"/>
+        <w:jc w:val="both"/>
+        <w:rPr>
+          <w:rFonts w:ascii="Arial" w:eastAsia="Times New Roman" w:hAnsi="Arial" w:cs="Arial"/>
+          <w:lang w:val="en-US" w:eastAsia="es-CO"/>
+        </w:rPr>
+      </w:pPr>
+      <w:r>
+        <w:rPr>
+          <w:rFonts w:ascii="Arial" w:eastAsia="Times New Roman" w:hAnsi="Arial" w:cs="Arial"/>
+          <w:lang w:val="en-US" w:eastAsia="es-CO"/>
+        </w:rPr>
+        <w:t>It is formed of a column or the combination of several columns of a table that serves as a link to another table where in the latter, said link the column is or co</w:t>
+      </w:r>
+      <w:r>
+        <w:rPr>
+          <w:rFonts w:ascii="Arial" w:eastAsia="Times New Roman" w:hAnsi="Arial" w:cs="Arial"/>
+          <w:lang w:val="en-US" w:eastAsia="es-CO"/>
+        </w:rPr>
+        <w:t>lumns that form the PRIMARY KEY</w:t>
+      </w:r>
+      <w:r>
+        <w:rPr>
+          <w:rFonts w:ascii="Arial" w:eastAsia="Times New Roman" w:hAnsi="Arial" w:cs="Arial"/>
+          <w:lang w:val="en-US" w:eastAsia="es-CO"/>
+        </w:rPr>
+        <w:t>. In the first table where we create the foreign key it is possible that there are duplicate values ​​of the column (s) that make up the primary key of the second table, in addition the columns involved in the foreign key must have the same type of data as the primary key of The second table. A foreign key does not create an index automatically, so it is recommended to generate one to</w:t>
+      </w:r>
+      <w:r>
+        <w:rPr>
+          <w:rFonts w:ascii="Arial" w:eastAsia="Times New Roman" w:hAnsi="Arial" w:cs="Arial"/>
+          <w:lang w:val="en-US" w:eastAsia="es-CO"/>
+        </w:rPr>
+        <w:t xml:space="preserve"> increase the query performance</w:t>
+      </w:r>
+      <w:r>
+        <w:rPr>
+          <w:rFonts w:ascii="Arial" w:eastAsia="Times New Roman" w:hAnsi="Arial" w:cs="Arial"/>
+          <w:lang w:val="en-US" w:eastAsia="es-CO"/>
+        </w:rPr>
+        <w:t>.</w:t>
+      </w:r>
+    </w:p>
+    <w:p>
+      <w:pPr>
+        <w:pStyle w:val="Prrafodelista"/>
+        <w:spacing w:after="0" w:line="240" w:lineRule="auto"/>
+        <w:ind w:left="1077"/>
+        <w:jc w:val="both"/>
+        <w:rPr>
+          <w:rFonts w:ascii="Arial" w:eastAsia="Times New Roman" w:hAnsi="Arial" w:cs="Arial"/>
+          <w:lang w:val="en-US" w:eastAsia="es-CO"/>
+        </w:rPr>
+      </w:pPr>
+      <w:r>
+        <w:rPr>
+          <w:rFonts w:ascii="Arial" w:eastAsia="Times New Roman" w:hAnsi="Arial" w:cs="Arial"/>
+          <w:lang w:val="en-US" w:eastAsia="es-CO"/>
+        </w:rPr>
+        <w:t>Some requirements for the FOREIGN KEY restriction:</w:t>
+      </w:r>
+    </w:p>
+    <w:p>
+      <w:pPr>
+        <w:pStyle w:val="Prrafodelista"/>
+        <w:spacing w:after="0" w:line="240" w:lineRule="auto"/>
+        <w:ind w:left="1077"/>
+        <w:jc w:val="both"/>
+        <w:rPr>
+          <w:rFonts w:ascii="Arial" w:eastAsia="Times New Roman" w:hAnsi="Arial" w:cs="Arial"/>
+          <w:lang w:val="en-US" w:eastAsia="es-CO"/>
+        </w:rPr>
+      </w:pPr>
+      <w:r>
+        <w:rPr>
+          <w:rFonts w:ascii="Arial" w:eastAsia="Times New Roman" w:hAnsi="Arial" w:cs="Arial"/>
+          <w:lang w:val="en-US" w:eastAsia="es-CO"/>
+        </w:rPr>
+        <w:t>The values ​​entered in the foreign key column (s) must exist in the table referred to in the primary key column (s).</w:t>
+      </w:r>
+    </w:p>
+    <w:p>
+      <w:pPr>
+        <w:pStyle w:val="Prrafodelista"/>
+        <w:spacing w:after="0" w:line="240" w:lineRule="auto"/>
+        <w:ind w:left="1077"/>
+        <w:jc w:val="both"/>
+        <w:rPr>
+          <w:rFonts w:ascii="Arial" w:eastAsia="Times New Roman" w:hAnsi="Arial" w:cs="Arial"/>
+          <w:lang w:val="en-US" w:eastAsia="es-CO"/>
+        </w:rPr>
+      </w:pPr>
+      <w:r>
+        <w:rPr>
+          <w:rFonts w:ascii="Arial" w:eastAsia="Times New Roman" w:hAnsi="Arial" w:cs="Arial"/>
+          <w:lang w:val="en-US" w:eastAsia="es-CO"/>
+        </w:rPr>
+        <w:t>You can only refer to primary keys of tables that are within the same database.</w:t>
+      </w:r>
+    </w:p>
+    <w:p>
+      <w:pPr>
+        <w:pStyle w:val="Prrafodelista"/>
+        <w:spacing w:after="0" w:line="240" w:lineRule="auto"/>
+        <w:ind w:left="1077"/>
+        <w:jc w:val="both"/>
+        <w:rPr>
+          <w:rFonts w:ascii="Arial" w:eastAsia="Times New Roman" w:hAnsi="Arial" w:cs="Arial"/>
+          <w:lang w:val="en-US" w:eastAsia="es-CO"/>
+        </w:rPr>
+      </w:pPr>
+      <w:r>
+        <w:rPr>
+          <w:rFonts w:ascii="Arial" w:eastAsia="Times New Roman" w:hAnsi="Arial" w:cs="Arial"/>
+          <w:lang w:val="en-US" w:eastAsia="es-CO"/>
+        </w:rPr>
+        <w:t>You can refer to other columns in the same table.</w:t>
+      </w:r>
+    </w:p>
+    <w:p>
+      <w:pPr>
+        <w:pStyle w:val="Prrafodelista"/>
+        <w:spacing w:after="0" w:line="240" w:lineRule="auto"/>
+        <w:ind w:left="1077"/>
+        <w:jc w:val="both"/>
+        <w:rPr>
+          <w:rFonts w:ascii="Arial" w:eastAsia="Times New Roman" w:hAnsi="Arial" w:cs="Arial"/>
+          <w:lang w:val="en-US" w:eastAsia="es-CO"/>
+        </w:rPr>
+      </w:pPr>
+      <w:r>
+        <w:rPr>
+          <w:rFonts w:ascii="Arial" w:eastAsia="Times New Roman" w:hAnsi="Arial" w:cs="Arial"/>
+          <w:lang w:val="en-US" w:eastAsia="es-CO"/>
+        </w:rPr>
+        <w:t>You can only refer to PRIMARY KEY or UNIQUE constraint columns.</w:t>
+      </w:r>
+    </w:p>
+    <w:p>
+      <w:pPr>
+        <w:pStyle w:val="Prrafodelista"/>
+        <w:spacing w:after="0" w:line="240" w:lineRule="auto"/>
+        <w:ind w:left="1077"/>
+        <w:jc w:val="both"/>
+        <w:rPr>
+          <w:rFonts w:ascii="Arial" w:eastAsia="Times New Roman" w:hAnsi="Arial" w:cs="Arial"/>
+          <w:lang w:val="en-US" w:eastAsia="es-CO"/>
+        </w:rPr>
+      </w:pPr>
+      <w:r>
+        <w:rPr>
+          <w:rFonts w:ascii="Arial" w:eastAsia="Times New Roman" w:hAnsi="Arial" w:cs="Arial"/>
+          <w:lang w:val="en-US" w:eastAsia="es-CO"/>
+        </w:rPr>
+        <w:t>It cannot be used in temporary tables.</w:t>
       </w:r>
     </w:p>
     <w:p>
@@ -14969,7 +15088,45 @@
           <w:rFonts w:ascii="Arial" w:eastAsia="Times New Roman" w:hAnsi="Arial" w:cs="Arial"/>
           <w:lang w:val="en-US" w:eastAsia="es-CO"/>
         </w:rPr>
-        <w:t>CHECK</w:t>
+        <w:t>CHECK.</w:t>
+      </w:r>
+    </w:p>
+    <w:p>
+      <w:pPr>
+        <w:pStyle w:val="Prrafodelista"/>
+        <w:spacing w:after="0" w:line="240" w:lineRule="auto"/>
+        <w:ind w:left="1077"/>
+        <w:jc w:val="both"/>
+        <w:rPr>
+          <w:rFonts w:ascii="Arial" w:eastAsia="Times New Roman" w:hAnsi="Arial" w:cs="Arial"/>
+          <w:lang w:val="en-US" w:eastAsia="es-CO"/>
+        </w:rPr>
+      </w:pPr>
+      <w:r>
+        <w:rPr>
+          <w:rFonts w:ascii="Arial" w:eastAsia="Times New Roman" w:hAnsi="Arial" w:cs="Arial"/>
+          <w:lang w:val="en-US" w:eastAsia="es-CO"/>
+        </w:rPr>
+        <w:t>With this type of restriction, it is specified that the values ​​entered in the column must comply with the specified rule or formula.</w:t>
+      </w:r>
+    </w:p>
+    <w:p>
+      <w:pPr>
+        <w:pStyle w:val="Prrafodelista"/>
+        <w:spacing w:after="0" w:line="240" w:lineRule="auto"/>
+        <w:ind w:left="1077"/>
+        <w:jc w:val="both"/>
+        <w:rPr>
+          <w:rFonts w:ascii="Arial" w:eastAsia="Times New Roman" w:hAnsi="Arial" w:cs="Arial"/>
+          <w:lang w:val="en-US" w:eastAsia="es-CO"/>
+        </w:rPr>
+      </w:pPr>
+      <w:r>
+        <w:rPr>
+          <w:rFonts w:ascii="Arial" w:eastAsia="Times New Roman" w:hAnsi="Arial" w:cs="Arial"/>
+          <w:lang w:val="en-US" w:eastAsia="es-CO"/>
+        </w:rPr>
+        <w:t>Some requirements are:</w:t>
       </w:r>
     </w:p>
     <w:p>
@@ -14980,19 +15137,33 @@
           <w:numId w:val="19"/>
         </w:numPr>
         <w:spacing w:after="0" w:line="240" w:lineRule="auto"/>
-        <w:ind w:left="1077" w:hanging="357"/>
-        <w:jc w:val="both"/>
-        <w:rPr>
-          <w:rFonts w:ascii="Arial" w:eastAsia="Times New Roman" w:hAnsi="Arial" w:cs="Arial"/>
-          <w:lang w:val="en-US" w:eastAsia="es-CO"/>
-        </w:rPr>
-      </w:pPr>
-      <w:r>
-        <w:rPr>
-          <w:rFonts w:ascii="Arial" w:eastAsia="Times New Roman" w:hAnsi="Arial" w:cs="Arial"/>
-          <w:lang w:val="en-US" w:eastAsia="es-CO"/>
-        </w:rPr>
-        <w:t>DEFAULT</w:t>
+        <w:ind w:left="1434" w:hanging="357"/>
+        <w:jc w:val="both"/>
+        <w:rPr>
+          <w:rFonts w:ascii="Arial" w:eastAsia="Times New Roman" w:hAnsi="Arial" w:cs="Arial"/>
+          <w:lang w:val="en-US" w:eastAsia="es-CO"/>
+        </w:rPr>
+      </w:pPr>
+      <w:r>
+        <w:rPr>
+          <w:rFonts w:ascii="Arial" w:eastAsia="Times New Roman" w:hAnsi="Arial" w:cs="Arial"/>
+          <w:lang w:val="en-US" w:eastAsia="es-CO"/>
+        </w:rPr>
+        <w:t>A column can have any number of CHECK restrict</w:t>
+      </w:r>
+      <w:r>
+        <w:rPr>
+          <w:rFonts w:ascii="Arial" w:eastAsia="Times New Roman" w:hAnsi="Arial" w:cs="Arial"/>
+          <w:lang w:val="en-US" w:eastAsia="es-CO"/>
+        </w:rPr>
+        <w:t>ions</w:t>
+      </w:r>
+      <w:r>
+        <w:rPr>
+          <w:rFonts w:ascii="Arial" w:eastAsia="Times New Roman" w:hAnsi="Arial" w:cs="Arial"/>
+          <w:lang w:val="en-US" w:eastAsia="es-CO"/>
+        </w:rPr>
+        <w:t>.</w:t>
       </w:r>
     </w:p>
     <w:p>
@@ -15003,18 +15174,19 @@
           <w:numId w:val="19"/>
         </w:numPr>
         <w:spacing w:after="0" w:line="240" w:lineRule="auto"/>
-        <w:jc w:val="both"/>
-        <w:rPr>
-          <w:rFonts w:ascii="Arial" w:eastAsia="Times New Roman" w:hAnsi="Arial" w:cs="Arial"/>
-          <w:lang w:val="en-US" w:eastAsia="es-CO"/>
-        </w:rPr>
-      </w:pPr>
-      <w:r>
-        <w:rPr>
-          <w:rFonts w:ascii="Arial" w:eastAsia="Times New Roman" w:hAnsi="Arial" w:cs="Arial"/>
-          <w:lang w:val="en-US" w:eastAsia="es-CO"/>
-        </w:rPr>
-        <w:t>What kind of data exists and what is each used for</w:t>
+        <w:ind w:left="1434" w:hanging="357"/>
+        <w:jc w:val="both"/>
+        <w:rPr>
+          <w:rFonts w:ascii="Arial" w:eastAsia="Times New Roman" w:hAnsi="Arial" w:cs="Arial"/>
+          <w:lang w:val="en-US" w:eastAsia="es-CO"/>
+        </w:rPr>
+      </w:pPr>
+      <w:r>
+        <w:rPr>
+          <w:rFonts w:ascii="Arial" w:eastAsia="Times New Roman" w:hAnsi="Arial" w:cs="Arial"/>
+          <w:lang w:val="en-US" w:eastAsia="es-CO"/>
+        </w:rPr>
+        <w:t>The search condition must be evaluated as a Boolean expression and cannot refer to another table.</w:t>
       </w:r>
     </w:p>
     <w:p>
@@ -15025,6 +15197,374 @@
           <w:numId w:val="19"/>
         </w:numPr>
         <w:spacing w:after="0" w:line="240" w:lineRule="auto"/>
+        <w:ind w:left="1434" w:hanging="357"/>
+        <w:jc w:val="both"/>
+        <w:rPr>
+          <w:rFonts w:ascii="Arial" w:eastAsia="Times New Roman" w:hAnsi="Arial" w:cs="Arial"/>
+          <w:lang w:val="en-US" w:eastAsia="es-CO"/>
+        </w:rPr>
+      </w:pPr>
+      <w:r>
+        <w:rPr>
+          <w:rFonts w:ascii="Arial" w:eastAsia="Times New Roman" w:hAnsi="Arial" w:cs="Arial"/>
+          <w:lang w:val="en-US" w:eastAsia="es-CO"/>
+        </w:rPr>
+        <w:t>You cannot define CHECK restrictions in columns</w:t>
+      </w:r>
+      <w:r>
+        <w:rPr>
+          <w:rFonts w:ascii="Arial" w:eastAsia="Times New Roman" w:hAnsi="Arial" w:cs="Arial"/>
+          <w:lang w:val="en-US" w:eastAsia="es-CO"/>
+        </w:rPr>
+        <w:t xml:space="preserve"> of type text</w:t>
+      </w:r>
+      <w:r>
+        <w:rPr>
+          <w:rFonts w:ascii="Arial" w:eastAsia="Times New Roman" w:hAnsi="Arial" w:cs="Arial"/>
+          <w:lang w:val="en-US" w:eastAsia="es-CO"/>
+        </w:rPr>
+        <w:t xml:space="preserve">, </w:t>
+      </w:r>
+      <w:proofErr w:type="spellStart"/>
+      <w:r>
+        <w:rPr>
+          <w:rFonts w:ascii="Arial" w:eastAsia="Times New Roman" w:hAnsi="Arial" w:cs="Arial"/>
+          <w:lang w:val="en-US" w:eastAsia="es-CO"/>
+        </w:rPr>
+        <w:t>ntext</w:t>
+      </w:r>
+      <w:proofErr w:type="spellEnd"/>
+      <w:r>
+        <w:rPr>
+          <w:rFonts w:ascii="Arial" w:eastAsia="Times New Roman" w:hAnsi="Arial" w:cs="Arial"/>
+          <w:lang w:val="en-US" w:eastAsia="es-CO"/>
+        </w:rPr>
+        <w:t xml:space="preserve"> or image.</w:t>
+      </w:r>
+    </w:p>
+    <w:p>
+      <w:pPr>
+        <w:pStyle w:val="Prrafodelista"/>
+        <w:spacing w:after="0" w:line="240" w:lineRule="auto"/>
+        <w:ind w:left="1077"/>
+        <w:jc w:val="both"/>
+        <w:rPr>
+          <w:rFonts w:ascii="Arial" w:eastAsia="Times New Roman" w:hAnsi="Arial" w:cs="Arial"/>
+          <w:lang w:val="en-US" w:eastAsia="es-CO"/>
+        </w:rPr>
+      </w:pPr>
+      <w:r>
+        <w:rPr>
+          <w:rFonts w:ascii="Arial" w:eastAsia="Times New Roman" w:hAnsi="Arial" w:cs="Arial"/>
+          <w:lang w:val="en-US" w:eastAsia="es-CO"/>
+        </w:rPr>
+        <w:t>Advantage:</w:t>
+      </w:r>
+    </w:p>
+    <w:p>
+      <w:pPr>
+        <w:pStyle w:val="Prrafodelista"/>
+        <w:numPr>
+          <w:ilvl w:val="0"/>
+          <w:numId w:val="20"/>
+        </w:numPr>
+        <w:spacing w:after="0" w:line="240" w:lineRule="auto"/>
+        <w:ind w:left="1434" w:hanging="357"/>
+        <w:jc w:val="both"/>
+        <w:rPr>
+          <w:rFonts w:ascii="Arial" w:eastAsia="Times New Roman" w:hAnsi="Arial" w:cs="Arial"/>
+          <w:lang w:val="en-US" w:eastAsia="es-CO"/>
+        </w:rPr>
+      </w:pPr>
+      <w:r>
+        <w:rPr>
+          <w:rFonts w:ascii="Arial" w:eastAsia="Times New Roman" w:hAnsi="Arial" w:cs="Arial"/>
+          <w:lang w:val="en-US" w:eastAsia="es-CO"/>
+        </w:rPr>
+        <w:t>The expressions used are similar to</w:t>
+      </w:r>
+      <w:r>
+        <w:rPr>
+          <w:rFonts w:ascii="Arial" w:eastAsia="Times New Roman" w:hAnsi="Arial" w:cs="Arial"/>
+          <w:lang w:val="en-US" w:eastAsia="es-CO"/>
+        </w:rPr>
+        <w:t xml:space="preserve"> those used in the WHERE clause</w:t>
+      </w:r>
+      <w:r>
+        <w:rPr>
+          <w:rFonts w:ascii="Arial" w:eastAsia="Times New Roman" w:hAnsi="Arial" w:cs="Arial"/>
+          <w:lang w:val="en-US" w:eastAsia="es-CO"/>
+        </w:rPr>
+        <w:t>.</w:t>
+      </w:r>
+    </w:p>
+    <w:p>
+      <w:pPr>
+        <w:pStyle w:val="Prrafodelista"/>
+        <w:numPr>
+          <w:ilvl w:val="0"/>
+          <w:numId w:val="20"/>
+        </w:numPr>
+        <w:spacing w:after="0" w:line="240" w:lineRule="auto"/>
+        <w:ind w:left="1434" w:hanging="357"/>
+        <w:jc w:val="both"/>
+        <w:rPr>
+          <w:rFonts w:ascii="Arial" w:eastAsia="Times New Roman" w:hAnsi="Arial" w:cs="Arial"/>
+          <w:lang w:val="en-US" w:eastAsia="es-CO"/>
+        </w:rPr>
+      </w:pPr>
+      <w:r>
+        <w:rPr>
+          <w:rFonts w:ascii="Arial" w:eastAsia="Times New Roman" w:hAnsi="Arial" w:cs="Arial"/>
+          <w:lang w:val="en-US" w:eastAsia="es-CO"/>
+        </w:rPr>
+        <w:t>They can become a better alternative than TRIGGERS or triggers.</w:t>
+      </w:r>
+    </w:p>
+    <w:p>
+      <w:pPr>
+        <w:pStyle w:val="Prrafodelista"/>
+        <w:spacing w:after="0" w:line="240" w:lineRule="auto"/>
+        <w:ind w:left="1077"/>
+        <w:jc w:val="both"/>
+        <w:rPr>
+          <w:rFonts w:ascii="Arial" w:eastAsia="Times New Roman" w:hAnsi="Arial" w:cs="Arial"/>
+          <w:lang w:val="en-US" w:eastAsia="es-CO"/>
+        </w:rPr>
+      </w:pPr>
+      <w:r>
+        <w:rPr>
+          <w:rFonts w:ascii="Arial" w:eastAsia="Times New Roman" w:hAnsi="Arial" w:cs="Arial"/>
+          <w:lang w:val="en-US" w:eastAsia="es-CO"/>
+        </w:rPr>
+        <w:t>Always keep in mind:</w:t>
+      </w:r>
+    </w:p>
+    <w:p>
+      <w:pPr>
+        <w:pStyle w:val="Prrafodelista"/>
+        <w:numPr>
+          <w:ilvl w:val="0"/>
+          <w:numId w:val="21"/>
+        </w:numPr>
+        <w:spacing w:after="0" w:line="240" w:lineRule="auto"/>
+        <w:ind w:left="1434" w:hanging="357"/>
+        <w:jc w:val="both"/>
+        <w:rPr>
+          <w:rFonts w:ascii="Arial" w:eastAsia="Times New Roman" w:hAnsi="Arial" w:cs="Arial"/>
+          <w:lang w:val="en-US" w:eastAsia="es-CO"/>
+        </w:rPr>
+      </w:pPr>
+      <w:r>
+        <w:rPr>
+          <w:rFonts w:ascii="Arial" w:eastAsia="Times New Roman" w:hAnsi="Arial" w:cs="Arial"/>
+          <w:lang w:val="en-US" w:eastAsia="es-CO"/>
+        </w:rPr>
+        <w:t>When creating our expression, take into account if the column accepts NULL values, for example if we define our restriction that a</w:t>
+      </w:r>
+      <w:r>
+        <w:rPr>
+          <w:rFonts w:ascii="Arial" w:eastAsia="Times New Roman" w:hAnsi="Arial" w:cs="Arial"/>
+          <w:lang w:val="en-US" w:eastAsia="es-CO"/>
+        </w:rPr>
+        <w:t>ccepts only positive values ​​(columnName1&gt; = 0</w:t>
+      </w:r>
+      <w:r>
+        <w:rPr>
+          <w:rFonts w:ascii="Arial" w:eastAsia="Times New Roman" w:hAnsi="Arial" w:cs="Arial"/>
+          <w:lang w:val="en-US" w:eastAsia="es-CO"/>
+        </w:rPr>
+        <w:t>), NULL is an unknown value therefore it will be inserted in the column.</w:t>
+      </w:r>
+    </w:p>
+    <w:p>
+      <w:pPr>
+        <w:pStyle w:val="Prrafodelista"/>
+        <w:numPr>
+          <w:ilvl w:val="0"/>
+          <w:numId w:val="21"/>
+        </w:numPr>
+        <w:spacing w:after="0" w:line="240" w:lineRule="auto"/>
+        <w:ind w:left="1434" w:hanging="357"/>
+        <w:jc w:val="both"/>
+        <w:rPr>
+          <w:rFonts w:ascii="Arial" w:eastAsia="Times New Roman" w:hAnsi="Arial" w:cs="Arial"/>
+          <w:lang w:val="en-US" w:eastAsia="es-CO"/>
+        </w:rPr>
+      </w:pPr>
+      <w:r>
+        <w:rPr>
+          <w:rFonts w:ascii="Arial" w:eastAsia="Times New Roman" w:hAnsi="Arial" w:cs="Arial"/>
+          <w:lang w:val="en-US" w:eastAsia="es-CO"/>
+        </w:rPr>
+        <w:t>It is not possible to obtain the previous value after performing an UPDATE, if this is necessary it is recommended to use a TRIGGER</w:t>
+      </w:r>
+      <w:r>
+        <w:rPr>
+          <w:rFonts w:ascii="Arial" w:eastAsia="Times New Roman" w:hAnsi="Arial" w:cs="Arial"/>
+          <w:lang w:val="en-US" w:eastAsia="es-CO"/>
+        </w:rPr>
+        <w:t>.</w:t>
+      </w:r>
+    </w:p>
+    <w:p>
+      <w:pPr>
+        <w:pStyle w:val="Prrafodelista"/>
+        <w:spacing w:after="0" w:line="240" w:lineRule="auto"/>
+        <w:ind w:left="1434"/>
+        <w:jc w:val="both"/>
+        <w:rPr>
+          <w:rFonts w:ascii="Arial" w:eastAsia="Times New Roman" w:hAnsi="Arial" w:cs="Arial"/>
+          <w:lang w:val="en-US" w:eastAsia="es-CO"/>
+        </w:rPr>
+      </w:pPr>
+    </w:p>
+    <w:p>
+      <w:pPr>
+        <w:pStyle w:val="Prrafodelista"/>
+        <w:numPr>
+          <w:ilvl w:val="0"/>
+          <w:numId w:val="19"/>
+        </w:numPr>
+        <w:spacing w:after="0" w:line="240" w:lineRule="auto"/>
+        <w:ind w:left="1077" w:hanging="357"/>
+        <w:jc w:val="both"/>
+        <w:rPr>
+          <w:rFonts w:ascii="Arial" w:eastAsia="Times New Roman" w:hAnsi="Arial" w:cs="Arial"/>
+          <w:lang w:val="en-US" w:eastAsia="es-CO"/>
+        </w:rPr>
+      </w:pPr>
+      <w:r>
+        <w:rPr>
+          <w:rFonts w:ascii="Arial" w:eastAsia="Times New Roman" w:hAnsi="Arial" w:cs="Arial"/>
+          <w:lang w:val="en-US" w:eastAsia="es-CO"/>
+        </w:rPr>
+        <w:t>DEFAULT</w:t>
+      </w:r>
+    </w:p>
+    <w:p>
+      <w:pPr>
+        <w:pStyle w:val="Prrafodelista"/>
+        <w:spacing w:after="0" w:line="240" w:lineRule="auto"/>
+        <w:ind w:left="1077"/>
+        <w:jc w:val="both"/>
+        <w:rPr>
+          <w:rFonts w:ascii="Arial" w:eastAsia="Times New Roman" w:hAnsi="Arial" w:cs="Arial"/>
+          <w:lang w:val="en-US" w:eastAsia="es-CO"/>
+        </w:rPr>
+      </w:pPr>
+      <w:r>
+        <w:rPr>
+          <w:rFonts w:ascii="Arial" w:eastAsia="Times New Roman" w:hAnsi="Arial" w:cs="Arial"/>
+          <w:lang w:val="en-US" w:eastAsia="es-CO"/>
+        </w:rPr>
+        <w:lastRenderedPageBreak/>
+        <w:t>It can be said that it is not a restriction, since only one value is entered in case no other is specified. If a column allows NULL and the value to be inserted is not specified, it can be replaced with a default value.</w:t>
+      </w:r>
+    </w:p>
+    <w:p>
+      <w:pPr>
+        <w:pStyle w:val="Prrafodelista"/>
+        <w:spacing w:after="0" w:line="240" w:lineRule="auto"/>
+        <w:ind w:left="1077"/>
+        <w:jc w:val="both"/>
+        <w:rPr>
+          <w:rFonts w:ascii="Arial" w:eastAsia="Times New Roman" w:hAnsi="Arial" w:cs="Arial"/>
+          <w:lang w:val="en-US" w:eastAsia="es-CO"/>
+        </w:rPr>
+      </w:pPr>
+    </w:p>
+    <w:p>
+      <w:pPr>
+        <w:pStyle w:val="Prrafodelista"/>
+        <w:numPr>
+          <w:ilvl w:val="0"/>
+          <w:numId w:val="19"/>
+        </w:numPr>
+        <w:spacing w:after="0" w:line="240" w:lineRule="auto"/>
+        <w:jc w:val="both"/>
+        <w:rPr>
+          <w:rFonts w:ascii="Arial" w:eastAsia="Times New Roman" w:hAnsi="Arial" w:cs="Arial"/>
+          <w:lang w:val="en-US" w:eastAsia="es-CO"/>
+        </w:rPr>
+      </w:pPr>
+      <w:r>
+        <w:rPr>
+          <w:rFonts w:ascii="Arial" w:eastAsia="Times New Roman" w:hAnsi="Arial" w:cs="Arial"/>
+          <w:lang w:val="en-US" w:eastAsia="es-CO"/>
+        </w:rPr>
+        <w:t>What kind of data exists and what is each used for</w:t>
+      </w:r>
+    </w:p>
+    <w:p>
+      <w:pPr>
+        <w:pStyle w:val="Prrafodelista"/>
+        <w:spacing w:after="0" w:line="240" w:lineRule="auto"/>
+        <w:jc w:val="both"/>
+        <w:rPr>
+          <w:rFonts w:ascii="Arial" w:eastAsia="Times New Roman" w:hAnsi="Arial" w:cs="Arial"/>
+          <w:lang w:val="en-US" w:eastAsia="es-CO"/>
+        </w:rPr>
+      </w:pPr>
+      <w:r>
+        <w:drawing>
+          <wp:inline distT="0" distB="0" distL="0" distR="0">
+            <wp:extent cx="5612130" cy="5105479"/>
+            <wp:effectExtent l="0" t="0" r="7620" b="0"/>
+            <wp:docPr id="3" name="Imagen 3"/>
+            <wp:cNvGraphicFramePr>
+              <a:graphicFrameLocks xmlns:a="http://schemas.openxmlformats.org/drawingml/2006/main" noChangeAspect="1"/>
+            </wp:cNvGraphicFramePr>
+            <a:graphic xmlns:a="http://schemas.openxmlformats.org/drawingml/2006/main">
+              <a:graphicData uri="http://schemas.openxmlformats.org/drawingml/2006/picture">
+                <pic:pic xmlns:pic="http://schemas.openxmlformats.org/drawingml/2006/picture">
+                  <pic:nvPicPr>
+                    <pic:cNvPr id="0" name="Picture 1"/>
+                    <pic:cNvPicPr>
+                      <a:picLocks noChangeAspect="1" noChangeArrowheads="1"/>
+                    </pic:cNvPicPr>
+                  </pic:nvPicPr>
+                  <pic:blipFill>
+                    <a:blip r:embed="rId55">
+                      <a:extLst>
+                        <a:ext uri="{28A0092B-C50C-407E-A947-70E740481C1C}">
+                          <a14:useLocalDpi xmlns:a14="http://schemas.microsoft.com/office/drawing/2010/main" val="0"/>
+                        </a:ext>
+                      </a:extLst>
+                    </a:blip>
+                    <a:srcRect/>
+                    <a:stretch>
+                      <a:fillRect/>
+                    </a:stretch>
+                  </pic:blipFill>
+                  <pic:spPr bwMode="auto">
+                    <a:xfrm>
+                      <a:off x="0" y="0"/>
+                      <a:ext cx="5612130" cy="5105479"/>
+                    </a:xfrm>
+                    <a:prstGeom prst="rect">
+                      <a:avLst/>
+                    </a:prstGeom>
+                    <a:noFill/>
+                    <a:ln>
+                      <a:noFill/>
+                    </a:ln>
+                  </pic:spPr>
+                </pic:pic>
+              </a:graphicData>
+            </a:graphic>
+          </wp:inline>
+        </w:drawing>
+      </w:r>
+    </w:p>
+    <w:p>
+      <w:pPr>
+        <w:pStyle w:val="Prrafodelista"/>
+        <w:numPr>
+          <w:ilvl w:val="0"/>
+          <w:numId w:val="19"/>
+        </w:numPr>
+        <w:spacing w:after="0" w:line="240" w:lineRule="auto"/>
         <w:jc w:val="both"/>
         <w:rPr>
           <w:rFonts w:ascii="Arial" w:eastAsia="Times New Roman" w:hAnsi="Arial" w:cs="Arial"/>
@@ -15041,50 +15581,162 @@
     </w:p>
     <w:p>
       <w:pPr>
-        <w:spacing w:after="0" w:line="240" w:lineRule="auto"/>
-        <w:jc w:val="both"/>
-        <w:rPr>
-          <w:rFonts w:ascii="Arial" w:eastAsia="Times New Roman" w:hAnsi="Arial" w:cs="Arial"/>
-          <w:lang w:val="en-US" w:eastAsia="es-CO"/>
-        </w:rPr>
-      </w:pPr>
-      <w:r>
-        <w:rPr>
-          <w:rFonts w:ascii="Arial" w:eastAsia="Times New Roman" w:hAnsi="Arial" w:cs="Arial"/>
-          <w:lang w:val="en-US" w:eastAsia="es-CO"/>
-        </w:rPr>
-        <w:t>/*****************/</w:t>
-      </w:r>
-    </w:p>
-    <w:p>
-      <w:pPr>
-        <w:spacing w:after="0" w:line="240" w:lineRule="auto"/>
-        <w:jc w:val="both"/>
-        <w:rPr>
-          <w:rFonts w:ascii="Arial" w:eastAsia="Times New Roman" w:hAnsi="Arial" w:cs="Arial"/>
-          <w:lang w:val="en-US" w:eastAsia="es-CO"/>
-        </w:rPr>
-      </w:pPr>
-    </w:p>
-    <w:p>
-      <w:pPr>
-        <w:spacing w:after="0" w:line="240" w:lineRule="auto"/>
-        <w:jc w:val="both"/>
-        <w:rPr>
-          <w:rFonts w:ascii="Arial" w:eastAsia="Times New Roman" w:hAnsi="Arial" w:cs="Arial"/>
-          <w:lang w:val="en-US" w:eastAsia="es-CO"/>
-        </w:rPr>
-      </w:pPr>
-    </w:p>
-    <w:p>
-      <w:pPr>
-        <w:spacing w:after="0" w:line="240" w:lineRule="auto"/>
-        <w:jc w:val="both"/>
-        <w:rPr>
-          <w:rFonts w:ascii="Arial" w:eastAsia="Times New Roman" w:hAnsi="Arial" w:cs="Arial"/>
-          <w:lang w:val="en-US" w:eastAsia="es-CO"/>
-        </w:rPr>
-      </w:pPr>
+        <w:pStyle w:val="Prrafodelista"/>
+        <w:spacing w:after="0" w:line="240" w:lineRule="auto"/>
+        <w:jc w:val="both"/>
+        <w:rPr>
+          <w:rFonts w:ascii="Arial" w:eastAsia="Times New Roman" w:hAnsi="Arial" w:cs="Arial"/>
+          <w:lang w:val="en-US" w:eastAsia="es-CO"/>
+        </w:rPr>
+      </w:pPr>
+    </w:p>
+    <w:p>
+      <w:pPr>
+        <w:pStyle w:val="Prrafodelista"/>
+        <w:spacing w:after="0" w:line="240" w:lineRule="auto"/>
+        <w:jc w:val="both"/>
+        <w:rPr>
+          <w:rFonts w:ascii="Arial" w:eastAsia="Times New Roman" w:hAnsi="Arial" w:cs="Arial"/>
+          <w:lang w:val="en-US" w:eastAsia="es-CO"/>
+        </w:rPr>
+      </w:pPr>
+      <w:r>
+        <w:rPr>
+          <w:rFonts w:ascii="Arial" w:eastAsia="Times New Roman" w:hAnsi="Arial" w:cs="Arial"/>
+          <w:lang w:val="en-US" w:eastAsia="es-CO"/>
+        </w:rPr>
+        <w:t>Collation refers to a set of rules that determine how data is sorted and compared. Character data is sorted using rules that define the correct character sequence, with options for specifying case-sensitivity, accent marks, kana character types and character width.</w:t>
+      </w:r>
+    </w:p>
+    <w:p>
+      <w:pPr>
+        <w:pStyle w:val="Prrafodelista"/>
+        <w:spacing w:after="0" w:line="240" w:lineRule="auto"/>
+        <w:jc w:val="both"/>
+        <w:rPr>
+          <w:rFonts w:ascii="Arial" w:eastAsia="Times New Roman" w:hAnsi="Arial" w:cs="Arial"/>
+          <w:lang w:val="en-US" w:eastAsia="es-CO"/>
+        </w:rPr>
+      </w:pPr>
+      <w:r>
+        <w:rPr>
+          <w:rFonts w:ascii="Arial" w:eastAsia="Times New Roman" w:hAnsi="Arial" w:cs="Arial"/>
+          <w:lang w:val="en-US" w:eastAsia="es-CO"/>
+        </w:rPr>
+        <w:t>These two collations are both for the UTF-8 character encoding. The differences are in how text is sorted and compared.</w:t>
+      </w:r>
+    </w:p>
+    <w:p>
+      <w:pPr>
+        <w:pStyle w:val="Prrafodelista"/>
+        <w:numPr>
+          <w:ilvl w:val="0"/>
+          <w:numId w:val="19"/>
+        </w:numPr>
+        <w:spacing w:after="0" w:line="240" w:lineRule="auto"/>
+        <w:ind w:left="1077" w:hanging="357"/>
+        <w:jc w:val="both"/>
+        <w:rPr>
+          <w:rFonts w:ascii="Arial" w:eastAsia="Times New Roman" w:hAnsi="Arial" w:cs="Arial"/>
+          <w:lang w:val="en-US" w:eastAsia="es-CO"/>
+        </w:rPr>
+      </w:pPr>
+      <w:proofErr w:type="gramStart"/>
+      <w:r>
+        <w:rPr>
+          <w:rFonts w:ascii="Arial" w:eastAsia="Times New Roman" w:hAnsi="Arial" w:cs="Arial"/>
+          <w:lang w:val="en-US" w:eastAsia="es-CO"/>
+        </w:rPr>
+        <w:t>utf8mb4_unicode_ci</w:t>
+      </w:r>
+      <w:proofErr w:type="gramEnd"/>
+      <w:r>
+        <w:rPr>
+          <w:rFonts w:ascii="Arial" w:eastAsia="Times New Roman" w:hAnsi="Arial" w:cs="Arial"/>
+          <w:lang w:val="en-US" w:eastAsia="es-CO"/>
+        </w:rPr>
+        <w:t xml:space="preserve"> is based on the official Unicode rules for universal sorting and comparison, which sorts accurately in a wide range of languages.</w:t>
+      </w:r>
+    </w:p>
+    <w:p>
+      <w:pPr>
+        <w:pStyle w:val="Prrafodelista"/>
+        <w:spacing w:after="0" w:line="240" w:lineRule="auto"/>
+        <w:jc w:val="both"/>
+        <w:rPr>
+          <w:rFonts w:ascii="Arial" w:eastAsia="Times New Roman" w:hAnsi="Arial" w:cs="Arial"/>
+          <w:lang w:val="en-US" w:eastAsia="es-CO"/>
+        </w:rPr>
+      </w:pPr>
+    </w:p>
+    <w:p>
+      <w:pPr>
+        <w:pStyle w:val="Prrafodelista"/>
+        <w:numPr>
+          <w:ilvl w:val="0"/>
+          <w:numId w:val="19"/>
+        </w:numPr>
+        <w:spacing w:after="0" w:line="240" w:lineRule="auto"/>
+        <w:ind w:left="1077" w:hanging="357"/>
+        <w:jc w:val="both"/>
+        <w:rPr>
+          <w:rFonts w:ascii="Arial" w:eastAsia="Times New Roman" w:hAnsi="Arial" w:cs="Arial"/>
+          <w:lang w:val="en-US" w:eastAsia="es-CO"/>
+        </w:rPr>
+      </w:pPr>
+      <w:r>
+        <w:rPr>
+          <w:rFonts w:ascii="Arial" w:eastAsia="Times New Roman" w:hAnsi="Arial" w:cs="Arial"/>
+          <w:lang w:val="en-US" w:eastAsia="es-CO"/>
+        </w:rPr>
+        <w:t>Utf8mb4_general_ci</w:t>
+      </w:r>
+      <w:r>
+        <w:rPr>
+          <w:rFonts w:ascii="Arial" w:eastAsia="Times New Roman" w:hAnsi="Arial" w:cs="Arial"/>
+          <w:lang w:val="en-US" w:eastAsia="es-CO"/>
+        </w:rPr>
+        <w:t xml:space="preserve"> is a simplified set of sorting rules which aims to do as well as it can while taking many short-cuts designed to improve speed. It does not </w:t>
+      </w:r>
+      <w:r>
+        <w:rPr>
+          <w:rFonts w:ascii="Arial" w:eastAsia="Times New Roman" w:hAnsi="Arial" w:cs="Arial"/>
+          <w:lang w:val="en-US" w:eastAsia="es-CO"/>
+        </w:rPr>
+        <w:lastRenderedPageBreak/>
+        <w:t>follow the Unicode rules and will result in undesirable sorting or comparison in some situations, such as when using particular languages or characters.</w:t>
+      </w:r>
+    </w:p>
+    <w:p>
+      <w:pPr>
+        <w:pStyle w:val="Prrafodelista"/>
+        <w:rPr>
+          <w:rFonts w:ascii="Arial" w:eastAsia="Times New Roman" w:hAnsi="Arial" w:cs="Arial"/>
+          <w:lang w:val="en-US" w:eastAsia="es-CO"/>
+        </w:rPr>
+      </w:pPr>
+    </w:p>
+    <w:p>
+      <w:pPr>
+        <w:spacing w:after="0" w:line="240" w:lineRule="auto"/>
+        <w:jc w:val="both"/>
+        <w:rPr>
+          <w:rFonts w:ascii="Arial" w:eastAsia="Times New Roman" w:hAnsi="Arial" w:cs="Arial"/>
+          <w:lang w:val="en-US" w:eastAsia="es-CO"/>
+        </w:rPr>
+      </w:pPr>
+    </w:p>
+    <w:p>
+      <w:pPr>
+        <w:spacing w:after="0" w:line="240" w:lineRule="auto"/>
+        <w:jc w:val="both"/>
+        <w:rPr>
+          <w:rFonts w:ascii="Arial" w:eastAsia="Times New Roman" w:hAnsi="Arial" w:cs="Arial"/>
+          <w:lang w:val="en-US" w:eastAsia="es-CO"/>
+        </w:rPr>
+      </w:pPr>
+      <w:bookmarkStart w:id="0" w:name="_GoBack"/>
+      <w:bookmarkEnd w:id="0"/>
     </w:p>
     <w:p>
       <w:pPr>
@@ -15933,7 +16585,6 @@
           <w:rFonts w:ascii="Arial" w:eastAsia="Times New Roman" w:hAnsi="Arial" w:cs="Arial"/>
           <w:lang w:val="en-US" w:eastAsia="es-CO"/>
         </w:rPr>
-        <w:lastRenderedPageBreak/>
         <w:t xml:space="preserve">GROUP BY </w:t>
       </w:r>
       <w:proofErr w:type="spellStart"/>
@@ -16899,6 +17550,119 @@
     </w:lvl>
   </w:abstractNum>
   <w:abstractNum w:abstractNumId="7">
+    <w:nsid w:val="3FE97FDB"/>
+    <w:multiLevelType w:val="hybridMultilevel"/>
+    <w:tmpl w:val="701C3E02"/>
+    <w:lvl w:ilvl="0" w:tplc="240A0001">
+      <w:start w:val="1"/>
+      <w:numFmt w:val="bullet"/>
+      <w:lvlText w:val=""/>
+      <w:lvlJc w:val="left"/>
+      <w:pPr>
+        <w:ind w:left="1797" w:hanging="360"/>
+      </w:pPr>
+      <w:rPr>
+        <w:rFonts w:ascii="Symbol" w:hAnsi="Symbol" w:hint="default"/>
+      </w:rPr>
+    </w:lvl>
+    <w:lvl w:ilvl="1" w:tplc="240A0003" w:tentative="1">
+      <w:start w:val="1"/>
+      <w:numFmt w:val="bullet"/>
+      <w:lvlText w:val="o"/>
+      <w:lvlJc w:val="left"/>
+      <w:pPr>
+        <w:ind w:left="2517" w:hanging="360"/>
+      </w:pPr>
+      <w:rPr>
+        <w:rFonts w:ascii="Courier New" w:hAnsi="Courier New" w:cs="Courier New" w:hint="default"/>
+      </w:rPr>
+    </w:lvl>
+    <w:lvl w:ilvl="2" w:tplc="240A0005" w:tentative="1">
+      <w:start w:val="1"/>
+      <w:numFmt w:val="bullet"/>
+      <w:lvlText w:val=""/>
+      <w:lvlJc w:val="left"/>
+      <w:pPr>
+        <w:ind w:left="3237" w:hanging="360"/>
+      </w:pPr>
+      <w:rPr>
+        <w:rFonts w:ascii="Wingdings" w:hAnsi="Wingdings" w:hint="default"/>
+      </w:rPr>
+    </w:lvl>
+    <w:lvl w:ilvl="3" w:tplc="240A0001" w:tentative="1">
+      <w:start w:val="1"/>
+      <w:numFmt w:val="bullet"/>
+      <w:lvlText w:val=""/>
+      <w:lvlJc w:val="left"/>
+      <w:pPr>
+        <w:ind w:left="3957" w:hanging="360"/>
+      </w:pPr>
+      <w:rPr>
+        <w:rFonts w:ascii="Symbol" w:hAnsi="Symbol" w:hint="default"/>
+      </w:rPr>
+    </w:lvl>
+    <w:lvl w:ilvl="4" w:tplc="240A0003" w:tentative="1">
+      <w:start w:val="1"/>
+      <w:numFmt w:val="bullet"/>
+      <w:lvlText w:val="o"/>
+      <w:lvlJc w:val="left"/>
+      <w:pPr>
+        <w:ind w:left="4677" w:hanging="360"/>
+      </w:pPr>
+      <w:rPr>
+        <w:rFonts w:ascii="Courier New" w:hAnsi="Courier New" w:cs="Courier New" w:hint="default"/>
+      </w:rPr>
+    </w:lvl>
+    <w:lvl w:ilvl="5" w:tplc="240A0005" w:tentative="1">
+      <w:start w:val="1"/>
+      <w:numFmt w:val="bullet"/>
+      <w:lvlText w:val=""/>
+      <w:lvlJc w:val="left"/>
+      <w:pPr>
+        <w:ind w:left="5397" w:hanging="360"/>
+      </w:pPr>
+      <w:rPr>
+        <w:rFonts w:ascii="Wingdings" w:hAnsi="Wingdings" w:hint="default"/>
+      </w:rPr>
+    </w:lvl>
+    <w:lvl w:ilvl="6" w:tplc="240A0001" w:tentative="1">
+      <w:start w:val="1"/>
+      <w:numFmt w:val="bullet"/>
+      <w:lvlText w:val=""/>
+      <w:lvlJc w:val="left"/>
+      <w:pPr>
+        <w:ind w:left="6117" w:hanging="360"/>
+      </w:pPr>
+      <w:rPr>
+        <w:rFonts w:ascii="Symbol" w:hAnsi="Symbol" w:hint="default"/>
+      </w:rPr>
+    </w:lvl>
+    <w:lvl w:ilvl="7" w:tplc="240A0003" w:tentative="1">
+      <w:start w:val="1"/>
+      <w:numFmt w:val="bullet"/>
+      <w:lvlText w:val="o"/>
+      <w:lvlJc w:val="left"/>
+      <w:pPr>
+        <w:ind w:left="6837" w:hanging="360"/>
+      </w:pPr>
+      <w:rPr>
+        <w:rFonts w:ascii="Courier New" w:hAnsi="Courier New" w:cs="Courier New" w:hint="default"/>
+      </w:rPr>
+    </w:lvl>
+    <w:lvl w:ilvl="8" w:tplc="240A0005" w:tentative="1">
+      <w:start w:val="1"/>
+      <w:numFmt w:val="bullet"/>
+      <w:lvlText w:val=""/>
+      <w:lvlJc w:val="left"/>
+      <w:pPr>
+        <w:ind w:left="7557" w:hanging="360"/>
+      </w:pPr>
+      <w:rPr>
+        <w:rFonts w:ascii="Wingdings" w:hAnsi="Wingdings" w:hint="default"/>
+      </w:rPr>
+    </w:lvl>
+  </w:abstractNum>
+  <w:abstractNum w:abstractNumId="8">
     <w:nsid w:val="44FA5AC5"/>
     <w:multiLevelType w:val="hybridMultilevel"/>
     <w:tmpl w:val="C4E899B2"/>
@@ -17011,7 +17775,7 @@
       </w:rPr>
     </w:lvl>
   </w:abstractNum>
-  <w:abstractNum w:abstractNumId="8">
+  <w:abstractNum w:abstractNumId="9">
     <w:nsid w:val="4BD566E3"/>
     <w:multiLevelType w:val="hybridMultilevel"/>
     <w:tmpl w:val="A38EEAE2"/>
@@ -17124,7 +17888,7 @@
       </w:rPr>
     </w:lvl>
   </w:abstractNum>
-  <w:abstractNum w:abstractNumId="9">
+  <w:abstractNum w:abstractNumId="10">
     <w:nsid w:val="4E282588"/>
     <w:multiLevelType w:val="hybridMultilevel"/>
     <w:tmpl w:val="FF66ADD4"/>
@@ -17237,10 +18001,10 @@
       </w:rPr>
     </w:lvl>
   </w:abstractNum>
-  <w:abstractNum w:abstractNumId="10">
+  <w:abstractNum w:abstractNumId="11">
     <w:nsid w:val="4E862AB3"/>
     <w:multiLevelType w:val="hybridMultilevel"/>
-    <w:tmpl w:val="ABDCB7D6"/>
+    <w:tmpl w:val="3C829FD6"/>
     <w:lvl w:ilvl="0" w:tplc="240A0001">
       <w:start w:val="1"/>
       <w:numFmt w:val="bullet"/>
@@ -17248,6 +18012,345 @@
       <w:lvlJc w:val="left"/>
       <w:pPr>
         <w:ind w:left="720" w:hanging="360"/>
+      </w:pPr>
+      <w:rPr>
+        <w:rFonts w:ascii="Symbol" w:hAnsi="Symbol" w:hint="default"/>
+      </w:rPr>
+    </w:lvl>
+    <w:lvl w:ilvl="1" w:tplc="240A0003">
+      <w:start w:val="1"/>
+      <w:numFmt w:val="bullet"/>
+      <w:lvlText w:val="o"/>
+      <w:lvlJc w:val="left"/>
+      <w:pPr>
+        <w:ind w:left="1440" w:hanging="360"/>
+      </w:pPr>
+      <w:rPr>
+        <w:rFonts w:ascii="Courier New" w:hAnsi="Courier New" w:cs="Courier New" w:hint="default"/>
+      </w:rPr>
+    </w:lvl>
+    <w:lvl w:ilvl="2" w:tplc="240A0005" w:tentative="1">
+      <w:start w:val="1"/>
+      <w:numFmt w:val="bullet"/>
+      <w:lvlText w:val=""/>
+      <w:lvlJc w:val="left"/>
+      <w:pPr>
+        <w:ind w:left="2160" w:hanging="360"/>
+      </w:pPr>
+      <w:rPr>
+        <w:rFonts w:ascii="Wingdings" w:hAnsi="Wingdings" w:hint="default"/>
+      </w:rPr>
+    </w:lvl>
+    <w:lvl w:ilvl="3" w:tplc="240A0001" w:tentative="1">
+      <w:start w:val="1"/>
+      <w:numFmt w:val="bullet"/>
+      <w:lvlText w:val=""/>
+      <w:lvlJc w:val="left"/>
+      <w:pPr>
+        <w:ind w:left="2880" w:hanging="360"/>
+      </w:pPr>
+      <w:rPr>
+        <w:rFonts w:ascii="Symbol" w:hAnsi="Symbol" w:hint="default"/>
+      </w:rPr>
+    </w:lvl>
+    <w:lvl w:ilvl="4" w:tplc="240A0003" w:tentative="1">
+      <w:start w:val="1"/>
+      <w:numFmt w:val="bullet"/>
+      <w:lvlText w:val="o"/>
+      <w:lvlJc w:val="left"/>
+      <w:pPr>
+        <w:ind w:left="3600" w:hanging="360"/>
+      </w:pPr>
+      <w:rPr>
+        <w:rFonts w:ascii="Courier New" w:hAnsi="Courier New" w:cs="Courier New" w:hint="default"/>
+      </w:rPr>
+    </w:lvl>
+    <w:lvl w:ilvl="5" w:tplc="240A0005" w:tentative="1">
+      <w:start w:val="1"/>
+      <w:numFmt w:val="bullet"/>
+      <w:lvlText w:val=""/>
+      <w:lvlJc w:val="left"/>
+      <w:pPr>
+        <w:ind w:left="4320" w:hanging="360"/>
+      </w:pPr>
+      <w:rPr>
+        <w:rFonts w:ascii="Wingdings" w:hAnsi="Wingdings" w:hint="default"/>
+      </w:rPr>
+    </w:lvl>
+    <w:lvl w:ilvl="6" w:tplc="240A0001" w:tentative="1">
+      <w:start w:val="1"/>
+      <w:numFmt w:val="bullet"/>
+      <w:lvlText w:val=""/>
+      <w:lvlJc w:val="left"/>
+      <w:pPr>
+        <w:ind w:left="5040" w:hanging="360"/>
+      </w:pPr>
+      <w:rPr>
+        <w:rFonts w:ascii="Symbol" w:hAnsi="Symbol" w:hint="default"/>
+      </w:rPr>
+    </w:lvl>
+    <w:lvl w:ilvl="7" w:tplc="240A0003" w:tentative="1">
+      <w:start w:val="1"/>
+      <w:numFmt w:val="bullet"/>
+      <w:lvlText w:val="o"/>
+      <w:lvlJc w:val="left"/>
+      <w:pPr>
+        <w:ind w:left="5760" w:hanging="360"/>
+      </w:pPr>
+      <w:rPr>
+        <w:rFonts w:ascii="Courier New" w:hAnsi="Courier New" w:cs="Courier New" w:hint="default"/>
+      </w:rPr>
+    </w:lvl>
+    <w:lvl w:ilvl="8" w:tplc="240A0005" w:tentative="1">
+      <w:start w:val="1"/>
+      <w:numFmt w:val="bullet"/>
+      <w:lvlText w:val=""/>
+      <w:lvlJc w:val="left"/>
+      <w:pPr>
+        <w:ind w:left="6480" w:hanging="360"/>
+      </w:pPr>
+      <w:rPr>
+        <w:rFonts w:ascii="Wingdings" w:hAnsi="Wingdings" w:hint="default"/>
+      </w:rPr>
+    </w:lvl>
+  </w:abstractNum>
+  <w:abstractNum w:abstractNumId="12">
+    <w:nsid w:val="50574F6F"/>
+    <w:multiLevelType w:val="hybridMultilevel"/>
+    <w:tmpl w:val="1660EA1A"/>
+    <w:lvl w:ilvl="0" w:tplc="240A0003">
+      <w:start w:val="1"/>
+      <w:numFmt w:val="bullet"/>
+      <w:lvlText w:val="o"/>
+      <w:lvlJc w:val="left"/>
+      <w:pPr>
+        <w:ind w:left="786" w:hanging="360"/>
+      </w:pPr>
+      <w:rPr>
+        <w:rFonts w:ascii="Courier New" w:hAnsi="Courier New" w:cs="Courier New" w:hint="default"/>
+      </w:rPr>
+    </w:lvl>
+    <w:lvl w:ilvl="1" w:tplc="240A0003" w:tentative="1">
+      <w:start w:val="1"/>
+      <w:numFmt w:val="bullet"/>
+      <w:lvlText w:val="o"/>
+      <w:lvlJc w:val="left"/>
+      <w:pPr>
+        <w:ind w:left="1506" w:hanging="360"/>
+      </w:pPr>
+      <w:rPr>
+        <w:rFonts w:ascii="Courier New" w:hAnsi="Courier New" w:cs="Courier New" w:hint="default"/>
+      </w:rPr>
+    </w:lvl>
+    <w:lvl w:ilvl="2" w:tplc="240A0005" w:tentative="1">
+      <w:start w:val="1"/>
+      <w:numFmt w:val="bullet"/>
+      <w:lvlText w:val=""/>
+      <w:lvlJc w:val="left"/>
+      <w:pPr>
+        <w:ind w:left="2226" w:hanging="360"/>
+      </w:pPr>
+      <w:rPr>
+        <w:rFonts w:ascii="Wingdings" w:hAnsi="Wingdings" w:hint="default"/>
+      </w:rPr>
+    </w:lvl>
+    <w:lvl w:ilvl="3" w:tplc="240A0001" w:tentative="1">
+      <w:start w:val="1"/>
+      <w:numFmt w:val="bullet"/>
+      <w:lvlText w:val=""/>
+      <w:lvlJc w:val="left"/>
+      <w:pPr>
+        <w:ind w:left="2946" w:hanging="360"/>
+      </w:pPr>
+      <w:rPr>
+        <w:rFonts w:ascii="Symbol" w:hAnsi="Symbol" w:hint="default"/>
+      </w:rPr>
+    </w:lvl>
+    <w:lvl w:ilvl="4" w:tplc="240A0003" w:tentative="1">
+      <w:start w:val="1"/>
+      <w:numFmt w:val="bullet"/>
+      <w:lvlText w:val="o"/>
+      <w:lvlJc w:val="left"/>
+      <w:pPr>
+        <w:ind w:left="3666" w:hanging="360"/>
+      </w:pPr>
+      <w:rPr>
+        <w:rFonts w:ascii="Courier New" w:hAnsi="Courier New" w:cs="Courier New" w:hint="default"/>
+      </w:rPr>
+    </w:lvl>
+    <w:lvl w:ilvl="5" w:tplc="240A0005" w:tentative="1">
+      <w:start w:val="1"/>
+      <w:numFmt w:val="bullet"/>
+      <w:lvlText w:val=""/>
+      <w:lvlJc w:val="left"/>
+      <w:pPr>
+        <w:ind w:left="4386" w:hanging="360"/>
+      </w:pPr>
+      <w:rPr>
+        <w:rFonts w:ascii="Wingdings" w:hAnsi="Wingdings" w:hint="default"/>
+      </w:rPr>
+    </w:lvl>
+    <w:lvl w:ilvl="6" w:tplc="240A0001" w:tentative="1">
+      <w:start w:val="1"/>
+      <w:numFmt w:val="bullet"/>
+      <w:lvlText w:val=""/>
+      <w:lvlJc w:val="left"/>
+      <w:pPr>
+        <w:ind w:left="5106" w:hanging="360"/>
+      </w:pPr>
+      <w:rPr>
+        <w:rFonts w:ascii="Symbol" w:hAnsi="Symbol" w:hint="default"/>
+      </w:rPr>
+    </w:lvl>
+    <w:lvl w:ilvl="7" w:tplc="240A0003" w:tentative="1">
+      <w:start w:val="1"/>
+      <w:numFmt w:val="bullet"/>
+      <w:lvlText w:val="o"/>
+      <w:lvlJc w:val="left"/>
+      <w:pPr>
+        <w:ind w:left="5826" w:hanging="360"/>
+      </w:pPr>
+      <w:rPr>
+        <w:rFonts w:ascii="Courier New" w:hAnsi="Courier New" w:cs="Courier New" w:hint="default"/>
+      </w:rPr>
+    </w:lvl>
+    <w:lvl w:ilvl="8" w:tplc="240A0005" w:tentative="1">
+      <w:start w:val="1"/>
+      <w:numFmt w:val="bullet"/>
+      <w:lvlText w:val=""/>
+      <w:lvlJc w:val="left"/>
+      <w:pPr>
+        <w:ind w:left="6546" w:hanging="360"/>
+      </w:pPr>
+      <w:rPr>
+        <w:rFonts w:ascii="Wingdings" w:hAnsi="Wingdings" w:hint="default"/>
+      </w:rPr>
+    </w:lvl>
+  </w:abstractNum>
+  <w:abstractNum w:abstractNumId="13">
+    <w:nsid w:val="56DA2BB7"/>
+    <w:multiLevelType w:val="hybridMultilevel"/>
+    <w:tmpl w:val="6C72C6D0"/>
+    <w:lvl w:ilvl="0" w:tplc="240A0001">
+      <w:start w:val="1"/>
+      <w:numFmt w:val="bullet"/>
+      <w:lvlText w:val=""/>
+      <w:lvlJc w:val="left"/>
+      <w:pPr>
+        <w:ind w:left="720" w:hanging="360"/>
+      </w:pPr>
+      <w:rPr>
+        <w:rFonts w:ascii="Symbol" w:hAnsi="Symbol" w:hint="default"/>
+      </w:rPr>
+    </w:lvl>
+    <w:lvl w:ilvl="1" w:tplc="240A0003">
+      <w:start w:val="1"/>
+      <w:numFmt w:val="bullet"/>
+      <w:lvlText w:val="o"/>
+      <w:lvlJc w:val="left"/>
+      <w:pPr>
+        <w:ind w:left="1440" w:hanging="360"/>
+      </w:pPr>
+      <w:rPr>
+        <w:rFonts w:ascii="Courier New" w:hAnsi="Courier New" w:cs="Courier New" w:hint="default"/>
+      </w:rPr>
+    </w:lvl>
+    <w:lvl w:ilvl="2" w:tplc="240A0005">
+      <w:start w:val="1"/>
+      <w:numFmt w:val="bullet"/>
+      <w:lvlText w:val=""/>
+      <w:lvlJc w:val="left"/>
+      <w:pPr>
+        <w:ind w:left="2160" w:hanging="360"/>
+      </w:pPr>
+      <w:rPr>
+        <w:rFonts w:ascii="Wingdings" w:hAnsi="Wingdings" w:hint="default"/>
+      </w:rPr>
+    </w:lvl>
+    <w:lvl w:ilvl="3" w:tplc="240A0001" w:tentative="1">
+      <w:start w:val="1"/>
+      <w:numFmt w:val="bullet"/>
+      <w:lvlText w:val=""/>
+      <w:lvlJc w:val="left"/>
+      <w:pPr>
+        <w:ind w:left="2880" w:hanging="360"/>
+      </w:pPr>
+      <w:rPr>
+        <w:rFonts w:ascii="Symbol" w:hAnsi="Symbol" w:hint="default"/>
+      </w:rPr>
+    </w:lvl>
+    <w:lvl w:ilvl="4" w:tplc="240A0003" w:tentative="1">
+      <w:start w:val="1"/>
+      <w:numFmt w:val="bullet"/>
+      <w:lvlText w:val="o"/>
+      <w:lvlJc w:val="left"/>
+      <w:pPr>
+        <w:ind w:left="3600" w:hanging="360"/>
+      </w:pPr>
+      <w:rPr>
+        <w:rFonts w:ascii="Courier New" w:hAnsi="Courier New" w:cs="Courier New" w:hint="default"/>
+      </w:rPr>
+    </w:lvl>
+    <w:lvl w:ilvl="5" w:tplc="240A0005" w:tentative="1">
+      <w:start w:val="1"/>
+      <w:numFmt w:val="bullet"/>
+      <w:lvlText w:val=""/>
+      <w:lvlJc w:val="left"/>
+      <w:pPr>
+        <w:ind w:left="4320" w:hanging="360"/>
+      </w:pPr>
+      <w:rPr>
+        <w:rFonts w:ascii="Wingdings" w:hAnsi="Wingdings" w:hint="default"/>
+      </w:rPr>
+    </w:lvl>
+    <w:lvl w:ilvl="6" w:tplc="240A0001" w:tentative="1">
+      <w:start w:val="1"/>
+      <w:numFmt w:val="bullet"/>
+      <w:lvlText w:val=""/>
+      <w:lvlJc w:val="left"/>
+      <w:pPr>
+        <w:ind w:left="5040" w:hanging="360"/>
+      </w:pPr>
+      <w:rPr>
+        <w:rFonts w:ascii="Symbol" w:hAnsi="Symbol" w:hint="default"/>
+      </w:rPr>
+    </w:lvl>
+    <w:lvl w:ilvl="7" w:tplc="240A0003" w:tentative="1">
+      <w:start w:val="1"/>
+      <w:numFmt w:val="bullet"/>
+      <w:lvlText w:val="o"/>
+      <w:lvlJc w:val="left"/>
+      <w:pPr>
+        <w:ind w:left="5760" w:hanging="360"/>
+      </w:pPr>
+      <w:rPr>
+        <w:rFonts w:ascii="Courier New" w:hAnsi="Courier New" w:cs="Courier New" w:hint="default"/>
+      </w:rPr>
+    </w:lvl>
+    <w:lvl w:ilvl="8" w:tplc="240A0005" w:tentative="1">
+      <w:start w:val="1"/>
+      <w:numFmt w:val="bullet"/>
+      <w:lvlText w:val=""/>
+      <w:lvlJc w:val="left"/>
+      <w:pPr>
+        <w:ind w:left="6480" w:hanging="360"/>
+      </w:pPr>
+      <w:rPr>
+        <w:rFonts w:ascii="Wingdings" w:hAnsi="Wingdings" w:hint="default"/>
+      </w:rPr>
+    </w:lvl>
+  </w:abstractNum>
+  <w:abstractNum w:abstractNumId="14">
+    <w:nsid w:val="5AFB1BF9"/>
+    <w:multiLevelType w:val="hybridMultilevel"/>
+    <w:tmpl w:val="8D9C0FEC"/>
+    <w:lvl w:ilvl="0" w:tplc="240A0001">
+      <w:start w:val="1"/>
+      <w:numFmt w:val="bullet"/>
+      <w:lvlText w:val=""/>
+      <w:lvlJc w:val="left"/>
+      <w:pPr>
+        <w:ind w:left="1146" w:hanging="360"/>
       </w:pPr>
       <w:rPr>
         <w:rFonts w:ascii="Symbol" w:hAnsi="Symbol" w:hint="default"/>
@@ -17259,7 +18362,7 @@
       <w:lvlText w:val="o"/>
       <w:lvlJc w:val="left"/>
       <w:pPr>
-        <w:ind w:left="1440" w:hanging="360"/>
+        <w:ind w:left="1866" w:hanging="360"/>
       </w:pPr>
       <w:rPr>
         <w:rFonts w:ascii="Courier New" w:hAnsi="Courier New" w:cs="Courier New" w:hint="default"/>
@@ -17271,7 +18374,7 @@
       <w:lvlText w:val=""/>
       <w:lvlJc w:val="left"/>
       <w:pPr>
-        <w:ind w:left="2160" w:hanging="360"/>
+        <w:ind w:left="2586" w:hanging="360"/>
       </w:pPr>
       <w:rPr>
         <w:rFonts w:ascii="Wingdings" w:hAnsi="Wingdings" w:hint="default"/>
@@ -17283,7 +18386,7 @@
       <w:lvlText w:val=""/>
       <w:lvlJc w:val="left"/>
       <w:pPr>
-        <w:ind w:left="2880" w:hanging="360"/>
+        <w:ind w:left="3306" w:hanging="360"/>
       </w:pPr>
       <w:rPr>
         <w:rFonts w:ascii="Symbol" w:hAnsi="Symbol" w:hint="default"/>
@@ -17295,7 +18398,7 @@
       <w:lvlText w:val="o"/>
       <w:lvlJc w:val="left"/>
       <w:pPr>
-        <w:ind w:left="3600" w:hanging="360"/>
+        <w:ind w:left="4026" w:hanging="360"/>
       </w:pPr>
       <w:rPr>
         <w:rFonts w:ascii="Courier New" w:hAnsi="Courier New" w:cs="Courier New" w:hint="default"/>
@@ -17307,7 +18410,7 @@
       <w:lvlText w:val=""/>
       <w:lvlJc w:val="left"/>
       <w:pPr>
-        <w:ind w:left="4320" w:hanging="360"/>
+        <w:ind w:left="4746" w:hanging="360"/>
       </w:pPr>
       <w:rPr>
         <w:rFonts w:ascii="Wingdings" w:hAnsi="Wingdings" w:hint="default"/>
@@ -17319,7 +18422,7 @@
       <w:lvlText w:val=""/>
       <w:lvlJc w:val="left"/>
       <w:pPr>
-        <w:ind w:left="5040" w:hanging="360"/>
+        <w:ind w:left="5466" w:hanging="360"/>
       </w:pPr>
       <w:rPr>
         <w:rFonts w:ascii="Symbol" w:hAnsi="Symbol" w:hint="default"/>
@@ -17331,7 +18434,7 @@
       <w:lvlText w:val="o"/>
       <w:lvlJc w:val="left"/>
       <w:pPr>
-        <w:ind w:left="5760" w:hanging="360"/>
+        <w:ind w:left="6186" w:hanging="360"/>
       </w:pPr>
       <w:rPr>
         <w:rFonts w:ascii="Courier New" w:hAnsi="Courier New" w:cs="Courier New" w:hint="default"/>
@@ -17343,353 +18446,14 @@
       <w:lvlText w:val=""/>
       <w:lvlJc w:val="left"/>
       <w:pPr>
-        <w:ind w:left="6480" w:hanging="360"/>
+        <w:ind w:left="6906" w:hanging="360"/>
       </w:pPr>
       <w:rPr>
         <w:rFonts w:ascii="Wingdings" w:hAnsi="Wingdings" w:hint="default"/>
       </w:rPr>
     </w:lvl>
   </w:abstractNum>
-  <w:abstractNum w:abstractNumId="11">
-    <w:nsid w:val="50574F6F"/>
-    <w:multiLevelType w:val="hybridMultilevel"/>
-    <w:tmpl w:val="1660EA1A"/>
-    <w:lvl w:ilvl="0" w:tplc="240A0003">
-      <w:start w:val="1"/>
-      <w:numFmt w:val="bullet"/>
-      <w:lvlText w:val="o"/>
-      <w:lvlJc w:val="left"/>
-      <w:pPr>
-        <w:ind w:left="786" w:hanging="360"/>
-      </w:pPr>
-      <w:rPr>
-        <w:rFonts w:ascii="Courier New" w:hAnsi="Courier New" w:cs="Courier New" w:hint="default"/>
-      </w:rPr>
-    </w:lvl>
-    <w:lvl w:ilvl="1" w:tplc="240A0003" w:tentative="1">
-      <w:start w:val="1"/>
-      <w:numFmt w:val="bullet"/>
-      <w:lvlText w:val="o"/>
-      <w:lvlJc w:val="left"/>
-      <w:pPr>
-        <w:ind w:left="1506" w:hanging="360"/>
-      </w:pPr>
-      <w:rPr>
-        <w:rFonts w:ascii="Courier New" w:hAnsi="Courier New" w:cs="Courier New" w:hint="default"/>
-      </w:rPr>
-    </w:lvl>
-    <w:lvl w:ilvl="2" w:tplc="240A0005" w:tentative="1">
-      <w:start w:val="1"/>
-      <w:numFmt w:val="bullet"/>
-      <w:lvlText w:val=""/>
-      <w:lvlJc w:val="left"/>
-      <w:pPr>
-        <w:ind w:left="2226" w:hanging="360"/>
-      </w:pPr>
-      <w:rPr>
-        <w:rFonts w:ascii="Wingdings" w:hAnsi="Wingdings" w:hint="default"/>
-      </w:rPr>
-    </w:lvl>
-    <w:lvl w:ilvl="3" w:tplc="240A0001" w:tentative="1">
-      <w:start w:val="1"/>
-      <w:numFmt w:val="bullet"/>
-      <w:lvlText w:val=""/>
-      <w:lvlJc w:val="left"/>
-      <w:pPr>
-        <w:ind w:left="2946" w:hanging="360"/>
-      </w:pPr>
-      <w:rPr>
-        <w:rFonts w:ascii="Symbol" w:hAnsi="Symbol" w:hint="default"/>
-      </w:rPr>
-    </w:lvl>
-    <w:lvl w:ilvl="4" w:tplc="240A0003" w:tentative="1">
-      <w:start w:val="1"/>
-      <w:numFmt w:val="bullet"/>
-      <w:lvlText w:val="o"/>
-      <w:lvlJc w:val="left"/>
-      <w:pPr>
-        <w:ind w:left="3666" w:hanging="360"/>
-      </w:pPr>
-      <w:rPr>
-        <w:rFonts w:ascii="Courier New" w:hAnsi="Courier New" w:cs="Courier New" w:hint="default"/>
-      </w:rPr>
-    </w:lvl>
-    <w:lvl w:ilvl="5" w:tplc="240A0005" w:tentative="1">
-      <w:start w:val="1"/>
-      <w:numFmt w:val="bullet"/>
-      <w:lvlText w:val=""/>
-      <w:lvlJc w:val="left"/>
-      <w:pPr>
-        <w:ind w:left="4386" w:hanging="360"/>
-      </w:pPr>
-      <w:rPr>
-        <w:rFonts w:ascii="Wingdings" w:hAnsi="Wingdings" w:hint="default"/>
-      </w:rPr>
-    </w:lvl>
-    <w:lvl w:ilvl="6" w:tplc="240A0001" w:tentative="1">
-      <w:start w:val="1"/>
-      <w:numFmt w:val="bullet"/>
-      <w:lvlText w:val=""/>
-      <w:lvlJc w:val="left"/>
-      <w:pPr>
-        <w:ind w:left="5106" w:hanging="360"/>
-      </w:pPr>
-      <w:rPr>
-        <w:rFonts w:ascii="Symbol" w:hAnsi="Symbol" w:hint="default"/>
-      </w:rPr>
-    </w:lvl>
-    <w:lvl w:ilvl="7" w:tplc="240A0003" w:tentative="1">
-      <w:start w:val="1"/>
-      <w:numFmt w:val="bullet"/>
-      <w:lvlText w:val="o"/>
-      <w:lvlJc w:val="left"/>
-      <w:pPr>
-        <w:ind w:left="5826" w:hanging="360"/>
-      </w:pPr>
-      <w:rPr>
-        <w:rFonts w:ascii="Courier New" w:hAnsi="Courier New" w:cs="Courier New" w:hint="default"/>
-      </w:rPr>
-    </w:lvl>
-    <w:lvl w:ilvl="8" w:tplc="240A0005" w:tentative="1">
-      <w:start w:val="1"/>
-      <w:numFmt w:val="bullet"/>
-      <w:lvlText w:val=""/>
-      <w:lvlJc w:val="left"/>
-      <w:pPr>
-        <w:ind w:left="6546" w:hanging="360"/>
-      </w:pPr>
-      <w:rPr>
-        <w:rFonts w:ascii="Wingdings" w:hAnsi="Wingdings" w:hint="default"/>
-      </w:rPr>
-    </w:lvl>
-  </w:abstractNum>
-  <w:abstractNum w:abstractNumId="12">
-    <w:nsid w:val="56DA2BB7"/>
-    <w:multiLevelType w:val="hybridMultilevel"/>
-    <w:tmpl w:val="6C72C6D0"/>
-    <w:lvl w:ilvl="0" w:tplc="240A0001">
-      <w:start w:val="1"/>
-      <w:numFmt w:val="bullet"/>
-      <w:lvlText w:val=""/>
-      <w:lvlJc w:val="left"/>
-      <w:pPr>
-        <w:ind w:left="720" w:hanging="360"/>
-      </w:pPr>
-      <w:rPr>
-        <w:rFonts w:ascii="Symbol" w:hAnsi="Symbol" w:hint="default"/>
-      </w:rPr>
-    </w:lvl>
-    <w:lvl w:ilvl="1" w:tplc="240A0003">
-      <w:start w:val="1"/>
-      <w:numFmt w:val="bullet"/>
-      <w:lvlText w:val="o"/>
-      <w:lvlJc w:val="left"/>
-      <w:pPr>
-        <w:ind w:left="1440" w:hanging="360"/>
-      </w:pPr>
-      <w:rPr>
-        <w:rFonts w:ascii="Courier New" w:hAnsi="Courier New" w:cs="Courier New" w:hint="default"/>
-      </w:rPr>
-    </w:lvl>
-    <w:lvl w:ilvl="2" w:tplc="240A0005">
-      <w:start w:val="1"/>
-      <w:numFmt w:val="bullet"/>
-      <w:lvlText w:val=""/>
-      <w:lvlJc w:val="left"/>
-      <w:pPr>
-        <w:ind w:left="2160" w:hanging="360"/>
-      </w:pPr>
-      <w:rPr>
-        <w:rFonts w:ascii="Wingdings" w:hAnsi="Wingdings" w:hint="default"/>
-      </w:rPr>
-    </w:lvl>
-    <w:lvl w:ilvl="3" w:tplc="240A0001" w:tentative="1">
-      <w:start w:val="1"/>
-      <w:numFmt w:val="bullet"/>
-      <w:lvlText w:val=""/>
-      <w:lvlJc w:val="left"/>
-      <w:pPr>
-        <w:ind w:left="2880" w:hanging="360"/>
-      </w:pPr>
-      <w:rPr>
-        <w:rFonts w:ascii="Symbol" w:hAnsi="Symbol" w:hint="default"/>
-      </w:rPr>
-    </w:lvl>
-    <w:lvl w:ilvl="4" w:tplc="240A0003" w:tentative="1">
-      <w:start w:val="1"/>
-      <w:numFmt w:val="bullet"/>
-      <w:lvlText w:val="o"/>
-      <w:lvlJc w:val="left"/>
-      <w:pPr>
-        <w:ind w:left="3600" w:hanging="360"/>
-      </w:pPr>
-      <w:rPr>
-        <w:rFonts w:ascii="Courier New" w:hAnsi="Courier New" w:cs="Courier New" w:hint="default"/>
-      </w:rPr>
-    </w:lvl>
-    <w:lvl w:ilvl="5" w:tplc="240A0005" w:tentative="1">
-      <w:start w:val="1"/>
-      <w:numFmt w:val="bullet"/>
-      <w:lvlText w:val=""/>
-      <w:lvlJc w:val="left"/>
-      <w:pPr>
-        <w:ind w:left="4320" w:hanging="360"/>
-      </w:pPr>
-      <w:rPr>
-        <w:rFonts w:ascii="Wingdings" w:hAnsi="Wingdings" w:hint="default"/>
-      </w:rPr>
-    </w:lvl>
-    <w:lvl w:ilvl="6" w:tplc="240A0001" w:tentative="1">
-      <w:start w:val="1"/>
-      <w:numFmt w:val="bullet"/>
-      <w:lvlText w:val=""/>
-      <w:lvlJc w:val="left"/>
-      <w:pPr>
-        <w:ind w:left="5040" w:hanging="360"/>
-      </w:pPr>
-      <w:rPr>
-        <w:rFonts w:ascii="Symbol" w:hAnsi="Symbol" w:hint="default"/>
-      </w:rPr>
-    </w:lvl>
-    <w:lvl w:ilvl="7" w:tplc="240A0003" w:tentative="1">
-      <w:start w:val="1"/>
-      <w:numFmt w:val="bullet"/>
-      <w:lvlText w:val="o"/>
-      <w:lvlJc w:val="left"/>
-      <w:pPr>
-        <w:ind w:left="5760" w:hanging="360"/>
-      </w:pPr>
-      <w:rPr>
-        <w:rFonts w:ascii="Courier New" w:hAnsi="Courier New" w:cs="Courier New" w:hint="default"/>
-      </w:rPr>
-    </w:lvl>
-    <w:lvl w:ilvl="8" w:tplc="240A0005" w:tentative="1">
-      <w:start w:val="1"/>
-      <w:numFmt w:val="bullet"/>
-      <w:lvlText w:val=""/>
-      <w:lvlJc w:val="left"/>
-      <w:pPr>
-        <w:ind w:left="6480" w:hanging="360"/>
-      </w:pPr>
-      <w:rPr>
-        <w:rFonts w:ascii="Wingdings" w:hAnsi="Wingdings" w:hint="default"/>
-      </w:rPr>
-    </w:lvl>
-  </w:abstractNum>
-  <w:abstractNum w:abstractNumId="13">
-    <w:nsid w:val="5AFB1BF9"/>
-    <w:multiLevelType w:val="hybridMultilevel"/>
-    <w:tmpl w:val="8D9C0FEC"/>
-    <w:lvl w:ilvl="0" w:tplc="240A0001">
-      <w:start w:val="1"/>
-      <w:numFmt w:val="bullet"/>
-      <w:lvlText w:val=""/>
-      <w:lvlJc w:val="left"/>
-      <w:pPr>
-        <w:ind w:left="1146" w:hanging="360"/>
-      </w:pPr>
-      <w:rPr>
-        <w:rFonts w:ascii="Symbol" w:hAnsi="Symbol" w:hint="default"/>
-      </w:rPr>
-    </w:lvl>
-    <w:lvl w:ilvl="1" w:tplc="240A0003" w:tentative="1">
-      <w:start w:val="1"/>
-      <w:numFmt w:val="bullet"/>
-      <w:lvlText w:val="o"/>
-      <w:lvlJc w:val="left"/>
-      <w:pPr>
-        <w:ind w:left="1866" w:hanging="360"/>
-      </w:pPr>
-      <w:rPr>
-        <w:rFonts w:ascii="Courier New" w:hAnsi="Courier New" w:cs="Courier New" w:hint="default"/>
-      </w:rPr>
-    </w:lvl>
-    <w:lvl w:ilvl="2" w:tplc="240A0005" w:tentative="1">
-      <w:start w:val="1"/>
-      <w:numFmt w:val="bullet"/>
-      <w:lvlText w:val=""/>
-      <w:lvlJc w:val="left"/>
-      <w:pPr>
-        <w:ind w:left="2586" w:hanging="360"/>
-      </w:pPr>
-      <w:rPr>
-        <w:rFonts w:ascii="Wingdings" w:hAnsi="Wingdings" w:hint="default"/>
-      </w:rPr>
-    </w:lvl>
-    <w:lvl w:ilvl="3" w:tplc="240A0001" w:tentative="1">
-      <w:start w:val="1"/>
-      <w:numFmt w:val="bullet"/>
-      <w:lvlText w:val=""/>
-      <w:lvlJc w:val="left"/>
-      <w:pPr>
-        <w:ind w:left="3306" w:hanging="360"/>
-      </w:pPr>
-      <w:rPr>
-        <w:rFonts w:ascii="Symbol" w:hAnsi="Symbol" w:hint="default"/>
-      </w:rPr>
-    </w:lvl>
-    <w:lvl w:ilvl="4" w:tplc="240A0003" w:tentative="1">
-      <w:start w:val="1"/>
-      <w:numFmt w:val="bullet"/>
-      <w:lvlText w:val="o"/>
-      <w:lvlJc w:val="left"/>
-      <w:pPr>
-        <w:ind w:left="4026" w:hanging="360"/>
-      </w:pPr>
-      <w:rPr>
-        <w:rFonts w:ascii="Courier New" w:hAnsi="Courier New" w:cs="Courier New" w:hint="default"/>
-      </w:rPr>
-    </w:lvl>
-    <w:lvl w:ilvl="5" w:tplc="240A0005" w:tentative="1">
-      <w:start w:val="1"/>
-      <w:numFmt w:val="bullet"/>
-      <w:lvlText w:val=""/>
-      <w:lvlJc w:val="left"/>
-      <w:pPr>
-        <w:ind w:left="4746" w:hanging="360"/>
-      </w:pPr>
-      <w:rPr>
-        <w:rFonts w:ascii="Wingdings" w:hAnsi="Wingdings" w:hint="default"/>
-      </w:rPr>
-    </w:lvl>
-    <w:lvl w:ilvl="6" w:tplc="240A0001" w:tentative="1">
-      <w:start w:val="1"/>
-      <w:numFmt w:val="bullet"/>
-      <w:lvlText w:val=""/>
-      <w:lvlJc w:val="left"/>
-      <w:pPr>
-        <w:ind w:left="5466" w:hanging="360"/>
-      </w:pPr>
-      <w:rPr>
-        <w:rFonts w:ascii="Symbol" w:hAnsi="Symbol" w:hint="default"/>
-      </w:rPr>
-    </w:lvl>
-    <w:lvl w:ilvl="7" w:tplc="240A0003" w:tentative="1">
-      <w:start w:val="1"/>
-      <w:numFmt w:val="bullet"/>
-      <w:lvlText w:val="o"/>
-      <w:lvlJc w:val="left"/>
-      <w:pPr>
-        <w:ind w:left="6186" w:hanging="360"/>
-      </w:pPr>
-      <w:rPr>
-        <w:rFonts w:ascii="Courier New" w:hAnsi="Courier New" w:cs="Courier New" w:hint="default"/>
-      </w:rPr>
-    </w:lvl>
-    <w:lvl w:ilvl="8" w:tplc="240A0005" w:tentative="1">
-      <w:start w:val="1"/>
-      <w:numFmt w:val="bullet"/>
-      <w:lvlText w:val=""/>
-      <w:lvlJc w:val="left"/>
-      <w:pPr>
-        <w:ind w:left="6906" w:hanging="360"/>
-      </w:pPr>
-      <w:rPr>
-        <w:rFonts w:ascii="Wingdings" w:hAnsi="Wingdings" w:hint="default"/>
-      </w:rPr>
-    </w:lvl>
-  </w:abstractNum>
-  <w:abstractNum w:abstractNumId="14">
+  <w:abstractNum w:abstractNumId="15">
     <w:nsid w:val="6412590B"/>
     <w:multiLevelType w:val="multilevel"/>
     <w:tmpl w:val="76B0E3AC"/>
@@ -17838,7 +18602,7 @@
       </w:rPr>
     </w:lvl>
   </w:abstractNum>
-  <w:abstractNum w:abstractNumId="15">
+  <w:abstractNum w:abstractNumId="16">
     <w:nsid w:val="6E952709"/>
     <w:multiLevelType w:val="hybridMultilevel"/>
     <w:tmpl w:val="9EDE4BA4"/>
@@ -17951,7 +18715,7 @@
       </w:rPr>
     </w:lvl>
   </w:abstractNum>
-  <w:abstractNum w:abstractNumId="16">
+  <w:abstractNum w:abstractNumId="17">
     <w:nsid w:val="748F61C9"/>
     <w:multiLevelType w:val="hybridMultilevel"/>
     <w:tmpl w:val="5CB85B5E"/>
@@ -18064,7 +18828,7 @@
       </w:rPr>
     </w:lvl>
   </w:abstractNum>
-  <w:abstractNum w:abstractNumId="17">
+  <w:abstractNum w:abstractNumId="18">
     <w:nsid w:val="76C11B9D"/>
     <w:multiLevelType w:val="hybridMultilevel"/>
     <w:tmpl w:val="0AFCA8D0"/>
@@ -18177,7 +18941,7 @@
       </w:rPr>
     </w:lvl>
   </w:abstractNum>
-  <w:abstractNum w:abstractNumId="18">
+  <w:abstractNum w:abstractNumId="19">
     <w:nsid w:val="79F91935"/>
     <w:multiLevelType w:val="multilevel"/>
     <w:tmpl w:val="95CC2FC4"/>
@@ -18326,14 +19090,127 @@
       </w:rPr>
     </w:lvl>
   </w:abstractNum>
+  <w:abstractNum w:abstractNumId="20">
+    <w:nsid w:val="7CC028ED"/>
+    <w:multiLevelType w:val="hybridMultilevel"/>
+    <w:tmpl w:val="A704EFCC"/>
+    <w:lvl w:ilvl="0" w:tplc="240A0001">
+      <w:start w:val="1"/>
+      <w:numFmt w:val="bullet"/>
+      <w:lvlText w:val=""/>
+      <w:lvlJc w:val="left"/>
+      <w:pPr>
+        <w:ind w:left="1797" w:hanging="360"/>
+      </w:pPr>
+      <w:rPr>
+        <w:rFonts w:ascii="Symbol" w:hAnsi="Symbol" w:hint="default"/>
+      </w:rPr>
+    </w:lvl>
+    <w:lvl w:ilvl="1" w:tplc="240A0003" w:tentative="1">
+      <w:start w:val="1"/>
+      <w:numFmt w:val="bullet"/>
+      <w:lvlText w:val="o"/>
+      <w:lvlJc w:val="left"/>
+      <w:pPr>
+        <w:ind w:left="2517" w:hanging="360"/>
+      </w:pPr>
+      <w:rPr>
+        <w:rFonts w:ascii="Courier New" w:hAnsi="Courier New" w:cs="Courier New" w:hint="default"/>
+      </w:rPr>
+    </w:lvl>
+    <w:lvl w:ilvl="2" w:tplc="240A0005" w:tentative="1">
+      <w:start w:val="1"/>
+      <w:numFmt w:val="bullet"/>
+      <w:lvlText w:val=""/>
+      <w:lvlJc w:val="left"/>
+      <w:pPr>
+        <w:ind w:left="3237" w:hanging="360"/>
+      </w:pPr>
+      <w:rPr>
+        <w:rFonts w:ascii="Wingdings" w:hAnsi="Wingdings" w:hint="default"/>
+      </w:rPr>
+    </w:lvl>
+    <w:lvl w:ilvl="3" w:tplc="240A0001" w:tentative="1">
+      <w:start w:val="1"/>
+      <w:numFmt w:val="bullet"/>
+      <w:lvlText w:val=""/>
+      <w:lvlJc w:val="left"/>
+      <w:pPr>
+        <w:ind w:left="3957" w:hanging="360"/>
+      </w:pPr>
+      <w:rPr>
+        <w:rFonts w:ascii="Symbol" w:hAnsi="Symbol" w:hint="default"/>
+      </w:rPr>
+    </w:lvl>
+    <w:lvl w:ilvl="4" w:tplc="240A0003" w:tentative="1">
+      <w:start w:val="1"/>
+      <w:numFmt w:val="bullet"/>
+      <w:lvlText w:val="o"/>
+      <w:lvlJc w:val="left"/>
+      <w:pPr>
+        <w:ind w:left="4677" w:hanging="360"/>
+      </w:pPr>
+      <w:rPr>
+        <w:rFonts w:ascii="Courier New" w:hAnsi="Courier New" w:cs="Courier New" w:hint="default"/>
+      </w:rPr>
+    </w:lvl>
+    <w:lvl w:ilvl="5" w:tplc="240A0005" w:tentative="1">
+      <w:start w:val="1"/>
+      <w:numFmt w:val="bullet"/>
+      <w:lvlText w:val=""/>
+      <w:lvlJc w:val="left"/>
+      <w:pPr>
+        <w:ind w:left="5397" w:hanging="360"/>
+      </w:pPr>
+      <w:rPr>
+        <w:rFonts w:ascii="Wingdings" w:hAnsi="Wingdings" w:hint="default"/>
+      </w:rPr>
+    </w:lvl>
+    <w:lvl w:ilvl="6" w:tplc="240A0001" w:tentative="1">
+      <w:start w:val="1"/>
+      <w:numFmt w:val="bullet"/>
+      <w:lvlText w:val=""/>
+      <w:lvlJc w:val="left"/>
+      <w:pPr>
+        <w:ind w:left="6117" w:hanging="360"/>
+      </w:pPr>
+      <w:rPr>
+        <w:rFonts w:ascii="Symbol" w:hAnsi="Symbol" w:hint="default"/>
+      </w:rPr>
+    </w:lvl>
+    <w:lvl w:ilvl="7" w:tplc="240A0003" w:tentative="1">
+      <w:start w:val="1"/>
+      <w:numFmt w:val="bullet"/>
+      <w:lvlText w:val="o"/>
+      <w:lvlJc w:val="left"/>
+      <w:pPr>
+        <w:ind w:left="6837" w:hanging="360"/>
+      </w:pPr>
+      <w:rPr>
+        <w:rFonts w:ascii="Courier New" w:hAnsi="Courier New" w:cs="Courier New" w:hint="default"/>
+      </w:rPr>
+    </w:lvl>
+    <w:lvl w:ilvl="8" w:tplc="240A0005" w:tentative="1">
+      <w:start w:val="1"/>
+      <w:numFmt w:val="bullet"/>
+      <w:lvlText w:val=""/>
+      <w:lvlJc w:val="left"/>
+      <w:pPr>
+        <w:ind w:left="7557" w:hanging="360"/>
+      </w:pPr>
+      <w:rPr>
+        <w:rFonts w:ascii="Wingdings" w:hAnsi="Wingdings" w:hint="default"/>
+      </w:rPr>
+    </w:lvl>
+  </w:abstractNum>
   <w:num w:numId="1">
-    <w:abstractNumId w:val="16"/>
+    <w:abstractNumId w:val="17"/>
   </w:num>
   <w:num w:numId="2">
-    <w:abstractNumId w:val="12"/>
+    <w:abstractNumId w:val="13"/>
   </w:num>
   <w:num w:numId="3">
-    <w:abstractNumId w:val="8"/>
+    <w:abstractNumId w:val="9"/>
   </w:num>
   <w:num w:numId="4">
     <w:abstractNumId w:val="2"/>
@@ -18345,7 +19222,7 @@
     <w:abstractNumId w:val="4"/>
   </w:num>
   <w:num w:numId="7">
-    <w:abstractNumId w:val="13"/>
+    <w:abstractNumId w:val="14"/>
   </w:num>
   <w:num w:numId="8">
     <w:abstractNumId w:val="0"/>
@@ -18354,22 +19231,22 @@
     <w:abstractNumId w:val="1"/>
   </w:num>
   <w:num w:numId="10">
-    <w:abstractNumId w:val="7"/>
+    <w:abstractNumId w:val="8"/>
   </w:num>
   <w:num w:numId="11">
-    <w:abstractNumId w:val="17"/>
+    <w:abstractNumId w:val="18"/>
   </w:num>
   <w:num w:numId="12">
-    <w:abstractNumId w:val="11"/>
+    <w:abstractNumId w:val="12"/>
   </w:num>
   <w:num w:numId="13">
+    <w:abstractNumId w:val="16"/>
+  </w:num>
+  <w:num w:numId="14">
     <w:abstractNumId w:val="15"/>
   </w:num>
-  <w:num w:numId="14">
-    <w:abstractNumId w:val="14"/>
-  </w:num>
   <w:num w:numId="15">
-    <w:abstractNumId w:val="18"/>
+    <w:abstractNumId w:val="19"/>
   </w:num>
   <w:num w:numId="16">
     <w:abstractNumId w:val="3"/>
@@ -18378,10 +19255,16 @@
     <w:abstractNumId w:val="6"/>
   </w:num>
   <w:num w:numId="18">
-    <w:abstractNumId w:val="9"/>
+    <w:abstractNumId w:val="10"/>
   </w:num>
   <w:num w:numId="19">
-    <w:abstractNumId w:val="10"/>
+    <w:abstractNumId w:val="11"/>
+  </w:num>
+  <w:num w:numId="20">
+    <w:abstractNumId w:val="7"/>
+  </w:num>
+  <w:num w:numId="21">
+    <w:abstractNumId w:val="20"/>
   </w:num>
 </w:numbering>
 </file>
@@ -19136,7 +20019,7 @@
 </file>
 
 <file path=customXml/itemProps1.xml><?xml version="1.0" encoding="utf-8"?>
-<ds:datastoreItem xmlns:ds="http://schemas.openxmlformats.org/officeDocument/2006/customXml" ds:itemID="{E4015848-F6CA-4302-B448-1B896295D974}">
+<ds:datastoreItem xmlns:ds="http://schemas.openxmlformats.org/officeDocument/2006/customXml" ds:itemID="{89B9A821-E940-4BDF-91E1-0EAE644B9ABF}">
   <ds:schemaRefs>
     <ds:schemaRef ds:uri="http://schemas.openxmlformats.org/officeDocument/2006/bibliography"/>
   </ds:schemaRefs>

</xml_diff>

<commit_message>
Update the presentation part 1 and docx
</commit_message>
<xml_diff>
--- a/Pill_MYSQLBasics.docx
+++ b/Pill_MYSQLBasics.docx
@@ -14306,6 +14306,237 @@
           <w:lang w:val="en-US" w:eastAsia="es-CO"/>
         </w:rPr>
       </w:pPr>
+      <w:r>
+        <w:rPr>
+          <w:rFonts w:ascii="Arial" w:eastAsia="Times New Roman" w:hAnsi="Arial" w:cs="Arial"/>
+          <w:lang w:val="en-US" w:eastAsia="es-CO"/>
+        </w:rPr>
+        <w:t xml:space="preserve">CMD: </w:t>
+      </w:r>
+      <w:proofErr w:type="spellStart"/>
+      <w:r>
+        <w:rPr>
+          <w:rFonts w:ascii="Arial" w:eastAsia="Times New Roman" w:hAnsi="Arial" w:cs="Arial"/>
+          <w:lang w:val="en-US" w:eastAsia="es-CO"/>
+        </w:rPr>
+        <w:t>Mysql</w:t>
+      </w:r>
+      <w:proofErr w:type="spellEnd"/>
+      <w:r>
+        <w:rPr>
+          <w:rFonts w:ascii="Arial" w:eastAsia="Times New Roman" w:hAnsi="Arial" w:cs="Arial"/>
+          <w:lang w:val="en-US" w:eastAsia="es-CO"/>
+        </w:rPr>
+        <w:t xml:space="preserve"> workbench</w:t>
+      </w:r>
+    </w:p>
+    <w:p>
+      <w:pPr>
+        <w:pStyle w:val="Prrafodelista"/>
+        <w:numPr>
+          <w:ilvl w:val="0"/>
+          <w:numId w:val="22"/>
+        </w:numPr>
+        <w:spacing w:after="0" w:line="240" w:lineRule="auto"/>
+        <w:jc w:val="both"/>
+        <w:rPr>
+          <w:rFonts w:ascii="Arial" w:eastAsia="Times New Roman" w:hAnsi="Arial" w:cs="Arial"/>
+          <w:lang w:val="en-US" w:eastAsia="es-CO"/>
+        </w:rPr>
+      </w:pPr>
+      <w:r>
+        <w:rPr>
+          <w:rFonts w:ascii="Arial" w:eastAsia="Times New Roman" w:hAnsi="Arial" w:cs="Arial"/>
+          <w:lang w:val="en-US" w:eastAsia="es-CO"/>
+        </w:rPr>
+        <w:t>Open CMD</w:t>
+      </w:r>
+    </w:p>
+    <w:p>
+      <w:pPr>
+        <w:pStyle w:val="Prrafodelista"/>
+        <w:numPr>
+          <w:ilvl w:val="0"/>
+          <w:numId w:val="22"/>
+        </w:numPr>
+        <w:spacing w:after="0" w:line="240" w:lineRule="auto"/>
+        <w:jc w:val="both"/>
+        <w:rPr>
+          <w:rFonts w:ascii="Arial" w:eastAsia="Times New Roman" w:hAnsi="Arial" w:cs="Arial"/>
+          <w:lang w:val="en-US" w:eastAsia="es-CO"/>
+        </w:rPr>
+      </w:pPr>
+      <w:bookmarkStart w:id="0" w:name="_GoBack"/>
+      <w:r>
+        <w:rPr>
+          <w:rFonts w:ascii="Arial" w:eastAsia="Times New Roman" w:hAnsi="Arial" w:cs="Arial"/>
+          <w:lang w:val="en-US" w:eastAsia="es-CO"/>
+        </w:rPr>
+        <w:t>CD to the directory where is the file mysql.exe in folder.</w:t>
+      </w:r>
+    </w:p>
+    <w:bookmarkEnd w:id="0"/>
+    <w:p>
+      <w:pPr>
+        <w:pStyle w:val="Prrafodelista"/>
+        <w:numPr>
+          <w:ilvl w:val="0"/>
+          <w:numId w:val="22"/>
+        </w:numPr>
+        <w:spacing w:after="0" w:line="240" w:lineRule="auto"/>
+        <w:jc w:val="both"/>
+        <w:rPr>
+          <w:rFonts w:ascii="Arial" w:eastAsia="Times New Roman" w:hAnsi="Arial" w:cs="Arial"/>
+          <w:lang w:val="en-US" w:eastAsia="es-CO"/>
+        </w:rPr>
+      </w:pPr>
+      <w:r>
+        <w:rPr>
+          <w:rFonts w:ascii="Arial" w:eastAsia="Times New Roman" w:hAnsi="Arial" w:cs="Arial"/>
+          <w:lang w:val="en-US" w:eastAsia="es-CO"/>
+        </w:rPr>
+        <w:t xml:space="preserve">Write </w:t>
+      </w:r>
+      <w:proofErr w:type="spellStart"/>
+      <w:r>
+        <w:rPr>
+          <w:rFonts w:ascii="Arial" w:eastAsia="Times New Roman" w:hAnsi="Arial" w:cs="Arial"/>
+          <w:lang w:val="en-US" w:eastAsia="es-CO"/>
+        </w:rPr>
+        <w:t>mysql</w:t>
+      </w:r>
+      <w:proofErr w:type="spellEnd"/>
+      <w:r>
+        <w:rPr>
+          <w:rFonts w:ascii="Arial" w:eastAsia="Times New Roman" w:hAnsi="Arial" w:cs="Arial"/>
+          <w:lang w:val="en-US" w:eastAsia="es-CO"/>
+        </w:rPr>
+        <w:t xml:space="preserve"> -h </w:t>
+      </w:r>
+      <w:proofErr w:type="spellStart"/>
+      <w:r>
+        <w:rPr>
+          <w:rFonts w:ascii="Arial" w:eastAsia="Times New Roman" w:hAnsi="Arial" w:cs="Arial"/>
+          <w:i/>
+          <w:lang w:val="en-US" w:eastAsia="es-CO"/>
+        </w:rPr>
+        <w:t>server</w:t>
+      </w:r>
+      <w:r>
+        <w:rPr>
+          <w:rFonts w:ascii="Arial" w:eastAsia="Times New Roman" w:hAnsi="Arial" w:cs="Arial"/>
+          <w:i/>
+          <w:lang w:val="en-US" w:eastAsia="es-CO"/>
+        </w:rPr>
+        <w:t>name</w:t>
+      </w:r>
+      <w:proofErr w:type="spellEnd"/>
+      <w:r>
+        <w:rPr>
+          <w:rFonts w:ascii="Arial" w:eastAsia="Times New Roman" w:hAnsi="Arial" w:cs="Arial"/>
+          <w:lang w:val="en-US" w:eastAsia="es-CO"/>
+        </w:rPr>
+        <w:t xml:space="preserve"> -u </w:t>
+      </w:r>
+      <w:r>
+        <w:rPr>
+          <w:rFonts w:ascii="Arial" w:eastAsia="Times New Roman" w:hAnsi="Arial" w:cs="Arial"/>
+          <w:i/>
+          <w:lang w:val="en-US" w:eastAsia="es-CO"/>
+        </w:rPr>
+        <w:t>username</w:t>
+      </w:r>
+      <w:r>
+        <w:rPr>
+          <w:rFonts w:ascii="Arial" w:eastAsia="Times New Roman" w:hAnsi="Arial" w:cs="Arial"/>
+          <w:lang w:val="en-US" w:eastAsia="es-CO"/>
+        </w:rPr>
+        <w:t xml:space="preserve"> -p -t &lt; "</w:t>
+      </w:r>
+      <w:proofErr w:type="spellStart"/>
+      <w:r>
+        <w:rPr>
+          <w:rFonts w:ascii="Arial" w:eastAsia="Times New Roman" w:hAnsi="Arial" w:cs="Arial"/>
+          <w:lang w:val="en-US" w:eastAsia="es-CO"/>
+        </w:rPr>
+        <w:t>dir_file</w:t>
+      </w:r>
+      <w:proofErr w:type="spellEnd"/>
+      <w:r>
+        <w:rPr>
+          <w:rFonts w:ascii="Arial" w:eastAsia="Times New Roman" w:hAnsi="Arial" w:cs="Arial"/>
+          <w:lang w:val="en-US" w:eastAsia="es-CO"/>
+        </w:rPr>
+        <w:t>\</w:t>
+      </w:r>
+      <w:proofErr w:type="spellStart"/>
+      <w:r>
+        <w:rPr>
+          <w:rFonts w:ascii="Arial" w:eastAsia="Times New Roman" w:hAnsi="Arial" w:cs="Arial"/>
+          <w:lang w:val="en-US" w:eastAsia="es-CO"/>
+        </w:rPr>
+        <w:t>name_file.sql</w:t>
+      </w:r>
+      <w:proofErr w:type="spellEnd"/>
+      <w:r>
+        <w:rPr>
+          <w:rFonts w:ascii="Arial" w:eastAsia="Times New Roman" w:hAnsi="Arial" w:cs="Arial"/>
+          <w:lang w:val="en-US" w:eastAsia="es-CO"/>
+        </w:rPr>
+        <w:t>”.</w:t>
+      </w:r>
+    </w:p>
+    <w:p>
+      <w:pPr>
+        <w:pStyle w:val="Prrafodelista"/>
+        <w:spacing w:after="0" w:line="240" w:lineRule="auto"/>
+        <w:ind w:left="1080"/>
+        <w:jc w:val="both"/>
+        <w:rPr>
+          <w:rFonts w:ascii="Arial" w:eastAsia="Times New Roman" w:hAnsi="Arial" w:cs="Arial"/>
+          <w:lang w:val="en-US" w:eastAsia="es-CO"/>
+        </w:rPr>
+      </w:pPr>
+      <w:r>
+        <w:rPr>
+          <w:rFonts w:ascii="Arial" w:eastAsia="Times New Roman" w:hAnsi="Arial" w:cs="Arial"/>
+          <w:lang w:val="en-US" w:eastAsia="es-CO"/>
+        </w:rPr>
+        <w:t>If the user has pass, write it else leave the field empty and press enter.</w:t>
+      </w:r>
+    </w:p>
+    <w:p>
+      <w:pPr>
+        <w:pStyle w:val="Prrafodelista"/>
+        <w:numPr>
+          <w:ilvl w:val="0"/>
+          <w:numId w:val="22"/>
+        </w:numPr>
+        <w:spacing w:after="0" w:line="240" w:lineRule="auto"/>
+        <w:jc w:val="both"/>
+        <w:rPr>
+          <w:rFonts w:ascii="Arial" w:eastAsia="Times New Roman" w:hAnsi="Arial" w:cs="Arial"/>
+          <w:lang w:val="en-US" w:eastAsia="es-CO"/>
+        </w:rPr>
+      </w:pPr>
+      <w:r>
+        <w:rPr>
+          <w:rFonts w:ascii="Arial" w:eastAsia="Times New Roman" w:hAnsi="Arial" w:cs="Arial"/>
+          <w:lang w:val="en-US" w:eastAsia="es-CO"/>
+        </w:rPr>
+        <w:t>Ensure the file is on the directory name.</w:t>
+      </w:r>
+    </w:p>
+    <w:p>
+      <w:pPr>
+        <w:pStyle w:val="Prrafodelista"/>
+        <w:spacing w:after="0" w:line="240" w:lineRule="auto"/>
+        <w:jc w:val="both"/>
+        <w:rPr>
+          <w:rFonts w:ascii="Arial" w:eastAsia="Times New Roman" w:hAnsi="Arial" w:cs="Arial"/>
+          <w:lang w:val="en-US" w:eastAsia="es-CO"/>
+        </w:rPr>
+      </w:pPr>
     </w:p>
     <w:p>
       <w:pPr>
@@ -14334,6 +14565,299 @@
         <w:pStyle w:val="Prrafodelista"/>
         <w:numPr>
           <w:ilvl w:val="0"/>
+          <w:numId w:val="23"/>
+        </w:numPr>
+        <w:spacing w:after="0" w:line="240" w:lineRule="auto"/>
+        <w:jc w:val="both"/>
+        <w:rPr>
+          <w:rFonts w:ascii="Arial" w:eastAsia="Times New Roman" w:hAnsi="Arial" w:cs="Arial"/>
+          <w:lang w:val="en-US" w:eastAsia="es-CO"/>
+        </w:rPr>
+      </w:pPr>
+      <w:r>
+        <w:rPr>
+          <w:rFonts w:ascii="Arial" w:eastAsia="Times New Roman" w:hAnsi="Arial" w:cs="Arial"/>
+          <w:lang w:val="en-US" w:eastAsia="es-CO"/>
+        </w:rPr>
+        <w:t>Connect to MYSQL.</w:t>
+      </w:r>
+    </w:p>
+    <w:p>
+      <w:pPr>
+        <w:pStyle w:val="Prrafodelista"/>
+        <w:numPr>
+          <w:ilvl w:val="0"/>
+          <w:numId w:val="23"/>
+        </w:numPr>
+        <w:spacing w:after="0" w:line="240" w:lineRule="auto"/>
+        <w:jc w:val="both"/>
+        <w:rPr>
+          <w:rFonts w:ascii="Arial" w:eastAsia="Times New Roman" w:hAnsi="Arial" w:cs="Arial"/>
+          <w:lang w:val="en-US" w:eastAsia="es-CO"/>
+        </w:rPr>
+      </w:pPr>
+      <w:r>
+        <w:rPr>
+          <w:rFonts w:ascii="Arial" w:eastAsia="Times New Roman" w:hAnsi="Arial" w:cs="Arial"/>
+          <w:lang w:val="en-US" w:eastAsia="es-CO"/>
+        </w:rPr>
+        <w:t>Access to MYSQL.</w:t>
+      </w:r>
+    </w:p>
+    <w:p>
+      <w:pPr>
+        <w:pStyle w:val="Prrafodelista"/>
+        <w:spacing w:after="0" w:line="240" w:lineRule="auto"/>
+        <w:ind w:left="1080"/>
+        <w:jc w:val="both"/>
+        <w:rPr>
+          <w:rFonts w:ascii="Arial" w:eastAsia="Times New Roman" w:hAnsi="Arial" w:cs="Arial"/>
+          <w:lang w:val="en-US" w:eastAsia="es-CO"/>
+        </w:rPr>
+      </w:pPr>
+      <w:r>
+        <w:rPr>
+          <w:rFonts w:ascii="Arial" w:eastAsia="Times New Roman" w:hAnsi="Arial" w:cs="Arial"/>
+          <w:lang w:val="en-US" w:eastAsia="es-CO"/>
+        </w:rPr>
+        <w:t xml:space="preserve">Write in command line </w:t>
+      </w:r>
+      <w:r>
+        <w:rPr>
+          <w:rFonts w:ascii="Arial" w:eastAsia="Times New Roman" w:hAnsi="Arial" w:cs="Arial"/>
+          <w:lang w:val="en-US" w:eastAsia="es-CO"/>
+        </w:rPr>
+        <w:t xml:space="preserve">Write </w:t>
+      </w:r>
+      <w:proofErr w:type="spellStart"/>
+      <w:r>
+        <w:rPr>
+          <w:rFonts w:ascii="Arial" w:eastAsia="Times New Roman" w:hAnsi="Arial" w:cs="Arial"/>
+          <w:lang w:val="en-US" w:eastAsia="es-CO"/>
+        </w:rPr>
+        <w:t>mysql</w:t>
+      </w:r>
+      <w:proofErr w:type="spellEnd"/>
+      <w:r>
+        <w:rPr>
+          <w:rFonts w:ascii="Arial" w:eastAsia="Times New Roman" w:hAnsi="Arial" w:cs="Arial"/>
+          <w:lang w:val="en-US" w:eastAsia="es-CO"/>
+        </w:rPr>
+        <w:t xml:space="preserve"> -h </w:t>
+      </w:r>
+      <w:proofErr w:type="spellStart"/>
+      <w:r>
+        <w:rPr>
+          <w:rFonts w:ascii="Arial" w:eastAsia="Times New Roman" w:hAnsi="Arial" w:cs="Arial"/>
+          <w:i/>
+          <w:lang w:val="en-US" w:eastAsia="es-CO"/>
+        </w:rPr>
+        <w:t>server</w:t>
+      </w:r>
+      <w:r>
+        <w:rPr>
+          <w:rFonts w:ascii="Arial" w:eastAsia="Times New Roman" w:hAnsi="Arial" w:cs="Arial"/>
+          <w:i/>
+          <w:lang w:val="en-US" w:eastAsia="es-CO"/>
+        </w:rPr>
+        <w:t>name</w:t>
+      </w:r>
+      <w:proofErr w:type="spellEnd"/>
+      <w:r>
+        <w:rPr>
+          <w:rFonts w:ascii="Arial" w:eastAsia="Times New Roman" w:hAnsi="Arial" w:cs="Arial"/>
+          <w:lang w:val="en-US" w:eastAsia="es-CO"/>
+        </w:rPr>
+        <w:t xml:space="preserve"> -u </w:t>
+      </w:r>
+      <w:r>
+        <w:rPr>
+          <w:rFonts w:ascii="Arial" w:eastAsia="Times New Roman" w:hAnsi="Arial" w:cs="Arial"/>
+          <w:i/>
+          <w:lang w:val="en-US" w:eastAsia="es-CO"/>
+        </w:rPr>
+        <w:t>username</w:t>
+      </w:r>
+      <w:r>
+        <w:rPr>
+          <w:rFonts w:ascii="Arial" w:eastAsia="Times New Roman" w:hAnsi="Arial" w:cs="Arial"/>
+          <w:lang w:val="en-US" w:eastAsia="es-CO"/>
+        </w:rPr>
+        <w:t xml:space="preserve"> </w:t>
+      </w:r>
+      <w:r>
+        <w:rPr>
+          <w:rFonts w:ascii="Arial" w:eastAsia="Times New Roman" w:hAnsi="Arial" w:cs="Arial"/>
+          <w:lang w:val="en-US" w:eastAsia="es-CO"/>
+        </w:rPr>
+        <w:t>–</w:t>
+      </w:r>
+      <w:r>
+        <w:rPr>
+          <w:rFonts w:ascii="Arial" w:eastAsia="Times New Roman" w:hAnsi="Arial" w:cs="Arial"/>
+          <w:lang w:val="en-US" w:eastAsia="es-CO"/>
+        </w:rPr>
+        <w:t>p</w:t>
+      </w:r>
+      <w:r>
+        <w:rPr>
+          <w:rFonts w:ascii="Arial" w:eastAsia="Times New Roman" w:hAnsi="Arial" w:cs="Arial"/>
+          <w:lang w:val="en-US" w:eastAsia="es-CO"/>
+        </w:rPr>
+        <w:t>.</w:t>
+      </w:r>
+    </w:p>
+    <w:p>
+      <w:pPr>
+        <w:pStyle w:val="Prrafodelista"/>
+        <w:spacing w:after="0" w:line="240" w:lineRule="auto"/>
+        <w:ind w:left="1080"/>
+        <w:jc w:val="both"/>
+        <w:rPr>
+          <w:rFonts w:ascii="Arial" w:eastAsia="Times New Roman" w:hAnsi="Arial" w:cs="Arial"/>
+          <w:lang w:val="en-US" w:eastAsia="es-CO"/>
+        </w:rPr>
+      </w:pPr>
+      <w:r>
+        <w:rPr>
+          <w:rFonts w:ascii="Arial" w:eastAsia="Times New Roman" w:hAnsi="Arial" w:cs="Arial"/>
+          <w:lang w:val="en-US" w:eastAsia="es-CO"/>
+        </w:rPr>
+        <w:t>If the user has pass, write it else leave the field empty and press enter.</w:t>
+      </w:r>
+    </w:p>
+    <w:p>
+      <w:pPr>
+        <w:pStyle w:val="Prrafodelista"/>
+        <w:spacing w:after="0" w:line="240" w:lineRule="auto"/>
+        <w:ind w:left="1416" w:hanging="336"/>
+        <w:jc w:val="both"/>
+        <w:rPr>
+          <w:rFonts w:ascii="Arial" w:eastAsia="Times New Roman" w:hAnsi="Arial" w:cs="Arial"/>
+          <w:lang w:val="en-US" w:eastAsia="es-CO"/>
+        </w:rPr>
+      </w:pPr>
+    </w:p>
+    <w:p>
+      <w:pPr>
+        <w:pStyle w:val="Prrafodelista"/>
+        <w:numPr>
+          <w:ilvl w:val="0"/>
+          <w:numId w:val="23"/>
+        </w:numPr>
+        <w:spacing w:after="0" w:line="240" w:lineRule="auto"/>
+        <w:jc w:val="both"/>
+        <w:rPr>
+          <w:rFonts w:ascii="Arial" w:eastAsia="Times New Roman" w:hAnsi="Arial" w:cs="Arial"/>
+          <w:lang w:val="en-US" w:eastAsia="es-CO"/>
+        </w:rPr>
+      </w:pPr>
+      <w:r>
+        <w:rPr>
+          <w:rFonts w:ascii="Arial" w:eastAsia="Times New Roman" w:hAnsi="Arial" w:cs="Arial"/>
+          <w:lang w:val="en-US" w:eastAsia="es-CO"/>
+        </w:rPr>
+        <w:t>Write show databases;</w:t>
+      </w:r>
+    </w:p>
+    <w:p>
+      <w:pPr>
+        <w:pStyle w:val="Prrafodelista"/>
+        <w:numPr>
+          <w:ilvl w:val="0"/>
+          <w:numId w:val="23"/>
+        </w:numPr>
+        <w:spacing w:after="0" w:line="240" w:lineRule="auto"/>
+        <w:jc w:val="both"/>
+        <w:rPr>
+          <w:rFonts w:ascii="Arial" w:eastAsia="Times New Roman" w:hAnsi="Arial" w:cs="Arial"/>
+          <w:lang w:val="en-US" w:eastAsia="es-CO"/>
+        </w:rPr>
+      </w:pPr>
+      <w:r>
+        <w:rPr>
+          <w:rFonts w:ascii="Arial" w:eastAsia="Times New Roman" w:hAnsi="Arial" w:cs="Arial"/>
+          <w:lang w:val="en-US" w:eastAsia="es-CO"/>
+        </w:rPr>
+        <w:t xml:space="preserve">Write use </w:t>
+      </w:r>
+      <w:proofErr w:type="spellStart"/>
+      <w:r>
+        <w:rPr>
+          <w:rFonts w:ascii="Arial" w:eastAsia="Times New Roman" w:hAnsi="Arial" w:cs="Arial"/>
+          <w:lang w:val="en-US" w:eastAsia="es-CO"/>
+        </w:rPr>
+        <w:t>name_database</w:t>
+      </w:r>
+      <w:proofErr w:type="spellEnd"/>
+      <w:r>
+        <w:rPr>
+          <w:rFonts w:ascii="Arial" w:eastAsia="Times New Roman" w:hAnsi="Arial" w:cs="Arial"/>
+          <w:lang w:val="en-US" w:eastAsia="es-CO"/>
+        </w:rPr>
+        <w:t>;</w:t>
+      </w:r>
+    </w:p>
+    <w:p>
+      <w:pPr>
+        <w:pStyle w:val="Prrafodelista"/>
+        <w:numPr>
+          <w:ilvl w:val="0"/>
+          <w:numId w:val="23"/>
+        </w:numPr>
+        <w:spacing w:after="0" w:line="240" w:lineRule="auto"/>
+        <w:jc w:val="both"/>
+        <w:rPr>
+          <w:rFonts w:ascii="Arial" w:eastAsia="Times New Roman" w:hAnsi="Arial" w:cs="Arial"/>
+          <w:lang w:val="en-US" w:eastAsia="es-CO"/>
+        </w:rPr>
+      </w:pPr>
+      <w:r>
+        <w:rPr>
+          <w:rFonts w:ascii="Arial" w:eastAsia="Times New Roman" w:hAnsi="Arial" w:cs="Arial"/>
+          <w:lang w:val="en-US" w:eastAsia="es-CO"/>
+        </w:rPr>
+        <w:t>Write and e</w:t>
+      </w:r>
+      <w:r>
+        <w:rPr>
+          <w:rFonts w:ascii="Arial" w:eastAsia="Times New Roman" w:hAnsi="Arial" w:cs="Arial"/>
+          <w:lang w:val="en-US" w:eastAsia="es-CO"/>
+        </w:rPr>
+        <w:t>xec</w:t>
+      </w:r>
+      <w:r>
+        <w:rPr>
+          <w:rFonts w:ascii="Arial" w:eastAsia="Times New Roman" w:hAnsi="Arial" w:cs="Arial"/>
+          <w:lang w:val="en-US" w:eastAsia="es-CO"/>
+        </w:rPr>
+        <w:t>ut</w:t>
+      </w:r>
+      <w:r>
+        <w:rPr>
+          <w:rFonts w:ascii="Arial" w:eastAsia="Times New Roman" w:hAnsi="Arial" w:cs="Arial"/>
+          <w:lang w:val="en-US" w:eastAsia="es-CO"/>
+        </w:rPr>
+        <w:t>e the query.</w:t>
+      </w:r>
+    </w:p>
+    <w:p>
+      <w:pPr>
+        <w:pStyle w:val="Prrafodelista"/>
+        <w:spacing w:after="0" w:line="240" w:lineRule="auto"/>
+        <w:ind w:left="1080"/>
+        <w:jc w:val="both"/>
+        <w:rPr>
+          <w:rFonts w:ascii="Arial" w:eastAsia="Times New Roman" w:hAnsi="Arial" w:cs="Arial"/>
+          <w:lang w:val="en-US" w:eastAsia="es-CO"/>
+        </w:rPr>
+      </w:pPr>
+    </w:p>
+    <w:p>
+      <w:pPr>
+        <w:pStyle w:val="Prrafodelista"/>
+        <w:numPr>
+          <w:ilvl w:val="0"/>
           <w:numId w:val="19"/>
         </w:numPr>
         <w:spacing w:after="0" w:line="240" w:lineRule="auto"/>
@@ -14393,20 +14917,30 @@
         <w:spacing w:after="0" w:line="240" w:lineRule="auto"/>
         <w:jc w:val="both"/>
         <w:rPr>
-          <w:rFonts w:ascii="Arial" w:eastAsia="Times New Roman" w:hAnsi="Arial" w:cs="Arial"/>
-          <w:lang w:val="en-US" w:eastAsia="es-CO"/>
-        </w:rPr>
-      </w:pPr>
-      <w:r>
-        <w:rPr>
           <w:noProof/>
           <w:lang w:eastAsia="es-CO"/>
         </w:rPr>
-        <w:lastRenderedPageBreak/>
+      </w:pPr>
+    </w:p>
+    <w:p>
+      <w:pPr>
+        <w:pStyle w:val="Prrafodelista"/>
+        <w:spacing w:after="0" w:line="240" w:lineRule="auto"/>
+        <w:jc w:val="both"/>
+        <w:rPr>
+          <w:rFonts w:ascii="Arial" w:eastAsia="Times New Roman" w:hAnsi="Arial" w:cs="Arial"/>
+          <w:lang w:val="en-US" w:eastAsia="es-CO"/>
+        </w:rPr>
+      </w:pPr>
+      <w:r>
+        <w:rPr>
+          <w:noProof/>
+          <w:lang w:eastAsia="es-CO"/>
+        </w:rPr>
         <w:drawing>
           <wp:inline distT="0" distB="0" distL="0" distR="0">
-            <wp:extent cx="5612130" cy="5039092"/>
-            <wp:effectExtent l="0" t="0" r="7620" b="9525"/>
+            <wp:extent cx="5324475" cy="5038725"/>
+            <wp:effectExtent l="0" t="0" r="9525" b="9525"/>
             <wp:docPr id="46" name="Imagen 46"/>
             <wp:cNvGraphicFramePr>
               <a:graphicFrameLocks xmlns:a="http://schemas.openxmlformats.org/drawingml/2006/main" noChangeAspect="1"/>
@@ -14436,7 +14970,7 @@
                   <pic:spPr bwMode="auto">
                     <a:xfrm>
                       <a:off x="0" y="0"/>
-                      <a:ext cx="5612130" cy="5039092"/>
+                      <a:ext cx="5324867" cy="5039096"/>
                     </a:xfrm>
                     <a:prstGeom prst="rect">
                       <a:avLst/>
@@ -14490,7 +15024,15 @@
           <w:rFonts w:ascii="Arial" w:eastAsia="Times New Roman" w:hAnsi="Arial" w:cs="Arial"/>
           <w:lang w:val="en-US" w:eastAsia="es-CO"/>
         </w:rPr>
-        <w:t xml:space="preserve">To ensure the integrity of the data stored in our tables, we can create restrictions, some of us have used them unintentionally or we simply do not know that what we did was a restriction, for example a primary key. These restrictions can be implemented at the time of creating our tables or modifying them, it is also necessary to point out that these restrictions are objects belonging to the database and therefore require a unique name composed of the name of the scheme to which it belongs and the name that identifies it, an example would be </w:t>
+        <w:t xml:space="preserve">To ensure the integrity of the data stored in our tables, we can create restrictions, some of us have used them unintentionally or we simply do not know that what we did was a restriction, for example a primary key. These restrictions can be implemented at the time of creating our tables or modifying them, it is also necessary to point out that these restrictions are objects belonging to the database and therefore require a unique name composed of the name of the scheme to which it </w:t>
+      </w:r>
+      <w:r>
+        <w:rPr>
+          <w:rFonts w:ascii="Arial" w:eastAsia="Times New Roman" w:hAnsi="Arial" w:cs="Arial"/>
+          <w:lang w:val="en-US" w:eastAsia="es-CO"/>
+        </w:rPr>
+        <w:lastRenderedPageBreak/>
+        <w:t xml:space="preserve">belongs and the name that identifies it, an example would be </w:t>
       </w:r>
       <w:proofErr w:type="spellStart"/>
       <w:r>
@@ -14592,15 +15134,7 @@
           <w:rFonts w:ascii="Arial" w:eastAsia="Times New Roman" w:hAnsi="Arial" w:cs="Arial"/>
           <w:lang w:val="en-US" w:eastAsia="es-CO"/>
         </w:rPr>
-        <w:t xml:space="preserve">It is possible to add more columns as part of a primary key, it is recommended as good practice to use a nomenclature in the name of the restriction that helps identify what type it is, in addition to taking special care to name the columns that are part of the key primary as these are used as a reference in a foreign key in </w:t>
-      </w:r>
-      <w:r>
-        <w:rPr>
-          <w:rFonts w:ascii="Arial" w:eastAsia="Times New Roman" w:hAnsi="Arial" w:cs="Arial"/>
-          <w:lang w:val="en-US" w:eastAsia="es-CO"/>
-        </w:rPr>
-        <w:lastRenderedPageBreak/>
-        <w:t>another table. Each time we generate a primary key, it creates an index type of clustered automatically.</w:t>
+        <w:t>It is possible to add more columns as part of a primary key, it is recommended as good practice to use a nomenclature in the name of the restriction that helps identify what type it is, in addition to taking special care to name the columns that are part of the key primary as these are used as a reference in a foreign key in another table. Each time we generate a primary key, it creates an index type of clustered automatically.</w:t>
       </w:r>
     </w:p>
     <w:p>
@@ -15281,6 +15815,7 @@
           <w:rFonts w:ascii="Arial" w:eastAsia="Times New Roman" w:hAnsi="Arial" w:cs="Arial"/>
           <w:lang w:val="en-US" w:eastAsia="es-CO"/>
         </w:rPr>
+        <w:lastRenderedPageBreak/>
         <w:t>The expressions used are similar to</w:t>
       </w:r>
       <w:r>
@@ -15458,7 +15993,6 @@
           <w:rFonts w:ascii="Arial" w:eastAsia="Times New Roman" w:hAnsi="Arial" w:cs="Arial"/>
           <w:lang w:val="en-US" w:eastAsia="es-CO"/>
         </w:rPr>
-        <w:lastRenderedPageBreak/>
         <w:t>It can be said that it is not a restriction, since only one value is entered in case no other is specified. If a column allows NULL and the value to be inserted is not specified, it can be replaced with a default value.</w:t>
       </w:r>
     </w:p>
@@ -15605,6 +16139,7 @@
           <w:rFonts w:ascii="Arial" w:eastAsia="Times New Roman" w:hAnsi="Arial" w:cs="Arial"/>
           <w:lang w:val="en-US" w:eastAsia="es-CO"/>
         </w:rPr>
+        <w:lastRenderedPageBreak/>
         <w:t>Collation refers to a set of rules that determine how data is sorted and compared. Character data is sorted using rules that define the correct character sequence, with options for specifying case-sensitivity, accent marks, kana character types and character width.</w:t>
       </w:r>
     </w:p>
@@ -15696,1008 +16231,27 @@
           <w:rFonts w:ascii="Arial" w:eastAsia="Times New Roman" w:hAnsi="Arial" w:cs="Arial"/>
           <w:lang w:val="en-US" w:eastAsia="es-CO"/>
         </w:rPr>
-        <w:t xml:space="preserve"> is a simplified set of sorting rules which aims to do as well as it can while taking many short-cuts designed to improve speed. It does not </w:t>
-      </w:r>
-      <w:r>
-        <w:rPr>
-          <w:rFonts w:ascii="Arial" w:eastAsia="Times New Roman" w:hAnsi="Arial" w:cs="Arial"/>
-          <w:lang w:val="en-US" w:eastAsia="es-CO"/>
-        </w:rPr>
-        <w:lastRenderedPageBreak/>
-        <w:t>follow the Unicode rules and will result in undesirable sorting or comparison in some situations, such as when using particular languages or characters.</w:t>
-      </w:r>
-    </w:p>
-    <w:p>
-      <w:pPr>
-        <w:pStyle w:val="Prrafodelista"/>
-        <w:rPr>
-          <w:rFonts w:ascii="Arial" w:eastAsia="Times New Roman" w:hAnsi="Arial" w:cs="Arial"/>
-          <w:lang w:val="en-US" w:eastAsia="es-CO"/>
-        </w:rPr>
-      </w:pPr>
-    </w:p>
-    <w:p>
-      <w:pPr>
-        <w:spacing w:after="0" w:line="240" w:lineRule="auto"/>
-        <w:jc w:val="both"/>
-        <w:rPr>
-          <w:rFonts w:ascii="Arial" w:eastAsia="Times New Roman" w:hAnsi="Arial" w:cs="Arial"/>
-          <w:lang w:val="en-US" w:eastAsia="es-CO"/>
-        </w:rPr>
-      </w:pPr>
-    </w:p>
-    <w:p>
-      <w:pPr>
-        <w:spacing w:after="0" w:line="240" w:lineRule="auto"/>
-        <w:jc w:val="both"/>
-        <w:rPr>
-          <w:rFonts w:ascii="Arial" w:eastAsia="Times New Roman" w:hAnsi="Arial" w:cs="Arial"/>
-          <w:lang w:val="en-US" w:eastAsia="es-CO"/>
-        </w:rPr>
-      </w:pPr>
-      <w:bookmarkStart w:id="0" w:name="_GoBack"/>
-      <w:bookmarkEnd w:id="0"/>
-    </w:p>
-    <w:p>
-      <w:pPr>
-        <w:spacing w:after="0" w:line="240" w:lineRule="auto"/>
-        <w:jc w:val="both"/>
-        <w:rPr>
-          <w:rFonts w:ascii="Arial" w:eastAsia="Times New Roman" w:hAnsi="Arial" w:cs="Arial"/>
-          <w:lang w:val="en-US" w:eastAsia="es-CO"/>
-        </w:rPr>
-      </w:pPr>
-      <w:r>
-        <w:rPr>
-          <w:rFonts w:ascii="Arial" w:eastAsia="Times New Roman" w:hAnsi="Arial" w:cs="Arial"/>
-          <w:lang w:val="en-US" w:eastAsia="es-CO"/>
-        </w:rPr>
-        <w:t>/*******************/</w:t>
-      </w:r>
-    </w:p>
-    <w:p>
-      <w:pPr>
-        <w:spacing w:after="0" w:line="240" w:lineRule="auto"/>
-        <w:jc w:val="both"/>
-        <w:rPr>
-          <w:rFonts w:ascii="Arial" w:eastAsia="Times New Roman" w:hAnsi="Arial" w:cs="Arial"/>
-          <w:lang w:val="en-US" w:eastAsia="es-CO"/>
-        </w:rPr>
-      </w:pPr>
-      <w:r>
-        <w:rPr>
-          <w:rFonts w:ascii="Arial" w:eastAsia="Times New Roman" w:hAnsi="Arial" w:cs="Arial"/>
-          <w:lang w:val="en-US" w:eastAsia="es-CO"/>
-        </w:rPr>
-        <w:t xml:space="preserve">SELECT </w:t>
-      </w:r>
-      <w:proofErr w:type="gramStart"/>
-      <w:r>
-        <w:rPr>
-          <w:rFonts w:ascii="Arial" w:eastAsia="Times New Roman" w:hAnsi="Arial" w:cs="Arial"/>
-          <w:lang w:val="en-US" w:eastAsia="es-CO"/>
-        </w:rPr>
-        <w:t>MAX(</w:t>
-      </w:r>
-      <w:proofErr w:type="gramEnd"/>
-      <w:r>
-        <w:rPr>
-          <w:rFonts w:ascii="Arial" w:eastAsia="Times New Roman" w:hAnsi="Arial" w:cs="Arial"/>
-          <w:lang w:val="en-US" w:eastAsia="es-CO"/>
-        </w:rPr>
-        <w:t xml:space="preserve">count) FROM(SELECT </w:t>
-      </w:r>
-      <w:proofErr w:type="spellStart"/>
-      <w:r>
-        <w:rPr>
-          <w:rFonts w:ascii="Arial" w:eastAsia="Times New Roman" w:hAnsi="Arial" w:cs="Arial"/>
-          <w:lang w:val="en-US" w:eastAsia="es-CO"/>
-        </w:rPr>
-        <w:t>dept_emp.dept_no</w:t>
-      </w:r>
-      <w:proofErr w:type="spellEnd"/>
-      <w:r>
-        <w:rPr>
-          <w:rFonts w:ascii="Arial" w:eastAsia="Times New Roman" w:hAnsi="Arial" w:cs="Arial"/>
-          <w:lang w:val="en-US" w:eastAsia="es-CO"/>
-        </w:rPr>
-        <w:t>, COUNT(</w:t>
-      </w:r>
-      <w:proofErr w:type="spellStart"/>
-      <w:r>
-        <w:rPr>
-          <w:rFonts w:ascii="Arial" w:eastAsia="Times New Roman" w:hAnsi="Arial" w:cs="Arial"/>
-          <w:lang w:val="en-US" w:eastAsia="es-CO"/>
-        </w:rPr>
-        <w:t>dept_emp.dept_no</w:t>
-      </w:r>
-      <w:proofErr w:type="spellEnd"/>
-      <w:r>
-        <w:rPr>
-          <w:rFonts w:ascii="Arial" w:eastAsia="Times New Roman" w:hAnsi="Arial" w:cs="Arial"/>
-          <w:lang w:val="en-US" w:eastAsia="es-CO"/>
-        </w:rPr>
-        <w:t>) AS count</w:t>
-      </w:r>
-    </w:p>
-    <w:p>
-      <w:pPr>
-        <w:spacing w:after="0" w:line="240" w:lineRule="auto"/>
-        <w:jc w:val="both"/>
-        <w:rPr>
-          <w:rFonts w:ascii="Arial" w:eastAsia="Times New Roman" w:hAnsi="Arial" w:cs="Arial"/>
-          <w:lang w:val="en-US" w:eastAsia="es-CO"/>
-        </w:rPr>
-      </w:pPr>
-      <w:r>
-        <w:rPr>
-          <w:rFonts w:ascii="Arial" w:eastAsia="Times New Roman" w:hAnsi="Arial" w:cs="Arial"/>
-          <w:lang w:val="en-US" w:eastAsia="es-CO"/>
-        </w:rPr>
-        <w:t xml:space="preserve">FROM </w:t>
-      </w:r>
-      <w:proofErr w:type="spellStart"/>
-      <w:r>
-        <w:rPr>
-          <w:rFonts w:ascii="Arial" w:eastAsia="Times New Roman" w:hAnsi="Arial" w:cs="Arial"/>
-          <w:lang w:val="en-US" w:eastAsia="es-CO"/>
-        </w:rPr>
-        <w:t>dept_emp</w:t>
-      </w:r>
-      <w:proofErr w:type="spellEnd"/>
-    </w:p>
-    <w:p>
-      <w:pPr>
-        <w:spacing w:after="0" w:line="240" w:lineRule="auto"/>
-        <w:jc w:val="both"/>
-        <w:rPr>
-          <w:rFonts w:ascii="Arial" w:eastAsia="Times New Roman" w:hAnsi="Arial" w:cs="Arial"/>
-          <w:lang w:val="en-US" w:eastAsia="es-CO"/>
-        </w:rPr>
-      </w:pPr>
-      <w:r>
-        <w:rPr>
-          <w:rFonts w:ascii="Arial" w:eastAsia="Times New Roman" w:hAnsi="Arial" w:cs="Arial"/>
-          <w:lang w:val="en-US" w:eastAsia="es-CO"/>
-        </w:rPr>
-        <w:t xml:space="preserve">INNER JOIN employees ON </w:t>
-      </w:r>
-      <w:proofErr w:type="spellStart"/>
-      <w:r>
-        <w:rPr>
-          <w:rFonts w:ascii="Arial" w:eastAsia="Times New Roman" w:hAnsi="Arial" w:cs="Arial"/>
-          <w:lang w:val="en-US" w:eastAsia="es-CO"/>
-        </w:rPr>
-        <w:t>dept_emp.emp_no</w:t>
-      </w:r>
-      <w:proofErr w:type="spellEnd"/>
-      <w:r>
-        <w:rPr>
-          <w:rFonts w:ascii="Arial" w:eastAsia="Times New Roman" w:hAnsi="Arial" w:cs="Arial"/>
-          <w:lang w:val="en-US" w:eastAsia="es-CO"/>
-        </w:rPr>
-        <w:t>=</w:t>
-      </w:r>
-      <w:proofErr w:type="spellStart"/>
-      <w:r>
-        <w:rPr>
-          <w:rFonts w:ascii="Arial" w:eastAsia="Times New Roman" w:hAnsi="Arial" w:cs="Arial"/>
-          <w:lang w:val="en-US" w:eastAsia="es-CO"/>
-        </w:rPr>
-        <w:t>employees.emp_no</w:t>
-      </w:r>
-      <w:proofErr w:type="spellEnd"/>
-    </w:p>
-    <w:p>
-      <w:pPr>
-        <w:spacing w:after="0" w:line="240" w:lineRule="auto"/>
-        <w:jc w:val="both"/>
-        <w:rPr>
-          <w:rFonts w:ascii="Arial" w:eastAsia="Times New Roman" w:hAnsi="Arial" w:cs="Arial"/>
-          <w:lang w:val="en-US" w:eastAsia="es-CO"/>
-        </w:rPr>
-      </w:pPr>
-      <w:r>
-        <w:rPr>
-          <w:rFonts w:ascii="Arial" w:eastAsia="Times New Roman" w:hAnsi="Arial" w:cs="Arial"/>
-          <w:lang w:val="en-US" w:eastAsia="es-CO"/>
-        </w:rPr>
-        <w:t xml:space="preserve">GROUP BY </w:t>
-      </w:r>
-      <w:proofErr w:type="spellStart"/>
-      <w:r>
-        <w:rPr>
-          <w:rFonts w:ascii="Arial" w:eastAsia="Times New Roman" w:hAnsi="Arial" w:cs="Arial"/>
-          <w:lang w:val="en-US" w:eastAsia="es-CO"/>
-        </w:rPr>
-        <w:t>dept_no</w:t>
-      </w:r>
-      <w:proofErr w:type="spellEnd"/>
-      <w:r>
-        <w:rPr>
-          <w:rFonts w:ascii="Arial" w:eastAsia="Times New Roman" w:hAnsi="Arial" w:cs="Arial"/>
-          <w:lang w:val="en-US" w:eastAsia="es-CO"/>
-        </w:rPr>
-        <w:t>) AS T;</w:t>
-      </w:r>
-    </w:p>
-    <w:p>
-      <w:pPr>
-        <w:spacing w:after="0" w:line="240" w:lineRule="auto"/>
-        <w:jc w:val="both"/>
-        <w:rPr>
-          <w:rFonts w:ascii="Arial" w:eastAsia="Times New Roman" w:hAnsi="Arial" w:cs="Arial"/>
-          <w:lang w:val="en-US" w:eastAsia="es-CO"/>
-        </w:rPr>
-      </w:pPr>
-    </w:p>
-    <w:p>
-      <w:pPr>
-        <w:spacing w:after="0" w:line="240" w:lineRule="auto"/>
-        <w:jc w:val="both"/>
-        <w:rPr>
-          <w:rFonts w:ascii="Arial" w:eastAsia="Times New Roman" w:hAnsi="Arial" w:cs="Arial"/>
-          <w:lang w:val="en-US" w:eastAsia="es-CO"/>
-        </w:rPr>
-      </w:pPr>
-      <w:r>
-        <w:rPr>
-          <w:rFonts w:ascii="Arial" w:eastAsia="Times New Roman" w:hAnsi="Arial" w:cs="Arial"/>
-          <w:lang w:val="en-US" w:eastAsia="es-CO"/>
-        </w:rPr>
-        <w:t xml:space="preserve">SELECT </w:t>
-      </w:r>
-      <w:proofErr w:type="spellStart"/>
-      <w:r>
-        <w:rPr>
-          <w:rFonts w:ascii="Arial" w:eastAsia="Times New Roman" w:hAnsi="Arial" w:cs="Arial"/>
-          <w:lang w:val="en-US" w:eastAsia="es-CO"/>
-        </w:rPr>
-        <w:t>dept_no</w:t>
-      </w:r>
-      <w:proofErr w:type="spellEnd"/>
-      <w:r>
-        <w:rPr>
-          <w:rFonts w:ascii="Arial" w:eastAsia="Times New Roman" w:hAnsi="Arial" w:cs="Arial"/>
-          <w:lang w:val="en-US" w:eastAsia="es-CO"/>
-        </w:rPr>
-        <w:t xml:space="preserve"> </w:t>
-      </w:r>
-      <w:proofErr w:type="gramStart"/>
-      <w:r>
-        <w:rPr>
-          <w:rFonts w:ascii="Arial" w:eastAsia="Times New Roman" w:hAnsi="Arial" w:cs="Arial"/>
-          <w:lang w:val="en-US" w:eastAsia="es-CO"/>
-        </w:rPr>
-        <w:t>FROM(</w:t>
-      </w:r>
-      <w:proofErr w:type="gramEnd"/>
-      <w:r>
-        <w:rPr>
-          <w:rFonts w:ascii="Arial" w:eastAsia="Times New Roman" w:hAnsi="Arial" w:cs="Arial"/>
-          <w:lang w:val="en-US" w:eastAsia="es-CO"/>
-        </w:rPr>
-        <w:t xml:space="preserve">SELECT </w:t>
-      </w:r>
-      <w:proofErr w:type="spellStart"/>
-      <w:r>
-        <w:rPr>
-          <w:rFonts w:ascii="Arial" w:eastAsia="Times New Roman" w:hAnsi="Arial" w:cs="Arial"/>
-          <w:lang w:val="en-US" w:eastAsia="es-CO"/>
-        </w:rPr>
-        <w:t>dept_emp.dept_no</w:t>
-      </w:r>
-      <w:proofErr w:type="spellEnd"/>
-      <w:r>
-        <w:rPr>
-          <w:rFonts w:ascii="Arial" w:eastAsia="Times New Roman" w:hAnsi="Arial" w:cs="Arial"/>
-          <w:lang w:val="en-US" w:eastAsia="es-CO"/>
-        </w:rPr>
-        <w:t>, COUNT(</w:t>
-      </w:r>
-      <w:proofErr w:type="spellStart"/>
-      <w:r>
-        <w:rPr>
-          <w:rFonts w:ascii="Arial" w:eastAsia="Times New Roman" w:hAnsi="Arial" w:cs="Arial"/>
-          <w:lang w:val="en-US" w:eastAsia="es-CO"/>
-        </w:rPr>
-        <w:t>dept_emp.dept_no</w:t>
-      </w:r>
-      <w:proofErr w:type="spellEnd"/>
-      <w:r>
-        <w:rPr>
-          <w:rFonts w:ascii="Arial" w:eastAsia="Times New Roman" w:hAnsi="Arial" w:cs="Arial"/>
-          <w:lang w:val="en-US" w:eastAsia="es-CO"/>
-        </w:rPr>
-        <w:t>) AS count</w:t>
-      </w:r>
-    </w:p>
-    <w:p>
-      <w:pPr>
-        <w:spacing w:after="0" w:line="240" w:lineRule="auto"/>
-        <w:jc w:val="both"/>
-        <w:rPr>
-          <w:rFonts w:ascii="Arial" w:eastAsia="Times New Roman" w:hAnsi="Arial" w:cs="Arial"/>
-          <w:lang w:val="en-US" w:eastAsia="es-CO"/>
-        </w:rPr>
-      </w:pPr>
-      <w:r>
-        <w:rPr>
-          <w:rFonts w:ascii="Arial" w:eastAsia="Times New Roman" w:hAnsi="Arial" w:cs="Arial"/>
-          <w:lang w:val="en-US" w:eastAsia="es-CO"/>
-        </w:rPr>
-        <w:t xml:space="preserve">FROM </w:t>
-      </w:r>
-      <w:proofErr w:type="spellStart"/>
-      <w:r>
-        <w:rPr>
-          <w:rFonts w:ascii="Arial" w:eastAsia="Times New Roman" w:hAnsi="Arial" w:cs="Arial"/>
-          <w:lang w:val="en-US" w:eastAsia="es-CO"/>
-        </w:rPr>
-        <w:t>dept_emp</w:t>
-      </w:r>
-      <w:proofErr w:type="spellEnd"/>
-    </w:p>
-    <w:p>
-      <w:pPr>
-        <w:spacing w:after="0" w:line="240" w:lineRule="auto"/>
-        <w:jc w:val="both"/>
-        <w:rPr>
-          <w:rFonts w:ascii="Arial" w:eastAsia="Times New Roman" w:hAnsi="Arial" w:cs="Arial"/>
-          <w:lang w:val="en-US" w:eastAsia="es-CO"/>
-        </w:rPr>
-      </w:pPr>
-      <w:r>
-        <w:rPr>
-          <w:rFonts w:ascii="Arial" w:eastAsia="Times New Roman" w:hAnsi="Arial" w:cs="Arial"/>
-          <w:lang w:val="en-US" w:eastAsia="es-CO"/>
-        </w:rPr>
-        <w:t xml:space="preserve">GROUP BY </w:t>
-      </w:r>
-      <w:proofErr w:type="spellStart"/>
-      <w:r>
-        <w:rPr>
-          <w:rFonts w:ascii="Arial" w:eastAsia="Times New Roman" w:hAnsi="Arial" w:cs="Arial"/>
-          <w:lang w:val="en-US" w:eastAsia="es-CO"/>
-        </w:rPr>
-        <w:t>dept_no</w:t>
-      </w:r>
-      <w:proofErr w:type="spellEnd"/>
-      <w:r>
-        <w:rPr>
-          <w:rFonts w:ascii="Arial" w:eastAsia="Times New Roman" w:hAnsi="Arial" w:cs="Arial"/>
-          <w:lang w:val="en-US" w:eastAsia="es-CO"/>
-        </w:rPr>
-        <w:t>) AS T1</w:t>
-      </w:r>
-    </w:p>
-    <w:p>
-      <w:pPr>
-        <w:spacing w:after="0" w:line="240" w:lineRule="auto"/>
-        <w:jc w:val="both"/>
-        <w:rPr>
-          <w:rFonts w:ascii="Arial" w:eastAsia="Times New Roman" w:hAnsi="Arial" w:cs="Arial"/>
-          <w:lang w:val="en-US" w:eastAsia="es-CO"/>
-        </w:rPr>
-      </w:pPr>
-      <w:r>
-        <w:rPr>
-          <w:rFonts w:ascii="Arial" w:eastAsia="Times New Roman" w:hAnsi="Arial" w:cs="Arial"/>
-          <w:lang w:val="en-US" w:eastAsia="es-CO"/>
-        </w:rPr>
-        <w:t xml:space="preserve">WHERE count IN (SELECT </w:t>
-      </w:r>
-      <w:proofErr w:type="gramStart"/>
-      <w:r>
-        <w:rPr>
-          <w:rFonts w:ascii="Arial" w:eastAsia="Times New Roman" w:hAnsi="Arial" w:cs="Arial"/>
-          <w:lang w:val="en-US" w:eastAsia="es-CO"/>
-        </w:rPr>
-        <w:t>MAX(</w:t>
-      </w:r>
-      <w:proofErr w:type="gramEnd"/>
-      <w:r>
-        <w:rPr>
-          <w:rFonts w:ascii="Arial" w:eastAsia="Times New Roman" w:hAnsi="Arial" w:cs="Arial"/>
-          <w:lang w:val="en-US" w:eastAsia="es-CO"/>
-        </w:rPr>
-        <w:t>count)</w:t>
-      </w:r>
-    </w:p>
-    <w:p>
-      <w:pPr>
-        <w:spacing w:after="0" w:line="240" w:lineRule="auto"/>
-        <w:jc w:val="both"/>
-        <w:rPr>
-          <w:rFonts w:ascii="Arial" w:eastAsia="Times New Roman" w:hAnsi="Arial" w:cs="Arial"/>
-          <w:lang w:val="en-US" w:eastAsia="es-CO"/>
-        </w:rPr>
-      </w:pPr>
-      <w:proofErr w:type="gramStart"/>
-      <w:r>
-        <w:rPr>
-          <w:rFonts w:ascii="Arial" w:eastAsia="Times New Roman" w:hAnsi="Arial" w:cs="Arial"/>
-          <w:lang w:val="en-US" w:eastAsia="es-CO"/>
-        </w:rPr>
-        <w:t>FROM(</w:t>
-      </w:r>
-      <w:proofErr w:type="gramEnd"/>
-      <w:r>
-        <w:rPr>
-          <w:rFonts w:ascii="Arial" w:eastAsia="Times New Roman" w:hAnsi="Arial" w:cs="Arial"/>
-          <w:lang w:val="en-US" w:eastAsia="es-CO"/>
-        </w:rPr>
-        <w:t xml:space="preserve">SELECT </w:t>
-      </w:r>
-      <w:proofErr w:type="spellStart"/>
-      <w:r>
-        <w:rPr>
-          <w:rFonts w:ascii="Arial" w:eastAsia="Times New Roman" w:hAnsi="Arial" w:cs="Arial"/>
-          <w:lang w:val="en-US" w:eastAsia="es-CO"/>
-        </w:rPr>
-        <w:t>dept_emp.dept_no</w:t>
-      </w:r>
-      <w:proofErr w:type="spellEnd"/>
-      <w:r>
-        <w:rPr>
-          <w:rFonts w:ascii="Arial" w:eastAsia="Times New Roman" w:hAnsi="Arial" w:cs="Arial"/>
-          <w:lang w:val="en-US" w:eastAsia="es-CO"/>
-        </w:rPr>
-        <w:t>, COUNT(</w:t>
-      </w:r>
-      <w:proofErr w:type="spellStart"/>
-      <w:r>
-        <w:rPr>
-          <w:rFonts w:ascii="Arial" w:eastAsia="Times New Roman" w:hAnsi="Arial" w:cs="Arial"/>
-          <w:lang w:val="en-US" w:eastAsia="es-CO"/>
-        </w:rPr>
-        <w:t>dept_emp.dept_no</w:t>
-      </w:r>
-      <w:proofErr w:type="spellEnd"/>
-      <w:r>
-        <w:rPr>
-          <w:rFonts w:ascii="Arial" w:eastAsia="Times New Roman" w:hAnsi="Arial" w:cs="Arial"/>
-          <w:lang w:val="en-US" w:eastAsia="es-CO"/>
-        </w:rPr>
-        <w:t>) AS count</w:t>
-      </w:r>
-    </w:p>
-    <w:p>
-      <w:pPr>
-        <w:spacing w:after="0" w:line="240" w:lineRule="auto"/>
-        <w:jc w:val="both"/>
-        <w:rPr>
-          <w:rFonts w:ascii="Arial" w:eastAsia="Times New Roman" w:hAnsi="Arial" w:cs="Arial"/>
-          <w:lang w:val="en-US" w:eastAsia="es-CO"/>
-        </w:rPr>
-      </w:pPr>
-      <w:r>
-        <w:rPr>
-          <w:rFonts w:ascii="Arial" w:eastAsia="Times New Roman" w:hAnsi="Arial" w:cs="Arial"/>
-          <w:lang w:val="en-US" w:eastAsia="es-CO"/>
-        </w:rPr>
-        <w:t xml:space="preserve">FROM </w:t>
-      </w:r>
-      <w:proofErr w:type="spellStart"/>
-      <w:r>
-        <w:rPr>
-          <w:rFonts w:ascii="Arial" w:eastAsia="Times New Roman" w:hAnsi="Arial" w:cs="Arial"/>
-          <w:lang w:val="en-US" w:eastAsia="es-CO"/>
-        </w:rPr>
-        <w:t>dept_emp</w:t>
-      </w:r>
-      <w:proofErr w:type="spellEnd"/>
-    </w:p>
-    <w:p>
-      <w:pPr>
-        <w:spacing w:after="0" w:line="240" w:lineRule="auto"/>
-        <w:jc w:val="both"/>
-        <w:rPr>
-          <w:rFonts w:ascii="Arial" w:eastAsia="Times New Roman" w:hAnsi="Arial" w:cs="Arial"/>
-          <w:lang w:val="en-US" w:eastAsia="es-CO"/>
-        </w:rPr>
-      </w:pPr>
-      <w:r>
-        <w:rPr>
-          <w:rFonts w:ascii="Arial" w:eastAsia="Times New Roman" w:hAnsi="Arial" w:cs="Arial"/>
-          <w:lang w:val="en-US" w:eastAsia="es-CO"/>
-        </w:rPr>
-        <w:t xml:space="preserve">GROUP BY </w:t>
-      </w:r>
-      <w:proofErr w:type="spellStart"/>
-      <w:r>
-        <w:rPr>
-          <w:rFonts w:ascii="Arial" w:eastAsia="Times New Roman" w:hAnsi="Arial" w:cs="Arial"/>
-          <w:lang w:val="en-US" w:eastAsia="es-CO"/>
-        </w:rPr>
-        <w:t>dept_no</w:t>
-      </w:r>
-      <w:proofErr w:type="spellEnd"/>
-      <w:r>
-        <w:rPr>
-          <w:rFonts w:ascii="Arial" w:eastAsia="Times New Roman" w:hAnsi="Arial" w:cs="Arial"/>
-          <w:lang w:val="en-US" w:eastAsia="es-CO"/>
-        </w:rPr>
-        <w:t>) AS T2</w:t>
-      </w:r>
-    </w:p>
-    <w:p>
-      <w:pPr>
-        <w:spacing w:after="0" w:line="240" w:lineRule="auto"/>
-        <w:jc w:val="both"/>
-        <w:rPr>
-          <w:rFonts w:ascii="Arial" w:eastAsia="Times New Roman" w:hAnsi="Arial" w:cs="Arial"/>
-          <w:lang w:val="en-US" w:eastAsia="es-CO"/>
-        </w:rPr>
-      </w:pPr>
-      <w:r>
-        <w:rPr>
-          <w:rFonts w:ascii="Arial" w:eastAsia="Times New Roman" w:hAnsi="Arial" w:cs="Arial"/>
-          <w:lang w:val="en-US" w:eastAsia="es-CO"/>
-        </w:rPr>
-        <w:t>);</w:t>
-      </w:r>
-    </w:p>
-    <w:p>
-      <w:pPr>
-        <w:spacing w:after="0" w:line="240" w:lineRule="auto"/>
-        <w:jc w:val="both"/>
-        <w:rPr>
-          <w:rFonts w:ascii="Arial" w:eastAsia="Times New Roman" w:hAnsi="Arial" w:cs="Arial"/>
-          <w:lang w:val="en-US" w:eastAsia="es-CO"/>
-        </w:rPr>
-      </w:pPr>
-    </w:p>
-    <w:p>
-      <w:pPr>
-        <w:spacing w:after="0" w:line="240" w:lineRule="auto"/>
-        <w:jc w:val="both"/>
-        <w:rPr>
-          <w:rFonts w:ascii="Arial" w:eastAsia="Times New Roman" w:hAnsi="Arial" w:cs="Arial"/>
-          <w:lang w:val="en-US" w:eastAsia="es-CO"/>
-        </w:rPr>
-      </w:pPr>
-      <w:r>
-        <w:rPr>
-          <w:rFonts w:ascii="Arial" w:eastAsia="Times New Roman" w:hAnsi="Arial" w:cs="Arial"/>
-          <w:lang w:val="en-US" w:eastAsia="es-CO"/>
-        </w:rPr>
-        <w:t>/******************</w:t>
-      </w:r>
-      <w:proofErr w:type="spellStart"/>
-      <w:r>
-        <w:rPr>
-          <w:rFonts w:ascii="Arial" w:eastAsia="Times New Roman" w:hAnsi="Arial" w:cs="Arial"/>
-          <w:lang w:val="en-US" w:eastAsia="es-CO"/>
-        </w:rPr>
-        <w:t>dept</w:t>
-      </w:r>
-      <w:proofErr w:type="spellEnd"/>
-      <w:r>
-        <w:rPr>
-          <w:rFonts w:ascii="Arial" w:eastAsia="Times New Roman" w:hAnsi="Arial" w:cs="Arial"/>
-          <w:lang w:val="en-US" w:eastAsia="es-CO"/>
-        </w:rPr>
-        <w:t xml:space="preserve"> and count most employees******/</w:t>
-      </w:r>
-    </w:p>
-    <w:p>
-      <w:pPr>
-        <w:spacing w:after="0" w:line="240" w:lineRule="auto"/>
-        <w:jc w:val="both"/>
-        <w:rPr>
-          <w:rFonts w:ascii="Arial" w:eastAsia="Times New Roman" w:hAnsi="Arial" w:cs="Arial"/>
-          <w:lang w:val="en-US" w:eastAsia="es-CO"/>
-        </w:rPr>
-      </w:pPr>
-      <w:r>
-        <w:rPr>
-          <w:rFonts w:ascii="Arial" w:eastAsia="Times New Roman" w:hAnsi="Arial" w:cs="Arial"/>
-          <w:lang w:val="en-US" w:eastAsia="es-CO"/>
-        </w:rPr>
-        <w:t>/**************************/</w:t>
-      </w:r>
-    </w:p>
-    <w:p>
-      <w:pPr>
-        <w:spacing w:after="0" w:line="240" w:lineRule="auto"/>
-        <w:jc w:val="both"/>
-        <w:rPr>
-          <w:rFonts w:ascii="Arial" w:eastAsia="Times New Roman" w:hAnsi="Arial" w:cs="Arial"/>
-          <w:lang w:val="en-US" w:eastAsia="es-CO"/>
-        </w:rPr>
-      </w:pPr>
-      <w:r>
-        <w:rPr>
-          <w:rFonts w:ascii="Arial" w:eastAsia="Times New Roman" w:hAnsi="Arial" w:cs="Arial"/>
-          <w:lang w:val="en-US" w:eastAsia="es-CO"/>
-        </w:rPr>
-        <w:t>/********************/</w:t>
-      </w:r>
-    </w:p>
-    <w:p>
-      <w:pPr>
-        <w:spacing w:after="0" w:line="240" w:lineRule="auto"/>
-        <w:jc w:val="both"/>
-        <w:rPr>
-          <w:rFonts w:ascii="Arial" w:eastAsia="Times New Roman" w:hAnsi="Arial" w:cs="Arial"/>
-          <w:lang w:val="en-US" w:eastAsia="es-CO"/>
-        </w:rPr>
-      </w:pPr>
-      <w:r>
-        <w:rPr>
-          <w:rFonts w:ascii="Arial" w:eastAsia="Times New Roman" w:hAnsi="Arial" w:cs="Arial"/>
-          <w:lang w:val="en-US" w:eastAsia="es-CO"/>
-        </w:rPr>
-        <w:t xml:space="preserve">DELETE </w:t>
-      </w:r>
-      <w:proofErr w:type="spellStart"/>
-      <w:r>
-        <w:rPr>
-          <w:rFonts w:ascii="Arial" w:eastAsia="Times New Roman" w:hAnsi="Arial" w:cs="Arial"/>
-          <w:lang w:val="en-US" w:eastAsia="es-CO"/>
-        </w:rPr>
-        <w:t>dept_</w:t>
-      </w:r>
-      <w:proofErr w:type="gramStart"/>
-      <w:r>
-        <w:rPr>
-          <w:rFonts w:ascii="Arial" w:eastAsia="Times New Roman" w:hAnsi="Arial" w:cs="Arial"/>
-          <w:lang w:val="en-US" w:eastAsia="es-CO"/>
-        </w:rPr>
-        <w:t>emp</w:t>
-      </w:r>
-      <w:proofErr w:type="spellEnd"/>
-      <w:r>
-        <w:rPr>
-          <w:rFonts w:ascii="Arial" w:eastAsia="Times New Roman" w:hAnsi="Arial" w:cs="Arial"/>
-          <w:lang w:val="en-US" w:eastAsia="es-CO"/>
-        </w:rPr>
-        <w:t xml:space="preserve"> ,</w:t>
-      </w:r>
-      <w:proofErr w:type="gramEnd"/>
-      <w:r>
-        <w:rPr>
-          <w:rFonts w:ascii="Arial" w:eastAsia="Times New Roman" w:hAnsi="Arial" w:cs="Arial"/>
-          <w:lang w:val="en-US" w:eastAsia="es-CO"/>
-        </w:rPr>
-        <w:t xml:space="preserve"> employees FROM employees</w:t>
-      </w:r>
-    </w:p>
-    <w:p>
-      <w:pPr>
-        <w:spacing w:after="0" w:line="240" w:lineRule="auto"/>
-        <w:jc w:val="both"/>
-        <w:rPr>
-          <w:rFonts w:ascii="Arial" w:eastAsia="Times New Roman" w:hAnsi="Arial" w:cs="Arial"/>
-          <w:lang w:val="en-US" w:eastAsia="es-CO"/>
-        </w:rPr>
-      </w:pPr>
-      <w:r>
-        <w:rPr>
-          <w:rFonts w:ascii="Arial" w:eastAsia="Times New Roman" w:hAnsi="Arial" w:cs="Arial"/>
-          <w:lang w:val="en-US" w:eastAsia="es-CO"/>
-        </w:rPr>
-        <w:t xml:space="preserve">        INNER JOIN</w:t>
-      </w:r>
-    </w:p>
-    <w:p>
-      <w:pPr>
-        <w:spacing w:after="0" w:line="240" w:lineRule="auto"/>
-        <w:jc w:val="both"/>
-        <w:rPr>
-          <w:rFonts w:ascii="Arial" w:eastAsia="Times New Roman" w:hAnsi="Arial" w:cs="Arial"/>
-          <w:lang w:val="en-US" w:eastAsia="es-CO"/>
-        </w:rPr>
-      </w:pPr>
-      <w:r>
-        <w:rPr>
-          <w:rFonts w:ascii="Arial" w:eastAsia="Times New Roman" w:hAnsi="Arial" w:cs="Arial"/>
-          <w:lang w:val="en-US" w:eastAsia="es-CO"/>
-        </w:rPr>
-        <w:t xml:space="preserve">    </w:t>
-      </w:r>
-      <w:proofErr w:type="spellStart"/>
-      <w:proofErr w:type="gramStart"/>
-      <w:r>
-        <w:rPr>
-          <w:rFonts w:ascii="Arial" w:eastAsia="Times New Roman" w:hAnsi="Arial" w:cs="Arial"/>
-          <w:lang w:val="en-US" w:eastAsia="es-CO"/>
-        </w:rPr>
-        <w:t>dept_emp</w:t>
-      </w:r>
-      <w:proofErr w:type="spellEnd"/>
-      <w:proofErr w:type="gramEnd"/>
-      <w:r>
-        <w:rPr>
-          <w:rFonts w:ascii="Arial" w:eastAsia="Times New Roman" w:hAnsi="Arial" w:cs="Arial"/>
-          <w:lang w:val="en-US" w:eastAsia="es-CO"/>
-        </w:rPr>
-        <w:t xml:space="preserve"> ON </w:t>
-      </w:r>
-      <w:proofErr w:type="spellStart"/>
-      <w:r>
-        <w:rPr>
-          <w:rFonts w:ascii="Arial" w:eastAsia="Times New Roman" w:hAnsi="Arial" w:cs="Arial"/>
-          <w:lang w:val="en-US" w:eastAsia="es-CO"/>
-        </w:rPr>
-        <w:t>employees.emp_no</w:t>
-      </w:r>
-      <w:proofErr w:type="spellEnd"/>
-      <w:r>
-        <w:rPr>
-          <w:rFonts w:ascii="Arial" w:eastAsia="Times New Roman" w:hAnsi="Arial" w:cs="Arial"/>
-          <w:lang w:val="en-US" w:eastAsia="es-CO"/>
-        </w:rPr>
-        <w:t xml:space="preserve"> = </w:t>
-      </w:r>
-      <w:proofErr w:type="spellStart"/>
-      <w:r>
-        <w:rPr>
-          <w:rFonts w:ascii="Arial" w:eastAsia="Times New Roman" w:hAnsi="Arial" w:cs="Arial"/>
-          <w:lang w:val="en-US" w:eastAsia="es-CO"/>
-        </w:rPr>
-        <w:t>dept_emp.emp_no</w:t>
-      </w:r>
-      <w:proofErr w:type="spellEnd"/>
-      <w:r>
-        <w:rPr>
-          <w:rFonts w:ascii="Arial" w:eastAsia="Times New Roman" w:hAnsi="Arial" w:cs="Arial"/>
-          <w:lang w:val="en-US" w:eastAsia="es-CO"/>
-        </w:rPr>
-        <w:t xml:space="preserve"> </w:t>
-      </w:r>
-    </w:p>
-    <w:p>
-      <w:pPr>
-        <w:spacing w:after="0" w:line="240" w:lineRule="auto"/>
-        <w:jc w:val="both"/>
-        <w:rPr>
-          <w:rFonts w:ascii="Arial" w:eastAsia="Times New Roman" w:hAnsi="Arial" w:cs="Arial"/>
-          <w:lang w:val="en-US" w:eastAsia="es-CO"/>
-        </w:rPr>
-      </w:pPr>
-      <w:r>
-        <w:rPr>
-          <w:rFonts w:ascii="Arial" w:eastAsia="Times New Roman" w:hAnsi="Arial" w:cs="Arial"/>
-          <w:lang w:val="en-US" w:eastAsia="es-CO"/>
-        </w:rPr>
-        <w:t xml:space="preserve">WHERE </w:t>
-      </w:r>
-      <w:proofErr w:type="spellStart"/>
-      <w:r>
-        <w:rPr>
-          <w:rFonts w:ascii="Arial" w:eastAsia="Times New Roman" w:hAnsi="Arial" w:cs="Arial"/>
-          <w:lang w:val="en-US" w:eastAsia="es-CO"/>
-        </w:rPr>
-        <w:t>dept_no</w:t>
-      </w:r>
-      <w:proofErr w:type="spellEnd"/>
-      <w:r>
-        <w:rPr>
-          <w:rFonts w:ascii="Arial" w:eastAsia="Times New Roman" w:hAnsi="Arial" w:cs="Arial"/>
-          <w:lang w:val="en-US" w:eastAsia="es-CO"/>
-        </w:rPr>
-        <w:t xml:space="preserve"> </w:t>
-      </w:r>
-      <w:proofErr w:type="gramStart"/>
-      <w:r>
-        <w:rPr>
-          <w:rFonts w:ascii="Arial" w:eastAsia="Times New Roman" w:hAnsi="Arial" w:cs="Arial"/>
-          <w:lang w:val="en-US" w:eastAsia="es-CO"/>
-        </w:rPr>
-        <w:t>IN(</w:t>
-      </w:r>
-      <w:proofErr w:type="gramEnd"/>
-      <w:r>
-        <w:rPr>
-          <w:rFonts w:ascii="Arial" w:eastAsia="Times New Roman" w:hAnsi="Arial" w:cs="Arial"/>
-          <w:lang w:val="en-US" w:eastAsia="es-CO"/>
-        </w:rPr>
-        <w:t xml:space="preserve">SELECT </w:t>
-      </w:r>
-      <w:proofErr w:type="spellStart"/>
-      <w:r>
-        <w:rPr>
-          <w:rFonts w:ascii="Arial" w:eastAsia="Times New Roman" w:hAnsi="Arial" w:cs="Arial"/>
-          <w:lang w:val="en-US" w:eastAsia="es-CO"/>
-        </w:rPr>
-        <w:t>dept_no</w:t>
-      </w:r>
-      <w:proofErr w:type="spellEnd"/>
-      <w:r>
-        <w:rPr>
-          <w:rFonts w:ascii="Arial" w:eastAsia="Times New Roman" w:hAnsi="Arial" w:cs="Arial"/>
-          <w:lang w:val="en-US" w:eastAsia="es-CO"/>
-        </w:rPr>
-        <w:t xml:space="preserve"> FROM(SELECT </w:t>
-      </w:r>
-      <w:proofErr w:type="spellStart"/>
-      <w:r>
-        <w:rPr>
-          <w:rFonts w:ascii="Arial" w:eastAsia="Times New Roman" w:hAnsi="Arial" w:cs="Arial"/>
-          <w:lang w:val="en-US" w:eastAsia="es-CO"/>
-        </w:rPr>
-        <w:t>dept_emp.dept_no</w:t>
-      </w:r>
-      <w:proofErr w:type="spellEnd"/>
-      <w:r>
-        <w:rPr>
-          <w:rFonts w:ascii="Arial" w:eastAsia="Times New Roman" w:hAnsi="Arial" w:cs="Arial"/>
-          <w:lang w:val="en-US" w:eastAsia="es-CO"/>
-        </w:rPr>
-        <w:t>, COUNT(</w:t>
-      </w:r>
-      <w:proofErr w:type="spellStart"/>
-      <w:r>
-        <w:rPr>
-          <w:rFonts w:ascii="Arial" w:eastAsia="Times New Roman" w:hAnsi="Arial" w:cs="Arial"/>
-          <w:lang w:val="en-US" w:eastAsia="es-CO"/>
-        </w:rPr>
-        <w:t>dept_emp.dept_no</w:t>
-      </w:r>
-      <w:proofErr w:type="spellEnd"/>
-      <w:r>
-        <w:rPr>
-          <w:rFonts w:ascii="Arial" w:eastAsia="Times New Roman" w:hAnsi="Arial" w:cs="Arial"/>
-          <w:lang w:val="en-US" w:eastAsia="es-CO"/>
-        </w:rPr>
-        <w:t>) AS count</w:t>
-      </w:r>
-    </w:p>
-    <w:p>
-      <w:pPr>
-        <w:spacing w:after="0" w:line="240" w:lineRule="auto"/>
-        <w:jc w:val="both"/>
-        <w:rPr>
-          <w:rFonts w:ascii="Arial" w:eastAsia="Times New Roman" w:hAnsi="Arial" w:cs="Arial"/>
-          <w:lang w:val="en-US" w:eastAsia="es-CO"/>
-        </w:rPr>
-      </w:pPr>
-      <w:r>
-        <w:rPr>
-          <w:rFonts w:ascii="Arial" w:eastAsia="Times New Roman" w:hAnsi="Arial" w:cs="Arial"/>
-          <w:lang w:val="en-US" w:eastAsia="es-CO"/>
-        </w:rPr>
-        <w:t xml:space="preserve">FROM </w:t>
-      </w:r>
-      <w:proofErr w:type="spellStart"/>
-      <w:r>
-        <w:rPr>
-          <w:rFonts w:ascii="Arial" w:eastAsia="Times New Roman" w:hAnsi="Arial" w:cs="Arial"/>
-          <w:lang w:val="en-US" w:eastAsia="es-CO"/>
-        </w:rPr>
-        <w:t>dept_emp</w:t>
-      </w:r>
-      <w:proofErr w:type="spellEnd"/>
-    </w:p>
-    <w:p>
-      <w:pPr>
-        <w:spacing w:after="0" w:line="240" w:lineRule="auto"/>
-        <w:jc w:val="both"/>
-        <w:rPr>
-          <w:rFonts w:ascii="Arial" w:eastAsia="Times New Roman" w:hAnsi="Arial" w:cs="Arial"/>
-          <w:lang w:val="en-US" w:eastAsia="es-CO"/>
-        </w:rPr>
-      </w:pPr>
-      <w:r>
-        <w:rPr>
-          <w:rFonts w:ascii="Arial" w:eastAsia="Times New Roman" w:hAnsi="Arial" w:cs="Arial"/>
-          <w:lang w:val="en-US" w:eastAsia="es-CO"/>
-        </w:rPr>
-        <w:t xml:space="preserve">GROUP BY </w:t>
-      </w:r>
-      <w:proofErr w:type="spellStart"/>
-      <w:r>
-        <w:rPr>
-          <w:rFonts w:ascii="Arial" w:eastAsia="Times New Roman" w:hAnsi="Arial" w:cs="Arial"/>
-          <w:lang w:val="en-US" w:eastAsia="es-CO"/>
-        </w:rPr>
-        <w:t>dept_no</w:t>
-      </w:r>
-      <w:proofErr w:type="spellEnd"/>
-    </w:p>
-    <w:p>
-      <w:pPr>
-        <w:spacing w:after="0" w:line="240" w:lineRule="auto"/>
-        <w:jc w:val="both"/>
-        <w:rPr>
-          <w:rFonts w:ascii="Arial" w:eastAsia="Times New Roman" w:hAnsi="Arial" w:cs="Arial"/>
-          <w:lang w:val="en-US" w:eastAsia="es-CO"/>
-        </w:rPr>
-      </w:pPr>
-      <w:proofErr w:type="gramStart"/>
-      <w:r>
-        <w:rPr>
-          <w:rFonts w:ascii="Arial" w:eastAsia="Times New Roman" w:hAnsi="Arial" w:cs="Arial"/>
-          <w:lang w:val="en-US" w:eastAsia="es-CO"/>
-        </w:rPr>
-        <w:t>order</w:t>
-      </w:r>
-      <w:proofErr w:type="gramEnd"/>
-      <w:r>
-        <w:rPr>
-          <w:rFonts w:ascii="Arial" w:eastAsia="Times New Roman" w:hAnsi="Arial" w:cs="Arial"/>
-          <w:lang w:val="en-US" w:eastAsia="es-CO"/>
-        </w:rPr>
-        <w:t xml:space="preserve"> by count(</w:t>
-      </w:r>
-      <w:proofErr w:type="spellStart"/>
-      <w:r>
-        <w:rPr>
-          <w:rFonts w:ascii="Arial" w:eastAsia="Times New Roman" w:hAnsi="Arial" w:cs="Arial"/>
-          <w:lang w:val="en-US" w:eastAsia="es-CO"/>
-        </w:rPr>
-        <w:t>dept_no</w:t>
-      </w:r>
-      <w:proofErr w:type="spellEnd"/>
-      <w:r>
-        <w:rPr>
-          <w:rFonts w:ascii="Arial" w:eastAsia="Times New Roman" w:hAnsi="Arial" w:cs="Arial"/>
-          <w:lang w:val="en-US" w:eastAsia="es-CO"/>
-        </w:rPr>
-        <w:t>) DESC</w:t>
-      </w:r>
-    </w:p>
-    <w:p>
-      <w:pPr>
-        <w:spacing w:after="0" w:line="240" w:lineRule="auto"/>
-        <w:jc w:val="both"/>
-        <w:rPr>
-          <w:rFonts w:ascii="Arial" w:eastAsia="Times New Roman" w:hAnsi="Arial" w:cs="Arial"/>
-          <w:lang w:val="en-US" w:eastAsia="es-CO"/>
-        </w:rPr>
-      </w:pPr>
-      <w:r>
-        <w:rPr>
-          <w:rFonts w:ascii="Arial" w:eastAsia="Times New Roman" w:hAnsi="Arial" w:cs="Arial"/>
-          <w:lang w:val="en-US" w:eastAsia="es-CO"/>
-        </w:rPr>
-        <w:t>LIMIT 1</w:t>
-      </w:r>
-      <w:proofErr w:type="gramStart"/>
-      <w:r>
-        <w:rPr>
-          <w:rFonts w:ascii="Arial" w:eastAsia="Times New Roman" w:hAnsi="Arial" w:cs="Arial"/>
-          <w:lang w:val="en-US" w:eastAsia="es-CO"/>
-        </w:rPr>
-        <w:t>)AS</w:t>
-      </w:r>
-      <w:proofErr w:type="gramEnd"/>
-      <w:r>
-        <w:rPr>
-          <w:rFonts w:ascii="Arial" w:eastAsia="Times New Roman" w:hAnsi="Arial" w:cs="Arial"/>
-          <w:lang w:val="en-US" w:eastAsia="es-CO"/>
-        </w:rPr>
-        <w:t xml:space="preserve"> T);</w:t>
-      </w:r>
-    </w:p>
-    <w:p>
-      <w:pPr>
-        <w:spacing w:after="0" w:line="240" w:lineRule="auto"/>
-        <w:jc w:val="both"/>
-        <w:rPr>
-          <w:rFonts w:ascii="Arial" w:eastAsia="Times New Roman" w:hAnsi="Arial" w:cs="Arial"/>
-          <w:lang w:val="en-US" w:eastAsia="es-CO"/>
-        </w:rPr>
-      </w:pPr>
-    </w:p>
-    <w:p>
-      <w:pPr>
-        <w:spacing w:after="0" w:line="240" w:lineRule="auto"/>
-        <w:jc w:val="both"/>
-        <w:rPr>
-          <w:rFonts w:ascii="Arial" w:eastAsia="Times New Roman" w:hAnsi="Arial" w:cs="Arial"/>
-          <w:lang w:val="en-US" w:eastAsia="es-CO"/>
-        </w:rPr>
-      </w:pPr>
-      <w:r>
-        <w:rPr>
-          <w:rFonts w:ascii="Arial" w:eastAsia="Times New Roman" w:hAnsi="Arial" w:cs="Arial"/>
-          <w:lang w:val="en-US" w:eastAsia="es-CO"/>
-        </w:rPr>
-        <w:t>/********************************/</w:t>
-      </w:r>
+        <w:t xml:space="preserve"> is a simplified set of sorting rules which aims to do as well as it can while taking many short-cuts designed to improve speed. It does not follow the Unicode rules and will result in undesirable sorting or comparison in some situations, such as when using particular languages or characters.</w:t>
+      </w:r>
+    </w:p>
+    <w:p>
+      <w:pPr>
+        <w:pStyle w:val="Prrafodelista"/>
+        <w:rPr>
+          <w:rFonts w:ascii="Arial" w:eastAsia="Times New Roman" w:hAnsi="Arial" w:cs="Arial"/>
+          <w:lang w:val="en-US" w:eastAsia="es-CO"/>
+        </w:rPr>
+      </w:pPr>
+    </w:p>
+    <w:p>
+      <w:pPr>
+        <w:spacing w:after="0" w:line="240" w:lineRule="auto"/>
+        <w:jc w:val="both"/>
+        <w:rPr>
+          <w:rFonts w:ascii="Arial" w:eastAsia="Times New Roman" w:hAnsi="Arial" w:cs="Arial"/>
+          <w:lang w:val="en-US" w:eastAsia="es-CO"/>
+        </w:rPr>
+      </w:pPr>
     </w:p>
     <w:sectPr>
       <w:type w:val="continuous"/>
@@ -18454,6 +18008,95 @@
     </w:lvl>
   </w:abstractNum>
   <w:abstractNum w:abstractNumId="15">
+    <w:nsid w:val="5F614B3F"/>
+    <w:multiLevelType w:val="hybridMultilevel"/>
+    <w:tmpl w:val="9F16762A"/>
+    <w:lvl w:ilvl="0" w:tplc="37A0723A">
+      <w:start w:val="1"/>
+      <w:numFmt w:val="decimal"/>
+      <w:lvlText w:val="%1."/>
+      <w:lvlJc w:val="left"/>
+      <w:pPr>
+        <w:ind w:left="1080" w:hanging="360"/>
+      </w:pPr>
+      <w:rPr>
+        <w:rFonts w:hint="default"/>
+      </w:rPr>
+    </w:lvl>
+    <w:lvl w:ilvl="1" w:tplc="240A0019">
+      <w:start w:val="1"/>
+      <w:numFmt w:val="lowerLetter"/>
+      <w:lvlText w:val="%2."/>
+      <w:lvlJc w:val="left"/>
+      <w:pPr>
+        <w:ind w:left="1800" w:hanging="360"/>
+      </w:pPr>
+    </w:lvl>
+    <w:lvl w:ilvl="2" w:tplc="240A001B" w:tentative="1">
+      <w:start w:val="1"/>
+      <w:numFmt w:val="lowerRoman"/>
+      <w:lvlText w:val="%3."/>
+      <w:lvlJc w:val="right"/>
+      <w:pPr>
+        <w:ind w:left="2520" w:hanging="180"/>
+      </w:pPr>
+    </w:lvl>
+    <w:lvl w:ilvl="3" w:tplc="240A000F" w:tentative="1">
+      <w:start w:val="1"/>
+      <w:numFmt w:val="decimal"/>
+      <w:lvlText w:val="%4."/>
+      <w:lvlJc w:val="left"/>
+      <w:pPr>
+        <w:ind w:left="3240" w:hanging="360"/>
+      </w:pPr>
+    </w:lvl>
+    <w:lvl w:ilvl="4" w:tplc="240A0019" w:tentative="1">
+      <w:start w:val="1"/>
+      <w:numFmt w:val="lowerLetter"/>
+      <w:lvlText w:val="%5."/>
+      <w:lvlJc w:val="left"/>
+      <w:pPr>
+        <w:ind w:left="3960" w:hanging="360"/>
+      </w:pPr>
+    </w:lvl>
+    <w:lvl w:ilvl="5" w:tplc="240A001B" w:tentative="1">
+      <w:start w:val="1"/>
+      <w:numFmt w:val="lowerRoman"/>
+      <w:lvlText w:val="%6."/>
+      <w:lvlJc w:val="right"/>
+      <w:pPr>
+        <w:ind w:left="4680" w:hanging="180"/>
+      </w:pPr>
+    </w:lvl>
+    <w:lvl w:ilvl="6" w:tplc="240A000F" w:tentative="1">
+      <w:start w:val="1"/>
+      <w:numFmt w:val="decimal"/>
+      <w:lvlText w:val="%7."/>
+      <w:lvlJc w:val="left"/>
+      <w:pPr>
+        <w:ind w:left="5400" w:hanging="360"/>
+      </w:pPr>
+    </w:lvl>
+    <w:lvl w:ilvl="7" w:tplc="240A0019" w:tentative="1">
+      <w:start w:val="1"/>
+      <w:numFmt w:val="lowerLetter"/>
+      <w:lvlText w:val="%8."/>
+      <w:lvlJc w:val="left"/>
+      <w:pPr>
+        <w:ind w:left="6120" w:hanging="360"/>
+      </w:pPr>
+    </w:lvl>
+    <w:lvl w:ilvl="8" w:tplc="240A001B" w:tentative="1">
+      <w:start w:val="1"/>
+      <w:numFmt w:val="lowerRoman"/>
+      <w:lvlText w:val="%9."/>
+      <w:lvlJc w:val="right"/>
+      <w:pPr>
+        <w:ind w:left="6840" w:hanging="180"/>
+      </w:pPr>
+    </w:lvl>
+  </w:abstractNum>
+  <w:abstractNum w:abstractNumId="16">
     <w:nsid w:val="6412590B"/>
     <w:multiLevelType w:val="multilevel"/>
     <w:tmpl w:val="76B0E3AC"/>
@@ -18602,7 +18245,7 @@
       </w:rPr>
     </w:lvl>
   </w:abstractNum>
-  <w:abstractNum w:abstractNumId="16">
+  <w:abstractNum w:abstractNumId="17">
     <w:nsid w:val="6E952709"/>
     <w:multiLevelType w:val="hybridMultilevel"/>
     <w:tmpl w:val="9EDE4BA4"/>
@@ -18715,7 +18358,7 @@
       </w:rPr>
     </w:lvl>
   </w:abstractNum>
-  <w:abstractNum w:abstractNumId="17">
+  <w:abstractNum w:abstractNumId="18">
     <w:nsid w:val="748F61C9"/>
     <w:multiLevelType w:val="hybridMultilevel"/>
     <w:tmpl w:val="5CB85B5E"/>
@@ -18828,7 +18471,7 @@
       </w:rPr>
     </w:lvl>
   </w:abstractNum>
-  <w:abstractNum w:abstractNumId="18">
+  <w:abstractNum w:abstractNumId="19">
     <w:nsid w:val="76C11B9D"/>
     <w:multiLevelType w:val="hybridMultilevel"/>
     <w:tmpl w:val="0AFCA8D0"/>
@@ -18941,7 +18584,7 @@
       </w:rPr>
     </w:lvl>
   </w:abstractNum>
-  <w:abstractNum w:abstractNumId="19">
+  <w:abstractNum w:abstractNumId="20">
     <w:nsid w:val="79F91935"/>
     <w:multiLevelType w:val="multilevel"/>
     <w:tmpl w:val="95CC2FC4"/>
@@ -19090,7 +18733,7 @@
       </w:rPr>
     </w:lvl>
   </w:abstractNum>
-  <w:abstractNum w:abstractNumId="20">
+  <w:abstractNum w:abstractNumId="21">
     <w:nsid w:val="7CC028ED"/>
     <w:multiLevelType w:val="hybridMultilevel"/>
     <w:tmpl w:val="A704EFCC"/>
@@ -19203,8 +18846,97 @@
       </w:rPr>
     </w:lvl>
   </w:abstractNum>
+  <w:abstractNum w:abstractNumId="22">
+    <w:nsid w:val="7D4A5AD2"/>
+    <w:multiLevelType w:val="hybridMultilevel"/>
+    <w:tmpl w:val="7242BCB0"/>
+    <w:lvl w:ilvl="0" w:tplc="ED8006FC">
+      <w:start w:val="1"/>
+      <w:numFmt w:val="decimal"/>
+      <w:lvlText w:val="%1."/>
+      <w:lvlJc w:val="left"/>
+      <w:pPr>
+        <w:ind w:left="1080" w:hanging="360"/>
+      </w:pPr>
+      <w:rPr>
+        <w:rFonts w:hint="default"/>
+      </w:rPr>
+    </w:lvl>
+    <w:lvl w:ilvl="1" w:tplc="240A0019" w:tentative="1">
+      <w:start w:val="1"/>
+      <w:numFmt w:val="lowerLetter"/>
+      <w:lvlText w:val="%2."/>
+      <w:lvlJc w:val="left"/>
+      <w:pPr>
+        <w:ind w:left="1800" w:hanging="360"/>
+      </w:pPr>
+    </w:lvl>
+    <w:lvl w:ilvl="2" w:tplc="240A001B" w:tentative="1">
+      <w:start w:val="1"/>
+      <w:numFmt w:val="lowerRoman"/>
+      <w:lvlText w:val="%3."/>
+      <w:lvlJc w:val="right"/>
+      <w:pPr>
+        <w:ind w:left="2520" w:hanging="180"/>
+      </w:pPr>
+    </w:lvl>
+    <w:lvl w:ilvl="3" w:tplc="240A000F" w:tentative="1">
+      <w:start w:val="1"/>
+      <w:numFmt w:val="decimal"/>
+      <w:lvlText w:val="%4."/>
+      <w:lvlJc w:val="left"/>
+      <w:pPr>
+        <w:ind w:left="3240" w:hanging="360"/>
+      </w:pPr>
+    </w:lvl>
+    <w:lvl w:ilvl="4" w:tplc="240A0019" w:tentative="1">
+      <w:start w:val="1"/>
+      <w:numFmt w:val="lowerLetter"/>
+      <w:lvlText w:val="%5."/>
+      <w:lvlJc w:val="left"/>
+      <w:pPr>
+        <w:ind w:left="3960" w:hanging="360"/>
+      </w:pPr>
+    </w:lvl>
+    <w:lvl w:ilvl="5" w:tplc="240A001B" w:tentative="1">
+      <w:start w:val="1"/>
+      <w:numFmt w:val="lowerRoman"/>
+      <w:lvlText w:val="%6."/>
+      <w:lvlJc w:val="right"/>
+      <w:pPr>
+        <w:ind w:left="4680" w:hanging="180"/>
+      </w:pPr>
+    </w:lvl>
+    <w:lvl w:ilvl="6" w:tplc="240A000F" w:tentative="1">
+      <w:start w:val="1"/>
+      <w:numFmt w:val="decimal"/>
+      <w:lvlText w:val="%7."/>
+      <w:lvlJc w:val="left"/>
+      <w:pPr>
+        <w:ind w:left="5400" w:hanging="360"/>
+      </w:pPr>
+    </w:lvl>
+    <w:lvl w:ilvl="7" w:tplc="240A0019" w:tentative="1">
+      <w:start w:val="1"/>
+      <w:numFmt w:val="lowerLetter"/>
+      <w:lvlText w:val="%8."/>
+      <w:lvlJc w:val="left"/>
+      <w:pPr>
+        <w:ind w:left="6120" w:hanging="360"/>
+      </w:pPr>
+    </w:lvl>
+    <w:lvl w:ilvl="8" w:tplc="240A001B" w:tentative="1">
+      <w:start w:val="1"/>
+      <w:numFmt w:val="lowerRoman"/>
+      <w:lvlText w:val="%9."/>
+      <w:lvlJc w:val="right"/>
+      <w:pPr>
+        <w:ind w:left="6840" w:hanging="180"/>
+      </w:pPr>
+    </w:lvl>
+  </w:abstractNum>
   <w:num w:numId="1">
-    <w:abstractNumId w:val="17"/>
+    <w:abstractNumId w:val="18"/>
   </w:num>
   <w:num w:numId="2">
     <w:abstractNumId w:val="13"/>
@@ -19234,19 +18966,19 @@
     <w:abstractNumId w:val="8"/>
   </w:num>
   <w:num w:numId="11">
-    <w:abstractNumId w:val="18"/>
+    <w:abstractNumId w:val="19"/>
   </w:num>
   <w:num w:numId="12">
     <w:abstractNumId w:val="12"/>
   </w:num>
   <w:num w:numId="13">
+    <w:abstractNumId w:val="17"/>
+  </w:num>
+  <w:num w:numId="14">
     <w:abstractNumId w:val="16"/>
   </w:num>
-  <w:num w:numId="14">
-    <w:abstractNumId w:val="15"/>
-  </w:num>
   <w:num w:numId="15">
-    <w:abstractNumId w:val="19"/>
+    <w:abstractNumId w:val="20"/>
   </w:num>
   <w:num w:numId="16">
     <w:abstractNumId w:val="3"/>
@@ -19264,7 +18996,13 @@
     <w:abstractNumId w:val="7"/>
   </w:num>
   <w:num w:numId="21">
-    <w:abstractNumId w:val="20"/>
+    <w:abstractNumId w:val="21"/>
+  </w:num>
+  <w:num w:numId="22">
+    <w:abstractNumId w:val="22"/>
+  </w:num>
+  <w:num w:numId="23">
+    <w:abstractNumId w:val="15"/>
   </w:num>
 </w:numbering>
 </file>
@@ -20019,7 +19757,7 @@
 </file>
 
 <file path=customXml/itemProps1.xml><?xml version="1.0" encoding="utf-8"?>
-<ds:datastoreItem xmlns:ds="http://schemas.openxmlformats.org/officeDocument/2006/customXml" ds:itemID="{89B9A821-E940-4BDF-91E1-0EAE644B9ABF}">
+<ds:datastoreItem xmlns:ds="http://schemas.openxmlformats.org/officeDocument/2006/customXml" ds:itemID="{CE612280-5445-4E83-9012-D12691B3B518}">
   <ds:schemaRefs>
     <ds:schemaRef ds:uri="http://schemas.openxmlformats.org/officeDocument/2006/bibliography"/>
   </ds:schemaRefs>

</xml_diff>

<commit_message>
Update the presentation part 2 and docx
</commit_message>
<xml_diff>
--- a/Pill_MYSQLBasics.docx
+++ b/Pill_MYSQLBasics.docx
@@ -14366,7 +14366,6 @@
           <w:lang w:val="en-US" w:eastAsia="es-CO"/>
         </w:rPr>
       </w:pPr>
-      <w:bookmarkStart w:id="0" w:name="_GoBack"/>
       <w:r>
         <w:rPr>
           <w:rFonts w:ascii="Arial" w:eastAsia="Times New Roman" w:hAnsi="Arial" w:cs="Arial"/>
@@ -14375,7 +14374,6 @@
         <w:t>CD to the directory where is the file mysql.exe in folder.</w:t>
       </w:r>
     </w:p>
-    <w:bookmarkEnd w:id="0"/>
     <w:p>
       <w:pPr>
         <w:pStyle w:val="Prrafodelista"/>
@@ -14933,15 +14931,11 @@
         </w:rPr>
       </w:pPr>
       <w:r>
-        <w:rPr>
-          <w:noProof/>
-          <w:lang w:eastAsia="es-CO"/>
-        </w:rPr>
         <w:drawing>
           <wp:inline distT="0" distB="0" distL="0" distR="0">
-            <wp:extent cx="5324475" cy="5038725"/>
-            <wp:effectExtent l="0" t="0" r="9525" b="9525"/>
-            <wp:docPr id="46" name="Imagen 46"/>
+            <wp:extent cx="5114925" cy="5047615"/>
+            <wp:effectExtent l="0" t="0" r="9525" b="635"/>
+            <wp:docPr id="4" name="Imagen 4"/>
             <wp:cNvGraphicFramePr>
               <a:graphicFrameLocks xmlns:a="http://schemas.openxmlformats.org/drawingml/2006/main" noChangeAspect="1"/>
             </wp:cNvGraphicFramePr>
@@ -14949,7 +14943,7 @@
               <a:graphicData uri="http://schemas.openxmlformats.org/drawingml/2006/picture">
                 <pic:pic xmlns:pic="http://schemas.openxmlformats.org/drawingml/2006/picture">
                   <pic:nvPicPr>
-                    <pic:cNvPr id="0" name="Picture 1"/>
+                    <pic:cNvPr id="0" name="Picture 2"/>
                     <pic:cNvPicPr>
                       <a:picLocks noChangeAspect="1" noChangeArrowheads="1"/>
                     </pic:cNvPicPr>
@@ -14970,7 +14964,7 @@
                   <pic:spPr bwMode="auto">
                     <a:xfrm>
                       <a:off x="0" y="0"/>
-                      <a:ext cx="5324867" cy="5039096"/>
+                      <a:ext cx="5115508" cy="5048190"/>
                     </a:xfrm>
                     <a:prstGeom prst="rect">
                       <a:avLst/>
@@ -15329,6 +15323,8 @@
           <w:lang w:val="en-US" w:eastAsia="es-CO"/>
         </w:rPr>
       </w:pPr>
+      <w:bookmarkStart w:id="0" w:name="_GoBack"/>
+      <w:bookmarkEnd w:id="0"/>
       <w:r>
         <w:rPr>
           <w:rFonts w:ascii="Arial" w:eastAsia="Times New Roman" w:hAnsi="Arial" w:cs="Arial"/>
@@ -15510,157 +15506,24 @@
     <w:p>
       <w:pPr>
         <w:pStyle w:val="Prrafodelista"/>
-        <w:spacing w:after="0" w:line="240" w:lineRule="auto"/>
-        <w:ind w:left="1077"/>
-        <w:jc w:val="both"/>
-        <w:rPr>
-          <w:rFonts w:ascii="Arial" w:eastAsia="Times New Roman" w:hAnsi="Arial" w:cs="Arial"/>
-          <w:lang w:val="en-US" w:eastAsia="es-CO"/>
-        </w:rPr>
-      </w:pPr>
-      <w:r>
-        <w:rPr>
-          <w:rFonts w:ascii="Arial" w:eastAsia="Times New Roman" w:hAnsi="Arial" w:cs="Arial"/>
-          <w:lang w:val="en-US" w:eastAsia="es-CO"/>
-        </w:rPr>
-        <w:t>The values ​​entered in the foreign key column (s) must exist in the table referred to in the primary key column (s).</w:t>
-      </w:r>
-    </w:p>
-    <w:p>
-      <w:pPr>
-        <w:pStyle w:val="Prrafodelista"/>
-        <w:spacing w:after="0" w:line="240" w:lineRule="auto"/>
-        <w:ind w:left="1077"/>
-        <w:jc w:val="both"/>
-        <w:rPr>
-          <w:rFonts w:ascii="Arial" w:eastAsia="Times New Roman" w:hAnsi="Arial" w:cs="Arial"/>
-          <w:lang w:val="en-US" w:eastAsia="es-CO"/>
-        </w:rPr>
-      </w:pPr>
-      <w:r>
-        <w:rPr>
-          <w:rFonts w:ascii="Arial" w:eastAsia="Times New Roman" w:hAnsi="Arial" w:cs="Arial"/>
-          <w:lang w:val="en-US" w:eastAsia="es-CO"/>
-        </w:rPr>
-        <w:t>You can only refer to primary keys of tables that are within the same database.</w:t>
-      </w:r>
-    </w:p>
-    <w:p>
-      <w:pPr>
-        <w:pStyle w:val="Prrafodelista"/>
-        <w:spacing w:after="0" w:line="240" w:lineRule="auto"/>
-        <w:ind w:left="1077"/>
-        <w:jc w:val="both"/>
-        <w:rPr>
-          <w:rFonts w:ascii="Arial" w:eastAsia="Times New Roman" w:hAnsi="Arial" w:cs="Arial"/>
-          <w:lang w:val="en-US" w:eastAsia="es-CO"/>
-        </w:rPr>
-      </w:pPr>
-      <w:r>
-        <w:rPr>
-          <w:rFonts w:ascii="Arial" w:eastAsia="Times New Roman" w:hAnsi="Arial" w:cs="Arial"/>
-          <w:lang w:val="en-US" w:eastAsia="es-CO"/>
-        </w:rPr>
-        <w:t>You can refer to other columns in the same table.</w:t>
-      </w:r>
-    </w:p>
-    <w:p>
-      <w:pPr>
-        <w:pStyle w:val="Prrafodelista"/>
-        <w:spacing w:after="0" w:line="240" w:lineRule="auto"/>
-        <w:ind w:left="1077"/>
-        <w:jc w:val="both"/>
-        <w:rPr>
-          <w:rFonts w:ascii="Arial" w:eastAsia="Times New Roman" w:hAnsi="Arial" w:cs="Arial"/>
-          <w:lang w:val="en-US" w:eastAsia="es-CO"/>
-        </w:rPr>
-      </w:pPr>
-      <w:r>
-        <w:rPr>
-          <w:rFonts w:ascii="Arial" w:eastAsia="Times New Roman" w:hAnsi="Arial" w:cs="Arial"/>
-          <w:lang w:val="en-US" w:eastAsia="es-CO"/>
-        </w:rPr>
-        <w:t>You can only refer to PRIMARY KEY or UNIQUE constraint columns.</w:t>
-      </w:r>
-    </w:p>
-    <w:p>
-      <w:pPr>
-        <w:pStyle w:val="Prrafodelista"/>
-        <w:spacing w:after="0" w:line="240" w:lineRule="auto"/>
-        <w:ind w:left="1077"/>
-        <w:jc w:val="both"/>
-        <w:rPr>
-          <w:rFonts w:ascii="Arial" w:eastAsia="Times New Roman" w:hAnsi="Arial" w:cs="Arial"/>
-          <w:lang w:val="en-US" w:eastAsia="es-CO"/>
-        </w:rPr>
-      </w:pPr>
-      <w:r>
-        <w:rPr>
-          <w:rFonts w:ascii="Arial" w:eastAsia="Times New Roman" w:hAnsi="Arial" w:cs="Arial"/>
-          <w:lang w:val="en-US" w:eastAsia="es-CO"/>
-        </w:rPr>
-        <w:t>It cannot be used in temporary tables.</w:t>
-      </w:r>
-    </w:p>
-    <w:p>
-      <w:pPr>
-        <w:pStyle w:val="Prrafodelista"/>
         <w:numPr>
           <w:ilvl w:val="0"/>
           <w:numId w:val="19"/>
         </w:numPr>
         <w:spacing w:after="0" w:line="240" w:lineRule="auto"/>
-        <w:ind w:left="1077" w:hanging="357"/>
-        <w:jc w:val="both"/>
-        <w:rPr>
-          <w:rFonts w:ascii="Arial" w:eastAsia="Times New Roman" w:hAnsi="Arial" w:cs="Arial"/>
-          <w:lang w:val="en-US" w:eastAsia="es-CO"/>
-        </w:rPr>
-      </w:pPr>
-      <w:r>
-        <w:rPr>
-          <w:rFonts w:ascii="Arial" w:eastAsia="Times New Roman" w:hAnsi="Arial" w:cs="Arial"/>
-          <w:lang w:val="en-US" w:eastAsia="es-CO"/>
-        </w:rPr>
-        <w:t>CHECK.</w:t>
-      </w:r>
-    </w:p>
-    <w:p>
-      <w:pPr>
-        <w:pStyle w:val="Prrafodelista"/>
-        <w:spacing w:after="0" w:line="240" w:lineRule="auto"/>
-        <w:ind w:left="1077"/>
-        <w:jc w:val="both"/>
-        <w:rPr>
-          <w:rFonts w:ascii="Arial" w:eastAsia="Times New Roman" w:hAnsi="Arial" w:cs="Arial"/>
-          <w:lang w:val="en-US" w:eastAsia="es-CO"/>
-        </w:rPr>
-      </w:pPr>
-      <w:r>
-        <w:rPr>
-          <w:rFonts w:ascii="Arial" w:eastAsia="Times New Roman" w:hAnsi="Arial" w:cs="Arial"/>
-          <w:lang w:val="en-US" w:eastAsia="es-CO"/>
-        </w:rPr>
-        <w:t>With this type of restriction, it is specified that the values ​​entered in the column must comply with the specified rule or formula.</w:t>
-      </w:r>
-    </w:p>
-    <w:p>
-      <w:pPr>
-        <w:pStyle w:val="Prrafodelista"/>
-        <w:spacing w:after="0" w:line="240" w:lineRule="auto"/>
-        <w:ind w:left="1077"/>
-        <w:jc w:val="both"/>
-        <w:rPr>
-          <w:rFonts w:ascii="Arial" w:eastAsia="Times New Roman" w:hAnsi="Arial" w:cs="Arial"/>
-          <w:lang w:val="en-US" w:eastAsia="es-CO"/>
-        </w:rPr>
-      </w:pPr>
-      <w:r>
-        <w:rPr>
-          <w:rFonts w:ascii="Arial" w:eastAsia="Times New Roman" w:hAnsi="Arial" w:cs="Arial"/>
-          <w:lang w:val="en-US" w:eastAsia="es-CO"/>
-        </w:rPr>
-        <w:t>Some requirements are:</w:t>
+        <w:ind w:left="1077" w:firstLine="0"/>
+        <w:jc w:val="both"/>
+        <w:rPr>
+          <w:rFonts w:ascii="Arial" w:eastAsia="Times New Roman" w:hAnsi="Arial" w:cs="Arial"/>
+          <w:lang w:val="en-US" w:eastAsia="es-CO"/>
+        </w:rPr>
+      </w:pPr>
+      <w:r>
+        <w:rPr>
+          <w:rFonts w:ascii="Arial" w:eastAsia="Times New Roman" w:hAnsi="Arial" w:cs="Arial"/>
+          <w:lang w:val="en-US" w:eastAsia="es-CO"/>
+        </w:rPr>
+        <w:t>The values ​​entered in the foreign key column (s) must exist in the table referred to in the primary key column (s).</w:t>
       </w:r>
     </w:p>
     <w:p>
@@ -15671,33 +15534,19 @@
           <w:numId w:val="19"/>
         </w:numPr>
         <w:spacing w:after="0" w:line="240" w:lineRule="auto"/>
-        <w:ind w:left="1434" w:hanging="357"/>
-        <w:jc w:val="both"/>
-        <w:rPr>
-          <w:rFonts w:ascii="Arial" w:eastAsia="Times New Roman" w:hAnsi="Arial" w:cs="Arial"/>
-          <w:lang w:val="en-US" w:eastAsia="es-CO"/>
-        </w:rPr>
-      </w:pPr>
-      <w:r>
-        <w:rPr>
-          <w:rFonts w:ascii="Arial" w:eastAsia="Times New Roman" w:hAnsi="Arial" w:cs="Arial"/>
-          <w:lang w:val="en-US" w:eastAsia="es-CO"/>
-        </w:rPr>
-        <w:t>A column can have any number of CHECK restrict</w:t>
-      </w:r>
-      <w:r>
-        <w:rPr>
-          <w:rFonts w:ascii="Arial" w:eastAsia="Times New Roman" w:hAnsi="Arial" w:cs="Arial"/>
-          <w:lang w:val="en-US" w:eastAsia="es-CO"/>
-        </w:rPr>
-        <w:t>ions</w:t>
-      </w:r>
-      <w:r>
-        <w:rPr>
-          <w:rFonts w:ascii="Arial" w:eastAsia="Times New Roman" w:hAnsi="Arial" w:cs="Arial"/>
-          <w:lang w:val="en-US" w:eastAsia="es-CO"/>
-        </w:rPr>
-        <w:t>.</w:t>
+        <w:ind w:left="1077" w:firstLine="0"/>
+        <w:jc w:val="both"/>
+        <w:rPr>
+          <w:rFonts w:ascii="Arial" w:eastAsia="Times New Roman" w:hAnsi="Arial" w:cs="Arial"/>
+          <w:lang w:val="en-US" w:eastAsia="es-CO"/>
+        </w:rPr>
+      </w:pPr>
+      <w:r>
+        <w:rPr>
+          <w:rFonts w:ascii="Arial" w:eastAsia="Times New Roman" w:hAnsi="Arial" w:cs="Arial"/>
+          <w:lang w:val="en-US" w:eastAsia="es-CO"/>
+        </w:rPr>
+        <w:t>You can only refer to primary keys of tables that are within the same database.</w:t>
       </w:r>
     </w:p>
     <w:p>
@@ -15708,19 +15557,19 @@
           <w:numId w:val="19"/>
         </w:numPr>
         <w:spacing w:after="0" w:line="240" w:lineRule="auto"/>
-        <w:ind w:left="1434" w:hanging="357"/>
-        <w:jc w:val="both"/>
-        <w:rPr>
-          <w:rFonts w:ascii="Arial" w:eastAsia="Times New Roman" w:hAnsi="Arial" w:cs="Arial"/>
-          <w:lang w:val="en-US" w:eastAsia="es-CO"/>
-        </w:rPr>
-      </w:pPr>
-      <w:r>
-        <w:rPr>
-          <w:rFonts w:ascii="Arial" w:eastAsia="Times New Roman" w:hAnsi="Arial" w:cs="Arial"/>
-          <w:lang w:val="en-US" w:eastAsia="es-CO"/>
-        </w:rPr>
-        <w:t>The search condition must be evaluated as a Boolean expression and cannot refer to another table.</w:t>
+        <w:ind w:left="1077" w:firstLine="0"/>
+        <w:jc w:val="both"/>
+        <w:rPr>
+          <w:rFonts w:ascii="Arial" w:eastAsia="Times New Roman" w:hAnsi="Arial" w:cs="Arial"/>
+          <w:lang w:val="en-US" w:eastAsia="es-CO"/>
+        </w:rPr>
+      </w:pPr>
+      <w:r>
+        <w:rPr>
+          <w:rFonts w:ascii="Arial" w:eastAsia="Times New Roman" w:hAnsi="Arial" w:cs="Arial"/>
+          <w:lang w:val="en-US" w:eastAsia="es-CO"/>
+        </w:rPr>
+        <w:t>You can refer to other columns in the same table.</w:t>
       </w:r>
     </w:p>
     <w:p>
@@ -15731,6 +15580,113 @@
           <w:numId w:val="19"/>
         </w:numPr>
         <w:spacing w:after="0" w:line="240" w:lineRule="auto"/>
+        <w:ind w:left="1077" w:firstLine="0"/>
+        <w:jc w:val="both"/>
+        <w:rPr>
+          <w:rFonts w:ascii="Arial" w:eastAsia="Times New Roman" w:hAnsi="Arial" w:cs="Arial"/>
+          <w:lang w:val="en-US" w:eastAsia="es-CO"/>
+        </w:rPr>
+      </w:pPr>
+      <w:r>
+        <w:rPr>
+          <w:rFonts w:ascii="Arial" w:eastAsia="Times New Roman" w:hAnsi="Arial" w:cs="Arial"/>
+          <w:lang w:val="en-US" w:eastAsia="es-CO"/>
+        </w:rPr>
+        <w:t>You can only refer to PRIMARY KEY or UNIQUE constraint columns.</w:t>
+      </w:r>
+    </w:p>
+    <w:p>
+      <w:pPr>
+        <w:pStyle w:val="Prrafodelista"/>
+        <w:numPr>
+          <w:ilvl w:val="0"/>
+          <w:numId w:val="19"/>
+        </w:numPr>
+        <w:spacing w:after="0" w:line="240" w:lineRule="auto"/>
+        <w:ind w:left="1077" w:firstLine="0"/>
+        <w:jc w:val="both"/>
+        <w:rPr>
+          <w:rFonts w:ascii="Arial" w:eastAsia="Times New Roman" w:hAnsi="Arial" w:cs="Arial"/>
+          <w:lang w:val="en-US" w:eastAsia="es-CO"/>
+        </w:rPr>
+      </w:pPr>
+      <w:r>
+        <w:rPr>
+          <w:rFonts w:ascii="Arial" w:eastAsia="Times New Roman" w:hAnsi="Arial" w:cs="Arial"/>
+          <w:lang w:val="en-US" w:eastAsia="es-CO"/>
+        </w:rPr>
+        <w:t>It cannot be used in temporary tables.</w:t>
+      </w:r>
+    </w:p>
+    <w:p>
+      <w:pPr>
+        <w:pStyle w:val="Prrafodelista"/>
+        <w:numPr>
+          <w:ilvl w:val="0"/>
+          <w:numId w:val="19"/>
+        </w:numPr>
+        <w:spacing w:after="0" w:line="240" w:lineRule="auto"/>
+        <w:ind w:left="1077" w:hanging="357"/>
+        <w:jc w:val="both"/>
+        <w:rPr>
+          <w:rFonts w:ascii="Arial" w:eastAsia="Times New Roman" w:hAnsi="Arial" w:cs="Arial"/>
+          <w:lang w:val="en-US" w:eastAsia="es-CO"/>
+        </w:rPr>
+      </w:pPr>
+      <w:r>
+        <w:rPr>
+          <w:rFonts w:ascii="Arial" w:eastAsia="Times New Roman" w:hAnsi="Arial" w:cs="Arial"/>
+          <w:lang w:val="en-US" w:eastAsia="es-CO"/>
+        </w:rPr>
+        <w:t>CHECK.</w:t>
+      </w:r>
+    </w:p>
+    <w:p>
+      <w:pPr>
+        <w:pStyle w:val="Prrafodelista"/>
+        <w:spacing w:after="0" w:line="240" w:lineRule="auto"/>
+        <w:ind w:left="1077"/>
+        <w:jc w:val="both"/>
+        <w:rPr>
+          <w:rFonts w:ascii="Arial" w:eastAsia="Times New Roman" w:hAnsi="Arial" w:cs="Arial"/>
+          <w:lang w:val="en-US" w:eastAsia="es-CO"/>
+        </w:rPr>
+      </w:pPr>
+      <w:r>
+        <w:rPr>
+          <w:rFonts w:ascii="Arial" w:eastAsia="Times New Roman" w:hAnsi="Arial" w:cs="Arial"/>
+          <w:lang w:val="en-US" w:eastAsia="es-CO"/>
+        </w:rPr>
+        <w:t>With this type of restriction, it is specified that the values ​​entered in the column must comply with the specified rule or formula.</w:t>
+      </w:r>
+    </w:p>
+    <w:p>
+      <w:pPr>
+        <w:pStyle w:val="Prrafodelista"/>
+        <w:spacing w:after="0" w:line="240" w:lineRule="auto"/>
+        <w:ind w:left="1077"/>
+        <w:jc w:val="both"/>
+        <w:rPr>
+          <w:rFonts w:ascii="Arial" w:eastAsia="Times New Roman" w:hAnsi="Arial" w:cs="Arial"/>
+          <w:lang w:val="en-US" w:eastAsia="es-CO"/>
+        </w:rPr>
+      </w:pPr>
+      <w:r>
+        <w:rPr>
+          <w:rFonts w:ascii="Arial" w:eastAsia="Times New Roman" w:hAnsi="Arial" w:cs="Arial"/>
+          <w:lang w:val="en-US" w:eastAsia="es-CO"/>
+        </w:rPr>
+        <w:t>Some requirements are:</w:t>
+      </w:r>
+    </w:p>
+    <w:p>
+      <w:pPr>
+        <w:pStyle w:val="Prrafodelista"/>
+        <w:numPr>
+          <w:ilvl w:val="0"/>
+          <w:numId w:val="19"/>
+        </w:numPr>
+        <w:spacing w:after="0" w:line="240" w:lineRule="auto"/>
         <w:ind w:left="1434" w:hanging="357"/>
         <w:jc w:val="both"/>
         <w:rPr>
@@ -15743,6 +15699,66 @@
           <w:rFonts w:ascii="Arial" w:eastAsia="Times New Roman" w:hAnsi="Arial" w:cs="Arial"/>
           <w:lang w:val="en-US" w:eastAsia="es-CO"/>
         </w:rPr>
+        <w:t>A column can have any number of CHECK restrict</w:t>
+      </w:r>
+      <w:r>
+        <w:rPr>
+          <w:rFonts w:ascii="Arial" w:eastAsia="Times New Roman" w:hAnsi="Arial" w:cs="Arial"/>
+          <w:lang w:val="en-US" w:eastAsia="es-CO"/>
+        </w:rPr>
+        <w:t>ions</w:t>
+      </w:r>
+      <w:r>
+        <w:rPr>
+          <w:rFonts w:ascii="Arial" w:eastAsia="Times New Roman" w:hAnsi="Arial" w:cs="Arial"/>
+          <w:lang w:val="en-US" w:eastAsia="es-CO"/>
+        </w:rPr>
+        <w:t>.</w:t>
+      </w:r>
+    </w:p>
+    <w:p>
+      <w:pPr>
+        <w:pStyle w:val="Prrafodelista"/>
+        <w:numPr>
+          <w:ilvl w:val="0"/>
+          <w:numId w:val="19"/>
+        </w:numPr>
+        <w:spacing w:after="0" w:line="240" w:lineRule="auto"/>
+        <w:ind w:left="1434" w:hanging="357"/>
+        <w:jc w:val="both"/>
+        <w:rPr>
+          <w:rFonts w:ascii="Arial" w:eastAsia="Times New Roman" w:hAnsi="Arial" w:cs="Arial"/>
+          <w:lang w:val="en-US" w:eastAsia="es-CO"/>
+        </w:rPr>
+      </w:pPr>
+      <w:r>
+        <w:rPr>
+          <w:rFonts w:ascii="Arial" w:eastAsia="Times New Roman" w:hAnsi="Arial" w:cs="Arial"/>
+          <w:lang w:val="en-US" w:eastAsia="es-CO"/>
+        </w:rPr>
+        <w:t>The search condition must be evaluated as a Boolean expression and cannot refer to another table.</w:t>
+      </w:r>
+    </w:p>
+    <w:p>
+      <w:pPr>
+        <w:pStyle w:val="Prrafodelista"/>
+        <w:numPr>
+          <w:ilvl w:val="0"/>
+          <w:numId w:val="19"/>
+        </w:numPr>
+        <w:spacing w:after="0" w:line="240" w:lineRule="auto"/>
+        <w:ind w:left="1434" w:hanging="357"/>
+        <w:jc w:val="both"/>
+        <w:rPr>
+          <w:rFonts w:ascii="Arial" w:eastAsia="Times New Roman" w:hAnsi="Arial" w:cs="Arial"/>
+          <w:lang w:val="en-US" w:eastAsia="es-CO"/>
+        </w:rPr>
+      </w:pPr>
+      <w:r>
+        <w:rPr>
+          <w:rFonts w:ascii="Arial" w:eastAsia="Times New Roman" w:hAnsi="Arial" w:cs="Arial"/>
+          <w:lang w:val="en-US" w:eastAsia="es-CO"/>
+        </w:rPr>
         <w:t>You cannot define CHECK restrictions in columns</w:t>
       </w:r>
       <w:r>
@@ -15792,6 +15808,7 @@
           <w:rFonts w:ascii="Arial" w:eastAsia="Times New Roman" w:hAnsi="Arial" w:cs="Arial"/>
           <w:lang w:val="en-US" w:eastAsia="es-CO"/>
         </w:rPr>
+        <w:lastRenderedPageBreak/>
         <w:t>Advantage:</w:t>
       </w:r>
     </w:p>
@@ -15815,7 +15832,6 @@
           <w:rFonts w:ascii="Arial" w:eastAsia="Times New Roman" w:hAnsi="Arial" w:cs="Arial"/>
           <w:lang w:val="en-US" w:eastAsia="es-CO"/>
         </w:rPr>
-        <w:lastRenderedPageBreak/>
         <w:t>The expressions used are similar to</w:t>
       </w:r>
       <w:r>
@@ -16139,7 +16155,6 @@
           <w:rFonts w:ascii="Arial" w:eastAsia="Times New Roman" w:hAnsi="Arial" w:cs="Arial"/>
           <w:lang w:val="en-US" w:eastAsia="es-CO"/>
         </w:rPr>
-        <w:lastRenderedPageBreak/>
         <w:t>Collation refers to a set of rules that determine how data is sorted and compared. Character data is sorted using rules that define the correct character sequence, with options for specifying case-sensitivity, accent marks, kana character types and character width.</w:t>
       </w:r>
     </w:p>
@@ -17558,7 +17573,7 @@
   <w:abstractNum w:abstractNumId="11">
     <w:nsid w:val="4E862AB3"/>
     <w:multiLevelType w:val="hybridMultilevel"/>
-    <w:tmpl w:val="3C829FD6"/>
+    <w:tmpl w:val="44F4B7CC"/>
     <w:lvl w:ilvl="0" w:tplc="240A0001">
       <w:start w:val="1"/>
       <w:numFmt w:val="bullet"/>
@@ -19757,7 +19772,7 @@
 </file>
 
 <file path=customXml/itemProps1.xml><?xml version="1.0" encoding="utf-8"?>
-<ds:datastoreItem xmlns:ds="http://schemas.openxmlformats.org/officeDocument/2006/customXml" ds:itemID="{CE612280-5445-4E83-9012-D12691B3B518}">
+<ds:datastoreItem xmlns:ds="http://schemas.openxmlformats.org/officeDocument/2006/customXml" ds:itemID="{388EBE32-198E-4207-9666-D8384A01CC67}">
   <ds:schemaRefs>
     <ds:schemaRef ds:uri="http://schemas.openxmlformats.org/officeDocument/2006/bibliography"/>
   </ds:schemaRefs>

</xml_diff>